<commit_message>
Desarrollo: Selección y Etiquetado
En Desarrollo:
Apartados de selección y etiquedado finalizados.
</commit_message>
<xml_diff>
--- a/Memoria/TFG.docx
+++ b/Memoria/TFG.docx
@@ -19345,7 +19345,7 @@
           <v:shape id="_x0000_i1029" type="#_x0000_t75" style="width:414.75pt;height:120.75pt" o:ole="">
             <v:imagedata r:id="rId35" o:title=""/>
           </v:shape>
-          <o:OLEObject Type="Embed" ProgID="PBrush" ShapeID="_x0000_i1029" DrawAspect="Content" ObjectID="_1558527208" r:id="rId36"/>
+          <o:OLEObject Type="Embed" ProgID="PBrush" ShapeID="_x0000_i1029" DrawAspect="Content" ObjectID="_1558962598" r:id="rId36"/>
         </w:object>
       </w:r>
     </w:p>
@@ -22160,9 +22160,26 @@
     </w:p>
     <w:p>
       <w:pPr>
+        <w:ind w:left="708"/>
+        <w:rPr>
+          <w:rFonts w:eastAsiaTheme="majorEastAsia"/>
+        </w:rPr>
+      </w:pPr>
+    </w:p>
+    <w:p>
+      <w:pPr>
+        <w:ind w:left="708"/>
+        <w:rPr>
+          <w:rFonts w:eastAsiaTheme="majorEastAsia"/>
+        </w:rPr>
+      </w:pPr>
+    </w:p>
+    <w:p>
+      <w:pPr>
         <w:pStyle w:val="Ttulo2"/>
       </w:pPr>
       <w:r>
+        <w:lastRenderedPageBreak/>
         <w:t>Parte II</w:t>
       </w:r>
     </w:p>
@@ -22172,24 +22189,8 @@
         <w:ind w:left="576"/>
       </w:pPr>
       <w:r>
-        <w:lastRenderedPageBreak/>
         <w:t>En esta parte se lleva acabo el desarrollo del clasificador que será usado directamente por el usuario. Por lo tanto, se deben especificar requisitos que debe de cumplir el clasificador:</w:t>
       </w:r>
-    </w:p>
-    <w:p>
-      <w:pPr>
-        <w:ind w:left="576"/>
-      </w:pPr>
-    </w:p>
-    <w:p>
-      <w:pPr>
-        <w:ind w:left="576"/>
-      </w:pPr>
-    </w:p>
-    <w:p>
-      <w:pPr>
-        <w:ind w:left="576"/>
-      </w:pPr>
     </w:p>
     <w:p>
       <w:pPr>
@@ -22647,14 +22648,14 @@
         <w:t xml:space="preserve">. </w:t>
       </w:r>
       <w:r>
-        <w:t xml:space="preserve">Posteriormente, se realiza el encapsulamiento del clasificador en un </w:t>
+        <w:t xml:space="preserve">Posteriormente, se realiza el encapsulamiento del clasificador en un módulo de Python que pueda ser importado fácilmente </w:t>
+      </w:r>
+      <w:r>
+        <w:t xml:space="preserve">facilitando su uso al </w:t>
       </w:r>
       <w:r>
         <w:lastRenderedPageBreak/>
-        <w:t xml:space="preserve">módulo de Python que pueda ser importado fácilmente </w:t>
-      </w:r>
-      <w:r>
-        <w:t>facilitando su uso al usuario</w:t>
+        <w:t>usuario</w:t>
       </w:r>
       <w:r>
         <w:t>. A parte</w:t>
@@ -22788,7 +22789,13 @@
         <w:t>número de peticiones limitadas cada 15 minutos.</w:t>
       </w:r>
       <w:r>
-        <w:t xml:space="preserve"> En el caso de la búsqueda de tuits el número de peticiones máximo en esta ventana de tiempo es de 180, con cada una la cuales pediremos 100 tuits (cantidad máxima por petición), por lo tanto 18000 tuits cada 15 minutos. Al exceder esta cantidad de peticiones, la siguiente aplicación se encargará de realizar las peticiones</w:t>
+        <w:t xml:space="preserve"> En el caso de la búsqueda de tuits el número de peticiones máximo en esta ventana de tiempo es de 180, con cada una la cuales pediremos 100 tuits (cantidad máxima por petición), por lo tanto 18</w:t>
+      </w:r>
+      <w:r>
+        <w:t>.</w:t>
+      </w:r>
+      <w:r>
+        <w:t>000 tuits cada 15 minutos. Al exceder esta cantidad de peticiones, la siguiente aplicación se encargará de realizar las peticiones</w:t>
       </w:r>
       <w:r>
         <w:t xml:space="preserve"> hasta alcanzar el límite, mientras la anterior aplicación queda en espera. </w:t>
@@ -22803,7 +22810,13 @@
         <w:t xml:space="preserve"> a empezar a enviar peticiones. En la consulta de cada petición se especificará que los tuits están en español y que se obtengan los más recientes. Para asegurarnos de que los tuits son de España, hemos tenido que acceder a los metadatos de la petición para extraer el huso horario de la fecha del tuit, de tal forma que este coincida con el de España. De alguna forma forzamos a que el tuit esté en español y que tenga el huso horario de España, con ello conseguimos que sea probable que el tuit sea de España.</w:t>
       </w:r>
       <w:r>
-        <w:t xml:space="preserve"> Finalmente, se consiguió descargar 886532 tuits con el sistema mencionado anteriormente.</w:t>
+        <w:t xml:space="preserve"> Finalmente, se consiguió descargar 886</w:t>
+      </w:r>
+      <w:r>
+        <w:t>.</w:t>
+      </w:r>
+      <w:r>
+        <w:t>532 tuits con el sistema mencionado anteriormente.</w:t>
       </w:r>
     </w:p>
     <w:p/>
@@ -22821,7 +22834,13 @@
         <w:ind w:left="708"/>
       </w:pPr>
       <w:r>
-        <w:t xml:space="preserve">Tras haber descargado los 886532 tuits es necesario llevar a cabo la limpieza de su contenido. El limpiador se ha desarrollado en el módulo “limpiador.py”. La limpieza se realizará mediante el uso de </w:t>
+        <w:t>Tras haber descargado los 886</w:t>
+      </w:r>
+      <w:r>
+        <w:t>.</w:t>
+      </w:r>
+      <w:r>
+        <w:t xml:space="preserve">532 tuits es necesario llevar a cabo la limpieza de su contenido. El limpiador se ha desarrollado en el módulo “limpiador.py”. La limpieza se realizará mediante el uso de </w:t>
       </w:r>
       <w:r>
         <w:rPr>
@@ -22836,14 +22855,14 @@
         <w:t xml:space="preserve"> </w:t>
       </w:r>
       <w:r>
-        <w:t xml:space="preserve">que permitirán: eliminación de espacios innecesarios, eliminación repetición de caracteres o </w:t>
+        <w:t xml:space="preserve">que permitirán: eliminación de espacios innecesarios, eliminación repetición de caracteres o símbolos, </w:t>
+      </w:r>
+      <w:r>
+        <w:t xml:space="preserve">detección de enlaces a dominios web, detección de menciones a </w:t>
       </w:r>
       <w:r>
         <w:lastRenderedPageBreak/>
-        <w:t xml:space="preserve">símbolos, </w:t>
-      </w:r>
-      <w:r>
-        <w:t xml:space="preserve">detección de enlaces a dominios web, detección de menciones a usuarios, detección de temas de Twitter (hashtags) e imposición de uso exclusivo de caracteres del alfabeto latino. </w:t>
+        <w:t xml:space="preserve">usuarios, detección de temas de Twitter (hashtags) e imposición de uso exclusivo de caracteres del alfabeto latino. </w:t>
       </w:r>
       <w:r>
         <w:t xml:space="preserve">Las tildes se han eliminado durante este proceso y las eñes se convertirán en enes. </w:t>
@@ -23321,12 +23340,18 @@
       <w:r>
         <w:t xml:space="preserve">Se ha considerado que las palabras con más aporte de semántica para este problema de clasificación de tuits son: verbos, nombres y adjetivos. Por lo que se necesita hacer uso de un </w:t>
       </w:r>
+      <w:r>
+        <w:rPr>
+          <w:i/>
+        </w:rPr>
+        <w:t>pos-</w:t>
+      </w:r>
       <w:proofErr w:type="spellStart"/>
       <w:r>
         <w:rPr>
           <w:i/>
         </w:rPr>
-        <w:t>postagger</w:t>
+        <w:t>tagger</w:t>
       </w:r>
       <w:proofErr w:type="spellEnd"/>
       <w:r>
@@ -23389,9 +23414,18 @@
       <w:r>
         <w:t xml:space="preserve">l entrenamiento del </w:t>
       </w:r>
+      <w:r>
+        <w:rPr>
+          <w:i/>
+        </w:rPr>
+        <w:t>pos-</w:t>
+      </w:r>
       <w:proofErr w:type="spellStart"/>
       <w:r>
-        <w:t>postagger</w:t>
+        <w:rPr>
+          <w:i/>
+        </w:rPr>
+        <w:t>tagger</w:t>
       </w:r>
       <w:proofErr w:type="spellEnd"/>
       <w:r>
@@ -23457,11 +23491,11 @@
       </w:r>
       <w:proofErr w:type="spellEnd"/>
       <w:r>
-        <w:t xml:space="preserve">. Las reglas son muy sencillas ya que se basan en el análisis de la clase de palabras que rodean el término que estamos analizando, es decir, su contexto. Algunas reglas son: verificar la clase de la </w:t>
+        <w:t xml:space="preserve">. Las reglas son muy sencillas ya que se basan en el análisis de la clase de palabras que rodean el término que estamos analizando, es decir, su contexto. Algunas reglas son: verificar la clase de la palabra que se encuentra 1 posición adelante o 2 posiciones adelante, </w:t>
       </w:r>
       <w:r>
         <w:lastRenderedPageBreak/>
-        <w:t>palabra que se encuentra 1 posición adelante o 2 posiciones adelante, verificar las palabras que se encuentran 1 posición adelante o 2 posiciones adelante, verificar el tipo de palabra que hay 1 posición atrás… El propio módulo de entrenamiento almacenará aquellas reglas que maximicen la precisión de la predicción. Estas reglas deberán almacenarse para su posterior uso.</w:t>
+        <w:t>verificar las palabras que se encuentran 1 posición adelante o 2 posiciones adelante, verificar el tipo de palabra que hay 1 posición atrás… El propio módulo de entrenamiento almacenará aquellas reglas que maximicen la precisión de la predicción. Estas reglas deberán almacenarse para su posterior uso.</w:t>
       </w:r>
     </w:p>
     <w:p>
@@ -23828,6 +23862,590 @@
       </w:r>
     </w:p>
     <w:p/>
+    <w:p>
+      <w:pPr>
+        <w:ind w:left="708"/>
+      </w:pPr>
+      <w:r>
+        <w:t xml:space="preserve">Tras haber realizado la limpieza de tuits, en esta etapa tendremos 885.758, es decir, 774 tuits menos que en la etapa anterior. Este hecho puede deberse a que tras la limpieza estos tuits no contuvieran término alguno por lo que decidimos descartarlos, otros de ellos se han descartado porque la codificación no permitía la interpretación de los mismos, es posible embeber en los tuits cierto contenido en HTML que no se ha considerado útil en el proyecto, sucede lo mismo con las imágenes, vídeos o </w:t>
+      </w:r>
+      <w:proofErr w:type="spellStart"/>
+      <w:r>
+        <w:t>gifs</w:t>
+      </w:r>
+      <w:proofErr w:type="spellEnd"/>
+      <w:r>
+        <w:t xml:space="preserve"> que se pueden añadir a los tuits, su contenido no se tiene en cuenta. También es de destacar que tras la limpieza habrá un total de 204.041 términos únicos (</w:t>
+      </w:r>
+      <w:proofErr w:type="spellStart"/>
+      <w:r>
+        <w:rPr>
+          <w:i/>
+        </w:rPr>
+        <w:t>token</w:t>
+      </w:r>
+      <w:proofErr w:type="spellEnd"/>
+      <w:r>
+        <w:rPr>
+          <w:i/>
+        </w:rPr>
+        <w:t xml:space="preserve"> </w:t>
+      </w:r>
+      <w:proofErr w:type="spellStart"/>
+      <w:r>
+        <w:rPr>
+          <w:i/>
+        </w:rPr>
+        <w:t>types</w:t>
+      </w:r>
+      <w:proofErr w:type="spellEnd"/>
+      <w:r>
+        <w:t>).</w:t>
+      </w:r>
+    </w:p>
+    <w:p/>
+    <w:p/>
+    <w:p>
+      <w:pPr>
+        <w:pStyle w:val="Ttulo3"/>
+      </w:pPr>
+      <w:r>
+        <w:t>Selección de tuits</w:t>
+      </w:r>
+    </w:p>
+    <w:p>
+      <w:pPr>
+        <w:ind w:left="708"/>
+      </w:pPr>
+    </w:p>
+    <w:p>
+      <w:pPr>
+        <w:ind w:left="708"/>
+      </w:pPr>
+      <w:r>
+        <w:t>Una vez finalizada la limpieza se procede a la selección de tuits a etiquetar ya que el etiquetamiento de 885.758 es inviable, para seleccionar los tuits se desarrollará el filtro mencionado en el apartado de diseño</w:t>
+      </w:r>
+      <w:r>
+        <w:t xml:space="preserve"> (6.1.4)</w:t>
+      </w:r>
+      <w:r>
+        <w:t xml:space="preserve">. Todo este proceso está implementado en el archivo “kimchi.py”. </w:t>
+      </w:r>
+      <w:r>
+        <w:t>Los filtros contienen las siguientes categorías de palabras fomentadoras de odio:</w:t>
+      </w:r>
+    </w:p>
+    <w:p>
+      <w:pPr>
+        <w:ind w:left="708"/>
+      </w:pPr>
+    </w:p>
+    <w:p>
+      <w:pPr>
+        <w:pStyle w:val="Prrafodelista"/>
+        <w:numPr>
+          <w:ilvl w:val="0"/>
+          <w:numId w:val="23"/>
+        </w:numPr>
+        <w:ind w:left="1068"/>
+      </w:pPr>
+      <w:r>
+        <w:t>Apariencia</w:t>
+      </w:r>
+      <w:r>
+        <w:t xml:space="preserve"> (clases.txt)</w:t>
+      </w:r>
+      <w:r>
+        <w:t>: hace referencia a la apariencia física y forma de ser percibida exter</w:t>
+      </w:r>
+      <w:r>
+        <w:t xml:space="preserve">namente </w:t>
+      </w:r>
+      <w:proofErr w:type="spellStart"/>
+      <w:r>
+        <w:t>p.e</w:t>
+      </w:r>
+      <w:proofErr w:type="spellEnd"/>
+      <w:r>
+        <w:t xml:space="preserve">: </w:t>
+      </w:r>
+      <w:proofErr w:type="spellStart"/>
+      <w:r>
+        <w:t>marcarras</w:t>
+      </w:r>
+      <w:proofErr w:type="spellEnd"/>
+      <w:r>
+        <w:t xml:space="preserve">, </w:t>
+      </w:r>
+      <w:proofErr w:type="spellStart"/>
+      <w:r>
+        <w:t>chonis</w:t>
+      </w:r>
+      <w:proofErr w:type="spellEnd"/>
+      <w:r>
+        <w:t xml:space="preserve"> y </w:t>
+      </w:r>
+      <w:proofErr w:type="spellStart"/>
+      <w:r>
+        <w:t>cani</w:t>
+      </w:r>
+      <w:r>
+        <w:t>s</w:t>
+      </w:r>
+      <w:proofErr w:type="spellEnd"/>
+      <w:r>
+        <w:t>.</w:t>
+      </w:r>
+    </w:p>
+    <w:p>
+      <w:pPr>
+        <w:ind w:left="276"/>
+      </w:pPr>
+    </w:p>
+    <w:p>
+      <w:pPr>
+        <w:pStyle w:val="Prrafodelista"/>
+        <w:numPr>
+          <w:ilvl w:val="0"/>
+          <w:numId w:val="23"/>
+        </w:numPr>
+        <w:ind w:left="1068"/>
+      </w:pPr>
+      <w:r>
+        <w:t>Discapacidad</w:t>
+      </w:r>
+      <w:r>
+        <w:t xml:space="preserve"> (discapacidad.txt)</w:t>
+      </w:r>
+      <w:r>
+        <w:t>: hace referencia a las diversas discapacidades que pueden presentar las personas</w:t>
+      </w:r>
+      <w:r>
+        <w:t xml:space="preserve"> y anormalidades físicas que pueden ser objetivo de burla</w:t>
+      </w:r>
+      <w:r>
+        <w:t xml:space="preserve"> </w:t>
+      </w:r>
+      <w:proofErr w:type="spellStart"/>
+      <w:r>
+        <w:t>p.e</w:t>
+      </w:r>
+      <w:proofErr w:type="spellEnd"/>
+      <w:r>
+        <w:t xml:space="preserve">: </w:t>
+      </w:r>
+      <w:proofErr w:type="spellStart"/>
+      <w:r>
+        <w:t>mongolo</w:t>
+      </w:r>
+      <w:proofErr w:type="spellEnd"/>
+      <w:r>
+        <w:t>, retrasado y enano.</w:t>
+      </w:r>
+    </w:p>
+    <w:p>
+      <w:pPr>
+        <w:pStyle w:val="Prrafodelista"/>
+        <w:numPr>
+          <w:ilvl w:val="0"/>
+          <w:numId w:val="23"/>
+        </w:numPr>
+        <w:ind w:left="1068"/>
+      </w:pPr>
+      <w:r>
+        <w:lastRenderedPageBreak/>
+        <w:t>Género y orientación sexual</w:t>
+      </w:r>
+      <w:r>
+        <w:t xml:space="preserve"> (genero.</w:t>
+      </w:r>
+      <w:r>
+        <w:t>txt)</w:t>
+      </w:r>
+      <w:r>
+        <w:t xml:space="preserve">: hace referencia a la discriminación o desprecio por género o tendencia sexual </w:t>
+      </w:r>
+      <w:proofErr w:type="spellStart"/>
+      <w:r>
+        <w:t>p.e</w:t>
+      </w:r>
+      <w:proofErr w:type="spellEnd"/>
+      <w:r>
+        <w:t>: marica, bollera</w:t>
+      </w:r>
+      <w:r>
+        <w:t xml:space="preserve"> y</w:t>
+      </w:r>
+      <w:r>
+        <w:t xml:space="preserve"> </w:t>
+      </w:r>
+      <w:proofErr w:type="spellStart"/>
+      <w:r>
+        <w:t>malfollada</w:t>
+      </w:r>
+      <w:proofErr w:type="spellEnd"/>
+      <w:r>
+        <w:t>.</w:t>
+      </w:r>
+    </w:p>
+    <w:p>
+      <w:pPr>
+        <w:ind w:left="276"/>
+      </w:pPr>
+    </w:p>
+    <w:p>
+      <w:pPr>
+        <w:pStyle w:val="Prrafodelista"/>
+        <w:numPr>
+          <w:ilvl w:val="0"/>
+          <w:numId w:val="23"/>
+        </w:numPr>
+        <w:ind w:left="1068"/>
+      </w:pPr>
+      <w:r>
+        <w:t>Política</w:t>
+      </w:r>
+      <w:r>
+        <w:t xml:space="preserve"> (política.txt)</w:t>
+      </w:r>
+      <w:r>
+        <w:t xml:space="preserve">: hace referencia al insulto, menosprecio y discriminación por la condición política de la persona </w:t>
+      </w:r>
+      <w:proofErr w:type="spellStart"/>
+      <w:r>
+        <w:t>p.e</w:t>
+      </w:r>
+      <w:proofErr w:type="spellEnd"/>
+      <w:r>
+        <w:t xml:space="preserve">: </w:t>
+      </w:r>
+      <w:proofErr w:type="spellStart"/>
+      <w:r>
+        <w:t>podemita</w:t>
+      </w:r>
+      <w:proofErr w:type="spellEnd"/>
+      <w:r>
+        <w:t xml:space="preserve">, </w:t>
+      </w:r>
+      <w:r>
+        <w:t>fascista y</w:t>
+      </w:r>
+      <w:r>
+        <w:t xml:space="preserve"> fach</w:t>
+      </w:r>
+      <w:r>
+        <w:t>a.</w:t>
+      </w:r>
+    </w:p>
+    <w:p/>
+    <w:p>
+      <w:pPr>
+        <w:pStyle w:val="Prrafodelista"/>
+        <w:numPr>
+          <w:ilvl w:val="0"/>
+          <w:numId w:val="23"/>
+        </w:numPr>
+        <w:ind w:left="1068"/>
+      </w:pPr>
+      <w:r>
+        <w:t>Etnicidad y nacionalidad</w:t>
+      </w:r>
+      <w:r>
+        <w:t xml:space="preserve"> (raza.txt)</w:t>
+      </w:r>
+      <w:r>
+        <w:t xml:space="preserve">: hace referencia al insulto, desprecio y discriminación por la nacionalidad o etnicidad de la persona: moro, </w:t>
+      </w:r>
+      <w:r>
+        <w:t xml:space="preserve">sudaca y </w:t>
+      </w:r>
+      <w:r>
+        <w:t>panchito</w:t>
+      </w:r>
+      <w:r>
+        <w:t>.</w:t>
+      </w:r>
+    </w:p>
+    <w:p>
+      <w:pPr>
+        <w:ind w:left="276"/>
+      </w:pPr>
+    </w:p>
+    <w:p>
+      <w:pPr>
+        <w:pStyle w:val="Prrafodelista"/>
+        <w:numPr>
+          <w:ilvl w:val="0"/>
+          <w:numId w:val="23"/>
+        </w:numPr>
+        <w:ind w:left="1068"/>
+      </w:pPr>
+      <w:r>
+        <w:t>Religión</w:t>
+      </w:r>
+      <w:r>
+        <w:t xml:space="preserve"> (religión.txt)</w:t>
+      </w:r>
+      <w:r>
+        <w:t xml:space="preserve">: hace referencia a las creencias religiosas de los individuos </w:t>
+      </w:r>
+      <w:proofErr w:type="spellStart"/>
+      <w:r>
+        <w:t>p.e</w:t>
+      </w:r>
+      <w:proofErr w:type="spellEnd"/>
+      <w:r>
+        <w:t>.: católico y ateos.</w:t>
+      </w:r>
+    </w:p>
+    <w:p>
+      <w:pPr>
+        <w:pStyle w:val="Prrafodelista"/>
+      </w:pPr>
+    </w:p>
+    <w:p>
+      <w:pPr>
+        <w:ind w:left="708"/>
+      </w:pPr>
+      <w:r>
+        <w:t>Sin embargo, no todas la</w:t>
+      </w:r>
+      <w:r>
+        <w:t>s palabras expresan odio en todos los contextos, por ello se ha creado una clase nueva de palabras basada en la que se contienen las palabras de soporte al odio mencionadas en (</w:t>
+      </w:r>
+      <w:r>
+        <w:t>6.1.4). Estas palabras están contenidas en el archivo “maldad.txt” y algunas de ellas son:  sucio, mierda, asqueroso y maldito.</w:t>
+      </w:r>
+    </w:p>
+    <w:p>
+      <w:pPr>
+        <w:ind w:left="708"/>
+      </w:pPr>
+      <w:r>
+        <w:t>Para hacer uso del conjunto de soporte de odio en los archivos: clases.txt, discapacidad.txt, genero.txt, política.txt, raza.txt y religión.txt se ha indicado el grado de odio contenido en cada término de los archivos. Hemos definidos dos grados: odio absoluto y odio relativo.</w:t>
+      </w:r>
+      <w:r>
+        <w:t xml:space="preserve"> Por un lado, e</w:t>
+      </w:r>
+      <w:r>
+        <w:t xml:space="preserve">l grado de odio absoluto especifica que la palabra sin ningún contexto ya transmite odio de por sí </w:t>
+      </w:r>
+      <w:proofErr w:type="spellStart"/>
+      <w:r>
+        <w:t>p.e</w:t>
+      </w:r>
+      <w:proofErr w:type="spellEnd"/>
+      <w:r>
+        <w:t xml:space="preserve">: </w:t>
+      </w:r>
+      <w:proofErr w:type="spellStart"/>
+      <w:r>
+        <w:t>feminazi</w:t>
+      </w:r>
+      <w:proofErr w:type="spellEnd"/>
+      <w:r>
+        <w:t xml:space="preserve">, </w:t>
+      </w:r>
+      <w:proofErr w:type="spellStart"/>
+      <w:r>
+        <w:t>malfollada</w:t>
+      </w:r>
+      <w:proofErr w:type="spellEnd"/>
+      <w:r>
+        <w:t xml:space="preserve"> </w:t>
+      </w:r>
+      <w:proofErr w:type="spellStart"/>
+      <w:r>
+        <w:t>guachupino</w:t>
+      </w:r>
+      <w:proofErr w:type="spellEnd"/>
+      <w:r>
+        <w:t xml:space="preserve">. </w:t>
+      </w:r>
+      <w:r>
+        <w:t xml:space="preserve">Por otro lado, el grado de odio relativo indica que la palabra necesita estar en un contexto malicioso (el tuit contiene palabras de soporte al odio) para que esta se considere de odio absoluto </w:t>
+      </w:r>
+      <w:proofErr w:type="spellStart"/>
+      <w:r>
+        <w:t>p.e</w:t>
+      </w:r>
+      <w:proofErr w:type="spellEnd"/>
+      <w:r>
+        <w:t>: negro, retrasado y gitano.</w:t>
+      </w:r>
+    </w:p>
+    <w:p>
+      <w:pPr>
+        <w:ind w:left="708"/>
+      </w:pPr>
+      <w:r>
+        <w:t>Tras desarrollar el filtro se ha procedido a su utilización y únicamente se han pasado aquellos tuits que contuvieran palabras de odio absoluto o palabras de odio relativo y palabras de soporte al odio.</w:t>
+      </w:r>
+    </w:p>
+    <w:p>
+      <w:pPr>
+        <w:ind w:left="708"/>
+      </w:pPr>
+      <w:r>
+        <w:t xml:space="preserve">Una vez que se ha finalizado el proceso de selección de tuits, se consigue reducir el número de tuits a 1971 en la primera iteración. </w:t>
+      </w:r>
+      <w:r>
+        <w:t>Tras esta primera iteración se añadieron 151 palabras a los filtros y tras esta adición se realizó una segunda iteración en la que se obtuvieron 3303 tuits, es decir, pasaron 1332 tuits nuevos.</w:t>
+      </w:r>
+    </w:p>
+    <w:p>
+      <w:pPr>
+        <w:ind w:left="708"/>
+      </w:pPr>
+    </w:p>
+    <w:p>
+      <w:pPr>
+        <w:pStyle w:val="Ttulo3"/>
+      </w:pPr>
+      <w:r>
+        <w:t>Etiquetado de tuits</w:t>
+      </w:r>
+    </w:p>
+    <w:p/>
+    <w:p>
+      <w:pPr>
+        <w:ind w:left="708"/>
+      </w:pPr>
+      <w:r>
+        <w:t>En esta etapa ya contamos con tuits limpios y filtrados. El etiquetado no se ha podido realizar en las condiciones óptimas mencionadas en el apartado de diseño de esta categoría (6.1.5), esto es debido a que se ha considerado más cómodo que una sola persona externa al desarrollo del clasificador se encargue de leer y etiquetar los tuits filtrados. El hecho de tener a 3 personas leyendo y etiquetando tuits iba a ser muy costoso ya que el etiquetado no solo se realiza una vez sino, 3:</w:t>
+      </w:r>
+    </w:p>
+    <w:p>
+      <w:pPr>
+        <w:pStyle w:val="Prrafodelista"/>
+        <w:numPr>
+          <w:ilvl w:val="0"/>
+          <w:numId w:val="28"/>
+        </w:numPr>
+      </w:pPr>
+      <w:r>
+        <w:t>Etiquetación tras la primera iteración de filtrado.</w:t>
+      </w:r>
+    </w:p>
+    <w:p>
+      <w:pPr>
+        <w:pStyle w:val="Prrafodelista"/>
+        <w:ind w:left="1068"/>
+      </w:pPr>
+    </w:p>
+    <w:p>
+      <w:pPr>
+        <w:pStyle w:val="Prrafodelista"/>
+        <w:numPr>
+          <w:ilvl w:val="0"/>
+          <w:numId w:val="28"/>
+        </w:numPr>
+      </w:pPr>
+      <w:r>
+        <w:t>Etiquetación tras la segunda iteración de filtrado.</w:t>
+      </w:r>
+    </w:p>
+    <w:p>
+      <w:pPr>
+        <w:pStyle w:val="Prrafodelista"/>
+      </w:pPr>
+    </w:p>
+    <w:p/>
+    <w:p>
+      <w:pPr>
+        <w:pStyle w:val="Prrafodelista"/>
+        <w:numPr>
+          <w:ilvl w:val="0"/>
+          <w:numId w:val="28"/>
+        </w:numPr>
+      </w:pPr>
+      <w:r>
+        <w:lastRenderedPageBreak/>
+        <w:t>Etiquetación para pruebas de validación.</w:t>
+      </w:r>
+    </w:p>
+    <w:p/>
+    <w:p>
+      <w:pPr>
+        <w:ind w:left="708"/>
+      </w:pPr>
+      <w:r>
+        <w:t>El tener 3 personas realizando cada una de estas etapas podía suponer un retraso del proyecto al tener que leerse y etiquetar cada uno tantos tuits y posteriormente hacer la selección de la etiqueta correcta de cada tuit por votación mayoritaria.</w:t>
+      </w:r>
+    </w:p>
+    <w:p>
+      <w:pPr>
+        <w:ind w:left="708"/>
+      </w:pPr>
+      <w:r>
+        <w:t xml:space="preserve">Al tener a una sola persona etiquetando, se debe de tener en cuenta que el etiquetamiento es influido por la ideología de esa persona e incluso su estado de ánimo a la hora de realizar este etiquetado puede influir en el mismo. </w:t>
+      </w:r>
+      <w:r>
+        <w:t>Esto es debido a que el hecho de considerar que un tuit contiene odio es muy subjetivo, salvo en algunos casos donde el odio es percibido por todo el mundo.</w:t>
+      </w:r>
+    </w:p>
+    <w:p>
+      <w:pPr>
+        <w:ind w:left="708"/>
+      </w:pPr>
+      <w:r>
+        <w:t xml:space="preserve">Durante la primera iteración del filtrado se obtuvieron </w:t>
+      </w:r>
+      <w:r>
+        <w:t>1971</w:t>
+      </w:r>
+      <w:r>
+        <w:t xml:space="preserve"> tuits de los cuales 1.362 (69%) eran de no odio y 609 (31%) eran de odio</w:t>
+      </w:r>
+      <w:r>
+        <w:t xml:space="preserve">. Según los resultados anteriores, se puede observar que durante la primera iteración se consiguió un equilibrio bastante significativo de ambas clases ya que en un primer momento como se mencionó en la introducción (1) la proporción de tuits de odio antes de pasar el filtro podía aproximarse a (1:1000). </w:t>
+      </w:r>
+      <w:r>
+        <w:t>Tras esta primera iteración se realizó la segunda en la que se introdujeron 151 palabras nuevas en los archivos que constituyen el filtro. En esta segunda etapa se obtuvieron 3303 tuits de los cuales 2404 (73%) eran de no odio y 899 de odio (27%). Se puede observar que con respecto a la primera iteración hay un leve aumente del desequilibrio entre ambas clases, en concreto una diferencia del 4%. Esto hecho puede deberse a que las nuevas palabras añadidas al filtro no contenían tanto odio como las anteriores.</w:t>
+      </w:r>
+      <w:r>
+        <w:t xml:space="preserve"> Finalmente, se llevará a cabo </w:t>
+      </w:r>
+      <w:proofErr w:type="gramStart"/>
+      <w:r>
+        <w:t>otro fase</w:t>
+      </w:r>
+      <w:proofErr w:type="gramEnd"/>
+      <w:r>
+        <w:t xml:space="preserve"> de etiquetación en validación (7.1.8).</w:t>
+      </w:r>
+    </w:p>
+    <w:p>
+      <w:pPr>
+        <w:ind w:left="708"/>
+      </w:pPr>
+    </w:p>
+    <w:p>
+      <w:pPr>
+        <w:ind w:left="708"/>
+      </w:pPr>
+    </w:p>
+    <w:p>
+      <w:pPr>
+        <w:ind w:left="708"/>
+      </w:pPr>
+    </w:p>
+    <w:p>
+      <w:pPr>
+        <w:ind w:left="708"/>
+      </w:pPr>
+    </w:p>
+    <w:p>
+      <w:pPr>
+        <w:pStyle w:val="Prrafodelista"/>
+      </w:pPr>
+    </w:p>
+    <w:p/>
+    <w:p>
+      <w:pPr>
+        <w:ind w:left="708"/>
+      </w:pPr>
+    </w:p>
     <w:p/>
     <w:p>
       <w:pPr>
@@ -23860,6 +24478,8 @@
       <w:pPr>
         <w:ind w:left="708"/>
       </w:pPr>
+      <w:bookmarkStart w:id="84" w:name="_GoBack"/>
+      <w:bookmarkEnd w:id="84"/>
     </w:p>
     <w:p>
       <w:pPr>
@@ -23936,13 +24556,13 @@
       <w:pPr>
         <w:pStyle w:val="Ttulo1"/>
       </w:pPr>
-      <w:bookmarkStart w:id="84" w:name="_Toc471990167"/>
-      <w:bookmarkStart w:id="85" w:name="_Toc483383248"/>
+      <w:bookmarkStart w:id="85" w:name="_Toc471990167"/>
+      <w:bookmarkStart w:id="86" w:name="_Toc483383248"/>
       <w:r>
         <w:t>Pruebas.</w:t>
       </w:r>
-      <w:bookmarkEnd w:id="84"/>
       <w:bookmarkEnd w:id="85"/>
+      <w:bookmarkEnd w:id="86"/>
     </w:p>
     <w:p>
       <w:pPr>
@@ -23958,13 +24578,13 @@
       <w:pPr>
         <w:pStyle w:val="Ttulo1"/>
       </w:pPr>
-      <w:bookmarkStart w:id="86" w:name="_Toc471990168"/>
-      <w:bookmarkStart w:id="87" w:name="_Toc483383249"/>
+      <w:bookmarkStart w:id="87" w:name="_Toc471990168"/>
+      <w:bookmarkStart w:id="88" w:name="_Toc483383249"/>
       <w:r>
         <w:t>Resultados.</w:t>
       </w:r>
-      <w:bookmarkEnd w:id="86"/>
       <w:bookmarkEnd w:id="87"/>
+      <w:bookmarkEnd w:id="88"/>
     </w:p>
     <w:p>
       <w:pPr>
@@ -23980,11 +24600,11 @@
       <w:pPr>
         <w:pStyle w:val="Ttulo1"/>
       </w:pPr>
-      <w:bookmarkStart w:id="88" w:name="_Toc483383250"/>
+      <w:bookmarkStart w:id="89" w:name="_Toc483383250"/>
       <w:r>
         <w:t>Utilización.</w:t>
       </w:r>
-      <w:bookmarkEnd w:id="88"/>
+      <w:bookmarkEnd w:id="89"/>
     </w:p>
     <w:p>
       <w:r>
@@ -24077,13 +24697,11 @@
           <w:numId w:val="0"/>
         </w:numPr>
       </w:pPr>
-      <w:bookmarkStart w:id="89" w:name="_Toc483383251"/>
+      <w:bookmarkStart w:id="90" w:name="_Toc483383251"/>
       <w:r>
         <w:lastRenderedPageBreak/>
         <w:t>Bibliografía</w:t>
       </w:r>
-      <w:bookmarkStart w:id="90" w:name="_GoBack"/>
-      <w:bookmarkEnd w:id="89"/>
       <w:bookmarkEnd w:id="90"/>
     </w:p>
     <w:p>
@@ -28325,7 +28943,7 @@
           <w:rPr>
             <w:noProof/>
           </w:rPr>
-          <w:t>36</w:t>
+          <w:t>29</w:t>
         </w:r>
         <w:r>
           <w:fldChar w:fldCharType="end"/>
@@ -31128,6 +31746,95 @@
     </w:lvl>
   </w:abstractNum>
   <w:abstractNum w:abstractNumId="25" w15:restartNumberingAfterBreak="0">
+    <w:nsid w:val="79E0688F"/>
+    <w:multiLevelType w:val="hybridMultilevel"/>
+    <w:tmpl w:val="2288214C"/>
+    <w:lvl w:ilvl="0" w:tplc="6E648176">
+      <w:start w:val="1"/>
+      <w:numFmt w:val="decimal"/>
+      <w:lvlText w:val="%1)"/>
+      <w:lvlJc w:val="left"/>
+      <w:pPr>
+        <w:ind w:left="1068" w:hanging="360"/>
+      </w:pPr>
+      <w:rPr>
+        <w:rFonts w:hint="default"/>
+      </w:rPr>
+    </w:lvl>
+    <w:lvl w:ilvl="1" w:tplc="0C0A0019" w:tentative="1">
+      <w:start w:val="1"/>
+      <w:numFmt w:val="lowerLetter"/>
+      <w:lvlText w:val="%2."/>
+      <w:lvlJc w:val="left"/>
+      <w:pPr>
+        <w:ind w:left="1788" w:hanging="360"/>
+      </w:pPr>
+    </w:lvl>
+    <w:lvl w:ilvl="2" w:tplc="0C0A001B" w:tentative="1">
+      <w:start w:val="1"/>
+      <w:numFmt w:val="lowerRoman"/>
+      <w:lvlText w:val="%3."/>
+      <w:lvlJc w:val="right"/>
+      <w:pPr>
+        <w:ind w:left="2508" w:hanging="180"/>
+      </w:pPr>
+    </w:lvl>
+    <w:lvl w:ilvl="3" w:tplc="0C0A000F" w:tentative="1">
+      <w:start w:val="1"/>
+      <w:numFmt w:val="decimal"/>
+      <w:lvlText w:val="%4."/>
+      <w:lvlJc w:val="left"/>
+      <w:pPr>
+        <w:ind w:left="3228" w:hanging="360"/>
+      </w:pPr>
+    </w:lvl>
+    <w:lvl w:ilvl="4" w:tplc="0C0A0019" w:tentative="1">
+      <w:start w:val="1"/>
+      <w:numFmt w:val="lowerLetter"/>
+      <w:lvlText w:val="%5."/>
+      <w:lvlJc w:val="left"/>
+      <w:pPr>
+        <w:ind w:left="3948" w:hanging="360"/>
+      </w:pPr>
+    </w:lvl>
+    <w:lvl w:ilvl="5" w:tplc="0C0A001B" w:tentative="1">
+      <w:start w:val="1"/>
+      <w:numFmt w:val="lowerRoman"/>
+      <w:lvlText w:val="%6."/>
+      <w:lvlJc w:val="right"/>
+      <w:pPr>
+        <w:ind w:left="4668" w:hanging="180"/>
+      </w:pPr>
+    </w:lvl>
+    <w:lvl w:ilvl="6" w:tplc="0C0A000F" w:tentative="1">
+      <w:start w:val="1"/>
+      <w:numFmt w:val="decimal"/>
+      <w:lvlText w:val="%7."/>
+      <w:lvlJc w:val="left"/>
+      <w:pPr>
+        <w:ind w:left="5388" w:hanging="360"/>
+      </w:pPr>
+    </w:lvl>
+    <w:lvl w:ilvl="7" w:tplc="0C0A0019" w:tentative="1">
+      <w:start w:val="1"/>
+      <w:numFmt w:val="lowerLetter"/>
+      <w:lvlText w:val="%8."/>
+      <w:lvlJc w:val="left"/>
+      <w:pPr>
+        <w:ind w:left="6108" w:hanging="360"/>
+      </w:pPr>
+    </w:lvl>
+    <w:lvl w:ilvl="8" w:tplc="0C0A001B" w:tentative="1">
+      <w:start w:val="1"/>
+      <w:numFmt w:val="lowerRoman"/>
+      <w:lvlText w:val="%9."/>
+      <w:lvlJc w:val="right"/>
+      <w:pPr>
+        <w:ind w:left="6828" w:hanging="180"/>
+      </w:pPr>
+    </w:lvl>
+  </w:abstractNum>
+  <w:abstractNum w:abstractNumId="26" w15:restartNumberingAfterBreak="0">
     <w:nsid w:val="7E18316F"/>
     <w:multiLevelType w:val="hybridMultilevel"/>
     <w:tmpl w:val="34B2F3C2"/>
@@ -31217,7 +31924,7 @@
     <w:abstractNumId w:val="21"/>
   </w:num>
   <w:num w:numId="2">
-    <w:abstractNumId w:val="25"/>
+    <w:abstractNumId w:val="26"/>
   </w:num>
   <w:num w:numId="3">
     <w:abstractNumId w:val="8"/>
@@ -31323,6 +32030,9 @@
   </w:num>
   <w:num w:numId="27">
     <w:abstractNumId w:val="19"/>
+  </w:num>
+  <w:num w:numId="28">
+    <w:abstractNumId w:val="25"/>
   </w:num>
   <w:numIdMacAtCleanup w:val="23"/>
 </w:numbering>
@@ -33453,7 +34163,7 @@
 </file>
 
 <file path=customXml/itemProps1.xml><?xml version="1.0" encoding="utf-8"?>
-<ds:datastoreItem xmlns:ds="http://schemas.openxmlformats.org/officeDocument/2006/customXml" ds:itemID="{7D492C11-3B5F-486E-9555-AACEB8B52C07}">
+<ds:datastoreItem xmlns:ds="http://schemas.openxmlformats.org/officeDocument/2006/customXml" ds:itemID="{09D58BAD-1D3F-4C06-BFD9-878E3C4E3EA2}">
   <ds:schemaRefs>
     <ds:schemaRef ds:uri="http://schemas.openxmlformats.org/officeDocument/2006/bibliography"/>
   </ds:schemaRefs>

</xml_diff>

<commit_message>
Selección de atributos finalizada
Desarrollo:
Selección de atributos finalizada, aunque se necesitan obtener ciertos
valores de las pruebas.
</commit_message>
<xml_diff>
--- a/Memoria/TFG.docx
+++ b/Memoria/TFG.docx
@@ -425,6 +425,29 @@
         </w:rPr>
         <w:t xml:space="preserve">Tutor: </w:t>
       </w:r>
+      <w:r>
+        <w:rPr>
+          <w:b/>
+          <w:sz w:val="32"/>
+        </w:rPr>
+        <w:t xml:space="preserve">Álvaro </w:t>
+      </w:r>
+      <w:proofErr w:type="spellStart"/>
+      <w:r>
+        <w:rPr>
+          <w:b/>
+          <w:sz w:val="32"/>
+        </w:rPr>
+        <w:t>Ortigosa</w:t>
+      </w:r>
+      <w:proofErr w:type="spellEnd"/>
+      <w:r>
+        <w:rPr>
+          <w:b/>
+          <w:sz w:val="32"/>
+        </w:rPr>
+        <w:t xml:space="preserve"> Juárez</w:t>
+      </w:r>
     </w:p>
     <w:p>
       <w:pPr>
@@ -3709,6 +3732,7 @@
           <w:noProof/>
           <w:sz w:val="22"/>
           <w:szCs w:val="22"/>
+          <w:lang w:eastAsia="ja-JP"/>
         </w:rPr>
       </w:pPr>
       <w:r>
@@ -3729,13 +3753,21 @@
         </w:rPr>
         <w:fldChar w:fldCharType="separate"/>
       </w:r>
-      <w:hyperlink w:anchor="_Toc482166873" w:history="1">
+      <w:hyperlink w:anchor="_Toc485311289" w:history="1">
         <w:r>
           <w:rPr>
             <w:rStyle w:val="Hipervnculo"/>
             <w:noProof/>
           </w:rPr>
-          <w:t>Fig. 1 La aguja en el pajar</w:t>
+          <w:t>Figura 0</w:t>
+        </w:r>
+        <w:r>
+          <w:rPr>
+            <w:rStyle w:val="Hipervnculo"/>
+            <w:noProof/>
+          </w:rPr>
+          <w:noBreakHyphen/>
+          <w:t>1: La aguja en el pajar</w:t>
         </w:r>
         <w:r>
           <w:rPr>
@@ -3756,7 +3788,7 @@
             <w:noProof/>
             <w:webHidden/>
           </w:rPr>
-          <w:instrText xml:space="preserve"> PAGEREF _Toc482166873 \h </w:instrText>
+          <w:instrText xml:space="preserve"> PAGEREF _Toc485311289 \h </w:instrText>
         </w:r>
         <w:r>
           <w:rPr>
@@ -3798,15 +3830,24 @@
           <w:noProof/>
           <w:sz w:val="22"/>
           <w:szCs w:val="22"/>
-        </w:rPr>
-      </w:pPr>
-      <w:hyperlink w:anchor="_Toc482166874" w:history="1">
+          <w:lang w:eastAsia="ja-JP"/>
+        </w:rPr>
+      </w:pPr>
+      <w:hyperlink w:anchor="_Toc485311290" w:history="1">
         <w:r>
           <w:rPr>
             <w:rStyle w:val="Hipervnculo"/>
             <w:noProof/>
           </w:rPr>
-          <w:t>Fig. 2: División del Conjunto de Datos</w:t>
+          <w:t>Figura 3</w:t>
+        </w:r>
+        <w:r>
+          <w:rPr>
+            <w:rStyle w:val="Hipervnculo"/>
+            <w:noProof/>
+          </w:rPr>
+          <w:noBreakHyphen/>
+          <w:t>1: División del Conjunto de Datos</w:t>
         </w:r>
         <w:r>
           <w:rPr>
@@ -3827,7 +3868,7 @@
             <w:noProof/>
             <w:webHidden/>
           </w:rPr>
-          <w:instrText xml:space="preserve"> PAGEREF _Toc482166874 \h </w:instrText>
+          <w:instrText xml:space="preserve"> PAGEREF _Toc485311290 \h </w:instrText>
         </w:r>
         <w:r>
           <w:rPr>
@@ -3869,15 +3910,24 @@
           <w:noProof/>
           <w:sz w:val="22"/>
           <w:szCs w:val="22"/>
-        </w:rPr>
-      </w:pPr>
-      <w:hyperlink w:anchor="_Toc482166875" w:history="1">
+          <w:lang w:eastAsia="ja-JP"/>
+        </w:rPr>
+      </w:pPr>
+      <w:hyperlink w:anchor="_Toc485311291" w:history="1">
         <w:r>
           <w:rPr>
             <w:rStyle w:val="Hipervnculo"/>
             <w:noProof/>
           </w:rPr>
-          <w:t>Fig. 3: ROC</w:t>
+          <w:t>Figura. 3</w:t>
+        </w:r>
+        <w:r>
+          <w:rPr>
+            <w:rStyle w:val="Hipervnculo"/>
+            <w:noProof/>
+          </w:rPr>
+          <w:noBreakHyphen/>
+          <w:t>2: ROC</w:t>
         </w:r>
         <w:r>
           <w:rPr>
@@ -3898,7 +3948,7 @@
             <w:noProof/>
             <w:webHidden/>
           </w:rPr>
-          <w:instrText xml:space="preserve"> PAGEREF _Toc482166875 \h </w:instrText>
+          <w:instrText xml:space="preserve"> PAGEREF _Toc485311291 \h </w:instrText>
         </w:r>
         <w:r>
           <w:rPr>
@@ -3940,15 +3990,24 @@
           <w:noProof/>
           <w:sz w:val="22"/>
           <w:szCs w:val="22"/>
-        </w:rPr>
-      </w:pPr>
-      <w:hyperlink w:anchor="_Toc482166876" w:history="1">
+          <w:lang w:eastAsia="ja-JP"/>
+        </w:rPr>
+      </w:pPr>
+      <w:hyperlink w:anchor="_Toc485311292" w:history="1">
         <w:r>
           <w:rPr>
             <w:rStyle w:val="Hipervnculo"/>
             <w:noProof/>
           </w:rPr>
-          <w:t>Fig. 4: Ciclo de Atención a un Tema</w:t>
+          <w:t>Figura 3</w:t>
+        </w:r>
+        <w:r>
+          <w:rPr>
+            <w:rStyle w:val="Hipervnculo"/>
+            <w:noProof/>
+          </w:rPr>
+          <w:noBreakHyphen/>
+          <w:t>3: Ciclo de Atención a un Tema</w:t>
         </w:r>
         <w:r>
           <w:rPr>
@@ -3969,7 +4028,7 @@
             <w:noProof/>
             <w:webHidden/>
           </w:rPr>
-          <w:instrText xml:space="preserve"> PAGEREF _Toc482166876 \h </w:instrText>
+          <w:instrText xml:space="preserve"> PAGEREF _Toc485311292 \h </w:instrText>
         </w:r>
         <w:r>
           <w:rPr>
@@ -4011,15 +4070,24 @@
           <w:noProof/>
           <w:sz w:val="22"/>
           <w:szCs w:val="22"/>
-        </w:rPr>
-      </w:pPr>
-      <w:hyperlink w:anchor="_Toc482166877" w:history="1">
+          <w:lang w:eastAsia="ja-JP"/>
+        </w:rPr>
+      </w:pPr>
+      <w:hyperlink w:anchor="_Toc485311293" w:history="1">
         <w:r>
           <w:rPr>
             <w:rStyle w:val="Hipervnculo"/>
             <w:noProof/>
           </w:rPr>
-          <w:t>Fig. 5: Errores de Clasificación en Muestras Desequilibradas</w:t>
+          <w:t>Figura 3</w:t>
+        </w:r>
+        <w:r>
+          <w:rPr>
+            <w:rStyle w:val="Hipervnculo"/>
+            <w:noProof/>
+          </w:rPr>
+          <w:noBreakHyphen/>
+          <w:t>4: Errores de Clasificación en Muestras Desequilibradas</w:t>
         </w:r>
         <w:r>
           <w:rPr>
@@ -4040,7 +4108,7 @@
             <w:noProof/>
             <w:webHidden/>
           </w:rPr>
-          <w:instrText xml:space="preserve"> PAGEREF _Toc482166877 \h </w:instrText>
+          <w:instrText xml:space="preserve"> PAGEREF _Toc485311293 \h </w:instrText>
         </w:r>
         <w:r>
           <w:rPr>
@@ -4082,15 +4150,24 @@
           <w:noProof/>
           <w:sz w:val="22"/>
           <w:szCs w:val="22"/>
-        </w:rPr>
-      </w:pPr>
-      <w:hyperlink w:anchor="_Toc482166878" w:history="1">
+          <w:lang w:eastAsia="ja-JP"/>
+        </w:rPr>
+      </w:pPr>
+      <w:hyperlink w:anchor="_Toc485311294" w:history="1">
         <w:r>
           <w:rPr>
             <w:rStyle w:val="Hipervnculo"/>
             <w:noProof/>
           </w:rPr>
-          <w:t>Fig. 6: Filtrado del Conjunto Inicial</w:t>
+          <w:t>Figura  3</w:t>
+        </w:r>
+        <w:r>
+          <w:rPr>
+            <w:rStyle w:val="Hipervnculo"/>
+            <w:noProof/>
+          </w:rPr>
+          <w:noBreakHyphen/>
+          <w:t>5: Filtrado del Conjunto Inicial</w:t>
         </w:r>
         <w:r>
           <w:rPr>
@@ -4111,7 +4188,7 @@
             <w:noProof/>
             <w:webHidden/>
           </w:rPr>
-          <w:instrText xml:space="preserve"> PAGEREF _Toc482166878 \h </w:instrText>
+          <w:instrText xml:space="preserve"> PAGEREF _Toc485311294 \h </w:instrText>
         </w:r>
         <w:r>
           <w:rPr>
@@ -4153,15 +4230,24 @@
           <w:noProof/>
           <w:sz w:val="22"/>
           <w:szCs w:val="22"/>
-        </w:rPr>
-      </w:pPr>
-      <w:hyperlink w:anchor="_Toc482166879" w:history="1">
+          <w:lang w:eastAsia="ja-JP"/>
+        </w:rPr>
+      </w:pPr>
+      <w:hyperlink w:anchor="_Toc485311295" w:history="1">
         <w:r>
           <w:rPr>
             <w:rStyle w:val="Hipervnculo"/>
             <w:noProof/>
           </w:rPr>
-          <w:t>Fig. 7: Clasificación tras Filtrado</w:t>
+          <w:t>Figura 3</w:t>
+        </w:r>
+        <w:r>
+          <w:rPr>
+            <w:rStyle w:val="Hipervnculo"/>
+            <w:noProof/>
+          </w:rPr>
+          <w:noBreakHyphen/>
+          <w:t>6: Clasificación tras Filtrado</w:t>
         </w:r>
         <w:r>
           <w:rPr>
@@ -4182,7 +4268,7 @@
             <w:noProof/>
             <w:webHidden/>
           </w:rPr>
-          <w:instrText xml:space="preserve"> PAGEREF _Toc482166879 \h </w:instrText>
+          <w:instrText xml:space="preserve"> PAGEREF _Toc485311295 \h </w:instrText>
         </w:r>
         <w:r>
           <w:rPr>
@@ -4224,15 +4310,24 @@
           <w:noProof/>
           <w:sz w:val="22"/>
           <w:szCs w:val="22"/>
-        </w:rPr>
-      </w:pPr>
-      <w:hyperlink w:anchor="_Toc482166880" w:history="1">
+          <w:lang w:eastAsia="ja-JP"/>
+        </w:rPr>
+      </w:pPr>
+      <w:hyperlink w:anchor="_Toc485311296" w:history="1">
         <w:r>
           <w:rPr>
             <w:rStyle w:val="Hipervnculo"/>
             <w:noProof/>
           </w:rPr>
-          <w:t>Fig. 8: Selección de Instancias</w:t>
+          <w:t>Figura 4</w:t>
+        </w:r>
+        <w:r>
+          <w:rPr>
+            <w:rStyle w:val="Hipervnculo"/>
+            <w:noProof/>
+          </w:rPr>
+          <w:noBreakHyphen/>
+          <w:t>1: Selección de Instancias</w:t>
         </w:r>
         <w:r>
           <w:rPr>
@@ -4253,7 +4348,7 @@
             <w:noProof/>
             <w:webHidden/>
           </w:rPr>
-          <w:instrText xml:space="preserve"> PAGEREF _Toc482166880 \h </w:instrText>
+          <w:instrText xml:space="preserve"> PAGEREF _Toc485311296 \h </w:instrText>
         </w:r>
         <w:r>
           <w:rPr>
@@ -4295,15 +4390,24 @@
           <w:noProof/>
           <w:sz w:val="22"/>
           <w:szCs w:val="22"/>
-        </w:rPr>
-      </w:pPr>
-      <w:hyperlink w:anchor="_Toc482166881" w:history="1">
+          <w:lang w:eastAsia="ja-JP"/>
+        </w:rPr>
+      </w:pPr>
+      <w:hyperlink w:anchor="_Toc485311297" w:history="1">
         <w:r>
           <w:rPr>
             <w:rStyle w:val="Hipervnculo"/>
             <w:noProof/>
           </w:rPr>
-          <w:t>Fig. 9: Procedimientos de Selección de Instancias</w:t>
+          <w:t>Figura 4</w:t>
+        </w:r>
+        <w:r>
+          <w:rPr>
+            <w:rStyle w:val="Hipervnculo"/>
+            <w:noProof/>
+          </w:rPr>
+          <w:noBreakHyphen/>
+          <w:t>2: Procedimientos de Selección de Instancias</w:t>
         </w:r>
         <w:r>
           <w:rPr>
@@ -4324,7 +4428,7 @@
             <w:noProof/>
             <w:webHidden/>
           </w:rPr>
-          <w:instrText xml:space="preserve"> PAGEREF _Toc482166881 \h </w:instrText>
+          <w:instrText xml:space="preserve"> PAGEREF _Toc485311297 \h </w:instrText>
         </w:r>
         <w:r>
           <w:rPr>
@@ -4366,32 +4470,24 @@
           <w:noProof/>
           <w:sz w:val="22"/>
           <w:szCs w:val="22"/>
-        </w:rPr>
-      </w:pPr>
-      <w:hyperlink w:anchor="_Toc482166882" w:history="1">
+          <w:lang w:eastAsia="ja-JP"/>
+        </w:rPr>
+      </w:pPr>
+      <w:hyperlink w:anchor="_Toc485311298" w:history="1">
         <w:r>
           <w:rPr>
             <w:rStyle w:val="Hipervnculo"/>
             <w:noProof/>
           </w:rPr>
-          <w:t>Fig. 10: Método de Etiquetado no Supervisado (</w:t>
+          <w:t>Figura 4</w:t>
         </w:r>
         <w:r>
           <w:rPr>
             <w:rStyle w:val="Hipervnculo"/>
-            <w:bCs/>
             <w:noProof/>
           </w:rPr>
-          <w:t xml:space="preserve">12. </w:t>
-        </w:r>
-        <w:r>
-          <w:rPr>
-            <w:rStyle w:val="Hipervnculo"/>
-            <w:bCs/>
-            <w:noProof/>
-            <w:lang w:val="en-US"/>
-          </w:rPr>
-          <w:t>Automatic Text Categorization by Unsupervised Learning</w:t>
+          <w:noBreakHyphen/>
+          <w:t xml:space="preserve">3: Método de Etiquetado no Supervisado(12. </w:t>
         </w:r>
         <w:r>
           <w:rPr>
@@ -4399,7 +4495,7 @@
             <w:noProof/>
             <w:lang w:val="en-US"/>
           </w:rPr>
-          <w:t>)</w:t>
+          <w:t>Automatic Text Categorization by Unsupervised Learning)</w:t>
         </w:r>
         <w:r>
           <w:rPr>
@@ -4420,7 +4516,7 @@
             <w:noProof/>
             <w:webHidden/>
           </w:rPr>
-          <w:instrText xml:space="preserve"> PAGEREF _Toc482166882 \h </w:instrText>
+          <w:instrText xml:space="preserve"> PAGEREF _Toc485311298 \h </w:instrText>
         </w:r>
         <w:r>
           <w:rPr>
@@ -4462,15 +4558,24 @@
           <w:noProof/>
           <w:sz w:val="22"/>
           <w:szCs w:val="22"/>
-        </w:rPr>
-      </w:pPr>
-      <w:hyperlink w:anchor="_Toc482166883" w:history="1">
+          <w:lang w:eastAsia="ja-JP"/>
+        </w:rPr>
+      </w:pPr>
+      <w:hyperlink w:anchor="_Toc485311299" w:history="1">
         <w:r>
           <w:rPr>
             <w:rStyle w:val="Hipervnculo"/>
             <w:noProof/>
           </w:rPr>
-          <w:t>Fig. 11: Selección de Atributos</w:t>
+          <w:t>Figura 4</w:t>
+        </w:r>
+        <w:r>
+          <w:rPr>
+            <w:rStyle w:val="Hipervnculo"/>
+            <w:noProof/>
+          </w:rPr>
+          <w:noBreakHyphen/>
+          <w:t>4: Selección de Atributos</w:t>
         </w:r>
         <w:r>
           <w:rPr>
@@ -4491,7 +4596,7 @@
             <w:noProof/>
             <w:webHidden/>
           </w:rPr>
-          <w:instrText xml:space="preserve"> PAGEREF _Toc482166883 \h </w:instrText>
+          <w:instrText xml:space="preserve"> PAGEREF _Toc485311299 \h </w:instrText>
         </w:r>
         <w:r>
           <w:rPr>
@@ -4533,15 +4638,24 @@
           <w:noProof/>
           <w:sz w:val="22"/>
           <w:szCs w:val="22"/>
-        </w:rPr>
-      </w:pPr>
-      <w:hyperlink w:anchor="_Toc482166884" w:history="1">
+          <w:lang w:eastAsia="ja-JP"/>
+        </w:rPr>
+      </w:pPr>
+      <w:hyperlink w:anchor="_Toc485311300" w:history="1">
         <w:r>
           <w:rPr>
             <w:rStyle w:val="Hipervnculo"/>
             <w:noProof/>
           </w:rPr>
-          <w:t>Fig. 12: Resultados de la prueba de V. Hollink et al.</w:t>
+          <w:t>Figura 4</w:t>
+        </w:r>
+        <w:r>
+          <w:rPr>
+            <w:rStyle w:val="Hipervnculo"/>
+            <w:noProof/>
+          </w:rPr>
+          <w:noBreakHyphen/>
+          <w:t>5: Resultados de la prueba de V. Hollink et al.</w:t>
         </w:r>
         <w:r>
           <w:rPr>
@@ -4562,7 +4676,7 @@
             <w:noProof/>
             <w:webHidden/>
           </w:rPr>
-          <w:instrText xml:space="preserve"> PAGEREF _Toc482166884 \h </w:instrText>
+          <w:instrText xml:space="preserve"> PAGEREF _Toc485311300 \h </w:instrText>
         </w:r>
         <w:r>
           <w:rPr>
@@ -4604,15 +4718,24 @@
           <w:noProof/>
           <w:sz w:val="22"/>
           <w:szCs w:val="22"/>
-        </w:rPr>
-      </w:pPr>
-      <w:hyperlink w:anchor="_Toc482166885" w:history="1">
+          <w:lang w:eastAsia="ja-JP"/>
+        </w:rPr>
+      </w:pPr>
+      <w:hyperlink w:anchor="_Toc485311301" w:history="1">
         <w:r>
           <w:rPr>
             <w:rStyle w:val="Hipervnculo"/>
             <w:noProof/>
           </w:rPr>
-          <w:t>Fig. 13: Matrices de Confusión para Umbrales Distintos</w:t>
+          <w:t>Figura 4</w:t>
+        </w:r>
+        <w:r>
+          <w:rPr>
+            <w:rStyle w:val="Hipervnculo"/>
+            <w:noProof/>
+          </w:rPr>
+          <w:noBreakHyphen/>
+          <w:t>6: Matrices de Confusión para Umbrales Distintos</w:t>
         </w:r>
         <w:r>
           <w:rPr>
@@ -4633,7 +4756,7 @@
             <w:noProof/>
             <w:webHidden/>
           </w:rPr>
-          <w:instrText xml:space="preserve"> PAGEREF _Toc482166885 \h </w:instrText>
+          <w:instrText xml:space="preserve"> PAGEREF _Toc485311301 \h </w:instrText>
         </w:r>
         <w:r>
           <w:rPr>
@@ -4675,15 +4798,24 @@
           <w:noProof/>
           <w:sz w:val="22"/>
           <w:szCs w:val="22"/>
-        </w:rPr>
-      </w:pPr>
-      <w:hyperlink w:anchor="_Toc482166886" w:history="1">
+          <w:lang w:eastAsia="ja-JP"/>
+        </w:rPr>
+      </w:pPr>
+      <w:hyperlink w:anchor="_Toc485311302" w:history="1">
         <w:r>
           <w:rPr>
             <w:rStyle w:val="Hipervnculo"/>
             <w:noProof/>
           </w:rPr>
-          <w:t>Fig. 14: ROC y Curva de Costo</w:t>
+          <w:t>Figura 4</w:t>
+        </w:r>
+        <w:r>
+          <w:rPr>
+            <w:rStyle w:val="Hipervnculo"/>
+            <w:noProof/>
+          </w:rPr>
+          <w:noBreakHyphen/>
+          <w:t>7: ROC y Curva de Costo</w:t>
         </w:r>
         <w:r>
           <w:rPr>
@@ -4704,7 +4836,7 @@
             <w:noProof/>
             <w:webHidden/>
           </w:rPr>
-          <w:instrText xml:space="preserve"> PAGEREF _Toc482166886 \h </w:instrText>
+          <w:instrText xml:space="preserve"> PAGEREF _Toc485311302 \h </w:instrText>
         </w:r>
         <w:r>
           <w:rPr>
@@ -4737,42 +4869,6 @@
     </w:p>
     <w:p>
       <w:pPr>
-        <w:pStyle w:val="Ttulo1"/>
-        <w:numPr>
-          <w:ilvl w:val="0"/>
-          <w:numId w:val="0"/>
-        </w:numPr>
-        <w:ind w:left="432" w:hanging="432"/>
-        <w:rPr>
-          <w:lang w:val="es-MX"/>
-        </w:rPr>
-      </w:pPr>
-      <w:r>
-        <w:rPr>
-          <w:lang w:val="en-US"/>
-        </w:rPr>
-        <w:fldChar w:fldCharType="end"/>
-      </w:r>
-      <w:bookmarkStart w:id="1" w:name="_Toc483383218"/>
-      <w:r>
-        <w:t>Índice de</w:t>
-      </w:r>
-      <w:r>
-        <w:rPr>
-          <w:lang w:val="es-MX"/>
-        </w:rPr>
-        <w:t>Tabl</w:t>
-      </w:r>
-      <w:r>
-        <w:rPr>
-          <w:lang w:val="es-MX"/>
-        </w:rPr>
-        <w:t>as</w:t>
-      </w:r>
-      <w:bookmarkEnd w:id="1"/>
-    </w:p>
-    <w:p>
-      <w:pPr>
         <w:pStyle w:val="Tabladeilustraciones"/>
         <w:tabs>
           <w:tab w:val="right" w:leader="dot" w:pos="8494"/>
@@ -4782,24 +4878,24 @@
           <w:noProof/>
           <w:sz w:val="22"/>
           <w:szCs w:val="22"/>
-        </w:rPr>
-      </w:pPr>
-      <w:r>
-        <w:fldChar w:fldCharType="begin"/>
-      </w:r>
-      <w:r>
-        <w:instrText xml:space="preserve"> TOC \h \z \c "Tabla" </w:instrText>
-      </w:r>
-      <w:r>
-        <w:fldChar w:fldCharType="separate"/>
-      </w:r>
-      <w:hyperlink w:anchor="_Toc482166887" w:history="1">
+          <w:lang w:eastAsia="ja-JP"/>
+        </w:rPr>
+      </w:pPr>
+      <w:hyperlink w:anchor="_Toc485311303" w:history="1">
         <w:r>
           <w:rPr>
             <w:rStyle w:val="Hipervnculo"/>
             <w:noProof/>
           </w:rPr>
-          <w:t>Tabla 1: Matriz de Confusión</w:t>
+          <w:t>Figura 6</w:t>
+        </w:r>
+        <w:r>
+          <w:rPr>
+            <w:rStyle w:val="Hipervnculo"/>
+            <w:noProof/>
+          </w:rPr>
+          <w:noBreakHyphen/>
+          <w:t>1: Tuit una vez que se ha extraído la información.</w:t>
         </w:r>
         <w:r>
           <w:rPr>
@@ -4820,7 +4916,292 @@
             <w:noProof/>
             <w:webHidden/>
           </w:rPr>
-          <w:instrText xml:space="preserve"> PAGEREF _Toc482166887 \h </w:instrText>
+          <w:instrText xml:space="preserve"> PAGEREF _Toc485311303 \h </w:instrText>
+        </w:r>
+        <w:r>
+          <w:rPr>
+            <w:noProof/>
+            <w:webHidden/>
+          </w:rPr>
+        </w:r>
+        <w:r>
+          <w:rPr>
+            <w:noProof/>
+            <w:webHidden/>
+          </w:rPr>
+          <w:fldChar w:fldCharType="separate"/>
+        </w:r>
+        <w:r>
+          <w:rPr>
+            <w:noProof/>
+            <w:webHidden/>
+          </w:rPr>
+          <w:t>22</w:t>
+        </w:r>
+        <w:r>
+          <w:rPr>
+            <w:noProof/>
+            <w:webHidden/>
+          </w:rPr>
+          <w:fldChar w:fldCharType="end"/>
+        </w:r>
+      </w:hyperlink>
+    </w:p>
+    <w:p>
+      <w:pPr>
+        <w:pStyle w:val="Tabladeilustraciones"/>
+        <w:tabs>
+          <w:tab w:val="right" w:leader="dot" w:pos="8494"/>
+        </w:tabs>
+        <w:rPr>
+          <w:rFonts w:asciiTheme="minorHAnsi" w:eastAsiaTheme="minorEastAsia" w:hAnsiTheme="minorHAnsi" w:cstheme="minorBidi"/>
+          <w:noProof/>
+          <w:sz w:val="22"/>
+          <w:szCs w:val="22"/>
+          <w:lang w:eastAsia="ja-JP"/>
+        </w:rPr>
+      </w:pPr>
+      <w:hyperlink w:anchor="_Toc485311304" w:history="1">
+        <w:r>
+          <w:rPr>
+            <w:rStyle w:val="Hipervnculo"/>
+            <w:noProof/>
+          </w:rPr>
+          <w:t>Figura 6</w:t>
+        </w:r>
+        <w:r>
+          <w:rPr>
+            <w:rStyle w:val="Hipervnculo"/>
+            <w:noProof/>
+          </w:rPr>
+          <w:noBreakHyphen/>
+          <w:t>2: Uso de conjunto de soporte al odio</w:t>
+        </w:r>
+        <w:r>
+          <w:rPr>
+            <w:noProof/>
+            <w:webHidden/>
+          </w:rPr>
+          <w:tab/>
+        </w:r>
+        <w:r>
+          <w:rPr>
+            <w:noProof/>
+            <w:webHidden/>
+          </w:rPr>
+          <w:fldChar w:fldCharType="begin"/>
+        </w:r>
+        <w:r>
+          <w:rPr>
+            <w:noProof/>
+            <w:webHidden/>
+          </w:rPr>
+          <w:instrText xml:space="preserve"> PAGEREF _Toc485311304 \h </w:instrText>
+        </w:r>
+        <w:r>
+          <w:rPr>
+            <w:noProof/>
+            <w:webHidden/>
+          </w:rPr>
+        </w:r>
+        <w:r>
+          <w:rPr>
+            <w:noProof/>
+            <w:webHidden/>
+          </w:rPr>
+          <w:fldChar w:fldCharType="separate"/>
+        </w:r>
+        <w:r>
+          <w:rPr>
+            <w:noProof/>
+            <w:webHidden/>
+          </w:rPr>
+          <w:t>23</w:t>
+        </w:r>
+        <w:r>
+          <w:rPr>
+            <w:noProof/>
+            <w:webHidden/>
+          </w:rPr>
+          <w:fldChar w:fldCharType="end"/>
+        </w:r>
+      </w:hyperlink>
+    </w:p>
+    <w:p>
+      <w:pPr>
+        <w:pStyle w:val="Tabladeilustraciones"/>
+        <w:tabs>
+          <w:tab w:val="right" w:leader="dot" w:pos="8494"/>
+        </w:tabs>
+        <w:rPr>
+          <w:rFonts w:asciiTheme="minorHAnsi" w:eastAsiaTheme="minorEastAsia" w:hAnsiTheme="minorHAnsi" w:cstheme="minorBidi"/>
+          <w:noProof/>
+          <w:sz w:val="22"/>
+          <w:szCs w:val="22"/>
+          <w:lang w:eastAsia="ja-JP"/>
+        </w:rPr>
+      </w:pPr>
+      <w:hyperlink w:anchor="_Toc485311305" w:history="1">
+        <w:r>
+          <w:rPr>
+            <w:rStyle w:val="Hipervnculo"/>
+            <w:noProof/>
+          </w:rPr>
+          <w:t>Figura 6</w:t>
+        </w:r>
+        <w:r>
+          <w:rPr>
+            <w:rStyle w:val="Hipervnculo"/>
+            <w:noProof/>
+          </w:rPr>
+          <w:noBreakHyphen/>
+          <w:t>3: Ejemplo de tabla de atributos</w:t>
+        </w:r>
+        <w:r>
+          <w:rPr>
+            <w:noProof/>
+            <w:webHidden/>
+          </w:rPr>
+          <w:tab/>
+        </w:r>
+        <w:r>
+          <w:rPr>
+            <w:noProof/>
+            <w:webHidden/>
+          </w:rPr>
+          <w:fldChar w:fldCharType="begin"/>
+        </w:r>
+        <w:r>
+          <w:rPr>
+            <w:noProof/>
+            <w:webHidden/>
+          </w:rPr>
+          <w:instrText xml:space="preserve"> PAGEREF _Toc485311305 \h </w:instrText>
+        </w:r>
+        <w:r>
+          <w:rPr>
+            <w:noProof/>
+            <w:webHidden/>
+          </w:rPr>
+        </w:r>
+        <w:r>
+          <w:rPr>
+            <w:noProof/>
+            <w:webHidden/>
+          </w:rPr>
+          <w:fldChar w:fldCharType="separate"/>
+        </w:r>
+        <w:r>
+          <w:rPr>
+            <w:noProof/>
+            <w:webHidden/>
+          </w:rPr>
+          <w:t>24</w:t>
+        </w:r>
+        <w:r>
+          <w:rPr>
+            <w:noProof/>
+            <w:webHidden/>
+          </w:rPr>
+          <w:fldChar w:fldCharType="end"/>
+        </w:r>
+      </w:hyperlink>
+    </w:p>
+    <w:p>
+      <w:pPr>
+        <w:pStyle w:val="Ttulo1"/>
+        <w:numPr>
+          <w:ilvl w:val="0"/>
+          <w:numId w:val="0"/>
+        </w:numPr>
+        <w:ind w:left="432" w:hanging="432"/>
+        <w:rPr>
+          <w:lang w:val="es-MX"/>
+        </w:rPr>
+      </w:pPr>
+      <w:r>
+        <w:rPr>
+          <w:lang w:val="en-US"/>
+        </w:rPr>
+        <w:fldChar w:fldCharType="end"/>
+      </w:r>
+      <w:bookmarkStart w:id="1" w:name="_Toc483383218"/>
+      <w:r>
+        <w:t>Índice de</w:t>
+      </w:r>
+      <w:r>
+        <w:rPr>
+          <w:lang w:val="es-MX"/>
+        </w:rPr>
+        <w:t>Tabl</w:t>
+      </w:r>
+      <w:r>
+        <w:rPr>
+          <w:lang w:val="es-MX"/>
+        </w:rPr>
+        <w:t>as</w:t>
+      </w:r>
+      <w:bookmarkEnd w:id="1"/>
+    </w:p>
+    <w:p>
+      <w:pPr>
+        <w:pStyle w:val="Tabladeilustraciones"/>
+        <w:tabs>
+          <w:tab w:val="right" w:leader="dot" w:pos="8494"/>
+        </w:tabs>
+        <w:rPr>
+          <w:rFonts w:asciiTheme="minorHAnsi" w:eastAsiaTheme="minorEastAsia" w:hAnsiTheme="minorHAnsi" w:cstheme="minorBidi"/>
+          <w:noProof/>
+          <w:sz w:val="22"/>
+          <w:szCs w:val="22"/>
+          <w:lang w:eastAsia="ja-JP"/>
+        </w:rPr>
+      </w:pPr>
+      <w:r>
+        <w:fldChar w:fldCharType="begin"/>
+      </w:r>
+      <w:r>
+        <w:instrText xml:space="preserve"> TOC \h \z \c "Tabla" </w:instrText>
+      </w:r>
+      <w:r>
+        <w:fldChar w:fldCharType="separate"/>
+      </w:r>
+      <w:hyperlink w:anchor="_Toc485299071" w:history="1">
+        <w:r>
+          <w:rPr>
+            <w:rStyle w:val="Hipervnculo"/>
+            <w:noProof/>
+          </w:rPr>
+          <w:t>Tabla 3</w:t>
+        </w:r>
+        <w:r>
+          <w:rPr>
+            <w:rStyle w:val="Hipervnculo"/>
+            <w:noProof/>
+          </w:rPr>
+          <w:noBreakHyphen/>
+          <w:t>1: Matriz de Confusión</w:t>
+        </w:r>
+        <w:r>
+          <w:rPr>
+            <w:noProof/>
+            <w:webHidden/>
+          </w:rPr>
+          <w:tab/>
+        </w:r>
+        <w:r>
+          <w:rPr>
+            <w:noProof/>
+            <w:webHidden/>
+          </w:rPr>
+          <w:fldChar w:fldCharType="begin"/>
+        </w:r>
+        <w:r>
+          <w:rPr>
+            <w:noProof/>
+            <w:webHidden/>
+          </w:rPr>
+          <w:instrText xml:space="preserve"> PAGEREF _Toc485299071 \h </w:instrText>
         </w:r>
         <w:r>
           <w:rPr>
@@ -4862,15 +5243,24 @@
           <w:noProof/>
           <w:sz w:val="22"/>
           <w:szCs w:val="22"/>
-        </w:rPr>
-      </w:pPr>
-      <w:hyperlink w:anchor="_Toc482166888" w:history="1">
+          <w:lang w:eastAsia="ja-JP"/>
+        </w:rPr>
+      </w:pPr>
+      <w:hyperlink w:anchor="_Toc485299072" w:history="1">
         <w:r>
           <w:rPr>
             <w:rStyle w:val="Hipervnculo"/>
             <w:noProof/>
           </w:rPr>
-          <w:t>Tabla 2: Matriz de Confusión con Desequilibrio de Clases</w:t>
+          <w:t>Tabla 3</w:t>
+        </w:r>
+        <w:r>
+          <w:rPr>
+            <w:rStyle w:val="Hipervnculo"/>
+            <w:noProof/>
+          </w:rPr>
+          <w:noBreakHyphen/>
+          <w:t>2: Matriz de Confusión con Desequilibrio de Clases</w:t>
         </w:r>
         <w:r>
           <w:rPr>
@@ -4891,7 +5281,7 @@
             <w:noProof/>
             <w:webHidden/>
           </w:rPr>
-          <w:instrText xml:space="preserve"> PAGEREF _Toc482166888 \h </w:instrText>
+          <w:instrText xml:space="preserve"> PAGEREF _Toc485299072 \h </w:instrText>
         </w:r>
         <w:r>
           <w:rPr>
@@ -4933,15 +5323,24 @@
           <w:noProof/>
           <w:sz w:val="22"/>
           <w:szCs w:val="22"/>
-        </w:rPr>
-      </w:pPr>
-      <w:hyperlink w:anchor="_Toc482166889" w:history="1">
+          <w:lang w:eastAsia="ja-JP"/>
+        </w:rPr>
+      </w:pPr>
+      <w:hyperlink w:anchor="_Toc485299073" w:history="1">
         <w:r>
           <w:rPr>
             <w:rStyle w:val="Hipervnculo"/>
             <w:noProof/>
           </w:rPr>
-          <w:t>Tabla 3: Métrica ROC frente a Métrica Convencional</w:t>
+          <w:t>Tabla 3</w:t>
+        </w:r>
+        <w:r>
+          <w:rPr>
+            <w:rStyle w:val="Hipervnculo"/>
+            <w:noProof/>
+          </w:rPr>
+          <w:noBreakHyphen/>
+          <w:t>3: Métrica ROC frente a Métrica Convencional</w:t>
         </w:r>
         <w:r>
           <w:rPr>
@@ -4962,7 +5361,7 @@
             <w:noProof/>
             <w:webHidden/>
           </w:rPr>
-          <w:instrText xml:space="preserve"> PAGEREF _Toc482166889 \h </w:instrText>
+          <w:instrText xml:space="preserve"> PAGEREF _Toc485299073 \h </w:instrText>
         </w:r>
         <w:r>
           <w:rPr>
@@ -5004,15 +5403,24 @@
           <w:noProof/>
           <w:sz w:val="22"/>
           <w:szCs w:val="22"/>
-        </w:rPr>
-      </w:pPr>
-      <w:hyperlink w:anchor="_Toc482166890" w:history="1">
+          <w:lang w:eastAsia="ja-JP"/>
+        </w:rPr>
+      </w:pPr>
+      <w:hyperlink w:anchor="_Toc485299074" w:history="1">
         <w:r>
           <w:rPr>
             <w:rStyle w:val="Hipervnculo"/>
             <w:noProof/>
           </w:rPr>
-          <w:t>Tabla 4: Matriz de Confusión del Conjunto Inicial</w:t>
+          <w:t>Tabla 3</w:t>
+        </w:r>
+        <w:r>
+          <w:rPr>
+            <w:rStyle w:val="Hipervnculo"/>
+            <w:noProof/>
+          </w:rPr>
+          <w:noBreakHyphen/>
+          <w:t>4: Matriz de Confusión del Conjunto Inicial</w:t>
         </w:r>
         <w:r>
           <w:rPr>
@@ -5033,7 +5441,7 @@
             <w:noProof/>
             <w:webHidden/>
           </w:rPr>
-          <w:instrText xml:space="preserve"> PAGEREF _Toc482166890 \h </w:instrText>
+          <w:instrText xml:space="preserve"> PAGEREF _Toc485299074 \h </w:instrText>
         </w:r>
         <w:r>
           <w:rPr>
@@ -5075,15 +5483,24 @@
           <w:noProof/>
           <w:sz w:val="22"/>
           <w:szCs w:val="22"/>
-        </w:rPr>
-      </w:pPr>
-      <w:hyperlink w:anchor="_Toc482166891" w:history="1">
+          <w:lang w:eastAsia="ja-JP"/>
+        </w:rPr>
+      </w:pPr>
+      <w:hyperlink w:anchor="_Toc485299075" w:history="1">
         <w:r>
           <w:rPr>
             <w:rStyle w:val="Hipervnculo"/>
             <w:noProof/>
           </w:rPr>
-          <w:t>Tabla 5: Comparación de Umbrales</w:t>
+          <w:t>Tabla 4</w:t>
+        </w:r>
+        <w:r>
+          <w:rPr>
+            <w:rStyle w:val="Hipervnculo"/>
+            <w:noProof/>
+          </w:rPr>
+          <w:noBreakHyphen/>
+          <w:t>1: Comparación de Umbrales</w:t>
         </w:r>
         <w:r>
           <w:rPr>
@@ -5104,7 +5521,7 @@
             <w:noProof/>
             <w:webHidden/>
           </w:rPr>
-          <w:instrText xml:space="preserve"> PAGEREF _Toc482166891 \h </w:instrText>
+          <w:instrText xml:space="preserve"> PAGEREF _Toc485299075 \h </w:instrText>
         </w:r>
         <w:r>
           <w:rPr>
@@ -5125,6 +5542,166 @@
             <w:webHidden/>
           </w:rPr>
           <w:t>19</w:t>
+        </w:r>
+        <w:r>
+          <w:rPr>
+            <w:noProof/>
+            <w:webHidden/>
+          </w:rPr>
+          <w:fldChar w:fldCharType="end"/>
+        </w:r>
+      </w:hyperlink>
+    </w:p>
+    <w:p>
+      <w:pPr>
+        <w:pStyle w:val="Tabladeilustraciones"/>
+        <w:tabs>
+          <w:tab w:val="right" w:leader="dot" w:pos="8494"/>
+        </w:tabs>
+        <w:rPr>
+          <w:rFonts w:asciiTheme="minorHAnsi" w:eastAsiaTheme="minorEastAsia" w:hAnsiTheme="minorHAnsi" w:cstheme="minorBidi"/>
+          <w:noProof/>
+          <w:sz w:val="22"/>
+          <w:szCs w:val="22"/>
+          <w:lang w:eastAsia="ja-JP"/>
+        </w:rPr>
+      </w:pPr>
+      <w:hyperlink w:anchor="_Toc485299076" w:history="1">
+        <w:r>
+          <w:rPr>
+            <w:rStyle w:val="Hipervnculo"/>
+            <w:noProof/>
+          </w:rPr>
+          <w:t>Tabla 7</w:t>
+        </w:r>
+        <w:r>
+          <w:rPr>
+            <w:rStyle w:val="Hipervnculo"/>
+            <w:noProof/>
+          </w:rPr>
+          <w:noBreakHyphen/>
+          <w:t>1 Correspondecia de semática y símbolo</w:t>
+        </w:r>
+        <w:r>
+          <w:rPr>
+            <w:noProof/>
+            <w:webHidden/>
+          </w:rPr>
+          <w:tab/>
+        </w:r>
+        <w:r>
+          <w:rPr>
+            <w:noProof/>
+            <w:webHidden/>
+          </w:rPr>
+          <w:fldChar w:fldCharType="begin"/>
+        </w:r>
+        <w:r>
+          <w:rPr>
+            <w:noProof/>
+            <w:webHidden/>
+          </w:rPr>
+          <w:instrText xml:space="preserve"> PAGEREF _Toc485299076 \h </w:instrText>
+        </w:r>
+        <w:r>
+          <w:rPr>
+            <w:noProof/>
+            <w:webHidden/>
+          </w:rPr>
+        </w:r>
+        <w:r>
+          <w:rPr>
+            <w:noProof/>
+            <w:webHidden/>
+          </w:rPr>
+          <w:fldChar w:fldCharType="separate"/>
+        </w:r>
+        <w:r>
+          <w:rPr>
+            <w:noProof/>
+            <w:webHidden/>
+          </w:rPr>
+          <w:t>28</w:t>
+        </w:r>
+        <w:r>
+          <w:rPr>
+            <w:noProof/>
+            <w:webHidden/>
+          </w:rPr>
+          <w:fldChar w:fldCharType="end"/>
+        </w:r>
+      </w:hyperlink>
+    </w:p>
+    <w:p>
+      <w:pPr>
+        <w:pStyle w:val="Tabladeilustraciones"/>
+        <w:tabs>
+          <w:tab w:val="right" w:leader="dot" w:pos="8494"/>
+        </w:tabs>
+        <w:rPr>
+          <w:rFonts w:asciiTheme="minorHAnsi" w:eastAsiaTheme="minorEastAsia" w:hAnsiTheme="minorHAnsi" w:cstheme="minorBidi"/>
+          <w:noProof/>
+          <w:sz w:val="22"/>
+          <w:szCs w:val="22"/>
+          <w:lang w:eastAsia="ja-JP"/>
+        </w:rPr>
+      </w:pPr>
+      <w:hyperlink w:anchor="_Toc485299077" w:history="1">
+        <w:r>
+          <w:rPr>
+            <w:rStyle w:val="Hipervnculo"/>
+            <w:noProof/>
+          </w:rPr>
+          <w:t>Tabla 7</w:t>
+        </w:r>
+        <w:r>
+          <w:rPr>
+            <w:rStyle w:val="Hipervnculo"/>
+            <w:noProof/>
+          </w:rPr>
+          <w:noBreakHyphen/>
+          <w:t>2 Relación de sufijos y clases de palabras</w:t>
+        </w:r>
+        <w:r>
+          <w:rPr>
+            <w:noProof/>
+            <w:webHidden/>
+          </w:rPr>
+          <w:tab/>
+        </w:r>
+        <w:r>
+          <w:rPr>
+            <w:noProof/>
+            <w:webHidden/>
+          </w:rPr>
+          <w:fldChar w:fldCharType="begin"/>
+        </w:r>
+        <w:r>
+          <w:rPr>
+            <w:noProof/>
+            <w:webHidden/>
+          </w:rPr>
+          <w:instrText xml:space="preserve"> PAGEREF _Toc485299077 \h </w:instrText>
+        </w:r>
+        <w:r>
+          <w:rPr>
+            <w:noProof/>
+            <w:webHidden/>
+          </w:rPr>
+        </w:r>
+        <w:r>
+          <w:rPr>
+            <w:noProof/>
+            <w:webHidden/>
+          </w:rPr>
+          <w:fldChar w:fldCharType="separate"/>
+        </w:r>
+        <w:r>
+          <w:rPr>
+            <w:noProof/>
+            <w:webHidden/>
+          </w:rPr>
+          <w:t>29</w:t>
         </w:r>
         <w:r>
           <w:rPr>
@@ -6127,15 +6704,22 @@
     <w:p>
       <w:pPr>
         <w:pStyle w:val="Descripcin"/>
+        <w:ind w:left="708" w:hanging="708"/>
         <w:jc w:val="center"/>
         <w:rPr>
           <w:rStyle w:val="Ttulo3Car"/>
           <w:i w:val="0"/>
         </w:rPr>
       </w:pPr>
-      <w:bookmarkStart w:id="6" w:name="_Toc482166873"/>
-      <w:r>
-        <w:t xml:space="preserve">Fig. </w:t>
+      <w:bookmarkStart w:id="6" w:name="_Toc485311289"/>
+      <w:r>
+        <w:t>Fig</w:t>
+      </w:r>
+      <w:r>
+        <w:t>ura</w:t>
+      </w:r>
+      <w:r>
+        <w:t xml:space="preserve"> </w:t>
       </w:r>
       <w:fldSimple w:instr=" STYLEREF 1 \s ">
         <w:r>
@@ -6156,6 +6740,12 @@
           <w:t>1</w:t>
         </w:r>
       </w:fldSimple>
+      <w:r>
+        <w:rPr>
+          <w:noProof/>
+        </w:rPr>
+        <w:t>:</w:t>
+      </w:r>
       <w:r>
         <w:t xml:space="preserve"> La aguja en el pajar</w:t>
       </w:r>
@@ -9048,10 +9638,13 @@
         <w:pStyle w:val="Descripcin"/>
         <w:jc w:val="center"/>
       </w:pPr>
-      <w:bookmarkStart w:id="19" w:name="_Toc482166874"/>
+      <w:bookmarkStart w:id="19" w:name="_Toc485311290"/>
       <w:bookmarkEnd w:id="18"/>
       <w:r>
-        <w:t xml:space="preserve">Fig. </w:t>
+        <w:t>Figura</w:t>
+      </w:r>
+      <w:r>
+        <w:t xml:space="preserve"> </w:t>
       </w:r>
       <w:fldSimple w:instr=" STYLEREF 1 \s ">
         <w:r>
@@ -9691,7 +10284,7 @@
             <v:path o:extrusionok="f" gradientshapeok="t" o:connecttype="rect"/>
             <o:lock v:ext="edit" aspectratio="t"/>
           </v:shapetype>
-          <v:shape id="_x0000_i1025" type="#_x0000_t75" style="width:283.5pt;height:150.75pt" o:ole="">
+          <v:shape id="_x0000_i1075" type="#_x0000_t75" style="width:283.5pt;height:150.75pt" o:ole="">
             <v:imagedata r:id="rId17" o:title=""/>
           </v:shape>
         </w:object>
@@ -9714,7 +10307,7 @@
       </w:pPr>
       <w:bookmarkStart w:id="21" w:name="_Ref482082984"/>
       <w:bookmarkStart w:id="22" w:name="_Ref482082980"/>
-      <w:bookmarkStart w:id="23" w:name="_Toc482166887"/>
+      <w:bookmarkStart w:id="23" w:name="_Toc485299071"/>
       <w:r>
         <w:t xml:space="preserve">Tabla </w:t>
       </w:r>
@@ -10113,7 +10706,7 @@
           <w:rFonts w:eastAsiaTheme="majorEastAsia"/>
         </w:rPr>
       </w:pPr>
-      <w:bookmarkStart w:id="24" w:name="_Toc482166888"/>
+      <w:bookmarkStart w:id="24" w:name="_Toc485299072"/>
       <w:r>
         <w:t xml:space="preserve">Tabla </w:t>
       </w:r>
@@ -12345,7 +12938,13 @@
         <w:fldChar w:fldCharType="separate"/>
       </w:r>
       <w:r>
-        <w:t xml:space="preserve">Fig. </w:t>
+        <w:t>Fig</w:t>
+      </w:r>
+      <w:r>
+        <w:t>ura</w:t>
+      </w:r>
+      <w:r>
+        <w:t xml:space="preserve"> </w:t>
       </w:r>
       <w:r>
         <w:rPr>
@@ -12481,9 +13080,15 @@
         <w:jc w:val="center"/>
       </w:pPr>
       <w:bookmarkStart w:id="27" w:name="_Ref481581546"/>
-      <w:bookmarkStart w:id="28" w:name="_Toc482166875"/>
-      <w:r>
-        <w:t xml:space="preserve">Fig. </w:t>
+      <w:bookmarkStart w:id="28" w:name="_Toc485311291"/>
+      <w:r>
+        <w:t>Fig</w:t>
+      </w:r>
+      <w:r>
+        <w:t>ura</w:t>
+      </w:r>
+      <w:r>
+        <w:t xml:space="preserve">. </w:t>
       </w:r>
       <w:fldSimple w:instr=" STYLEREF 1 \s ">
         <w:r>
@@ -12660,7 +13265,7 @@
       </w:r>
       <w:r>
         <w:object w:dxaOrig="14610" w:dyaOrig="3420">
-          <v:shape id="_x0000_i1026" type="#_x0000_t75" style="width:443.25pt;height:93pt" o:ole="">
+          <v:shape id="_x0000_i1076" type="#_x0000_t75" style="width:443.25pt;height:93pt" o:ole="">
             <v:imagedata r:id="rId21" o:title=""/>
           </v:shape>
         </w:object>
@@ -12675,7 +13280,7 @@
         <w:jc w:val="center"/>
       </w:pPr>
       <w:bookmarkStart w:id="29" w:name="_Ref482085220"/>
-      <w:bookmarkStart w:id="30" w:name="_Toc482166889"/>
+      <w:bookmarkStart w:id="30" w:name="_Toc485299073"/>
       <w:r>
         <w:t xml:space="preserve">Tabla </w:t>
       </w:r>
@@ -12904,7 +13509,13 @@
         <w:fldChar w:fldCharType="separate"/>
       </w:r>
       <w:r>
-        <w:t xml:space="preserve">Fig. </w:t>
+        <w:t>Fig</w:t>
+      </w:r>
+      <w:r>
+        <w:t>ura</w:t>
+      </w:r>
+      <w:r>
+        <w:t xml:space="preserve"> </w:t>
       </w:r>
       <w:r>
         <w:rPr>
@@ -12996,9 +13607,12 @@
         <w:jc w:val="center"/>
       </w:pPr>
       <w:bookmarkStart w:id="35" w:name="_Ref481749696"/>
-      <w:bookmarkStart w:id="36" w:name="_Toc482166876"/>
-      <w:r>
-        <w:t xml:space="preserve">Fig. </w:t>
+      <w:bookmarkStart w:id="36" w:name="_Toc485311292"/>
+      <w:r>
+        <w:t>Figura</w:t>
+      </w:r>
+      <w:r>
+        <w:t xml:space="preserve"> </w:t>
       </w:r>
       <w:fldSimple w:instr=" STYLEREF 1 \s ">
         <w:r>
@@ -13405,15 +14019,7 @@
         </m:nary>
       </m:oMath>
       <w:r>
-        <w:t xml:space="preserve"> produce una baja exhaustividad: la distribución positiva está </w:t>
-      </w:r>
-      <w:proofErr w:type="spellStart"/>
-      <w:r>
-        <w:t>subrepresentada</w:t>
-      </w:r>
-      <w:proofErr w:type="spellEnd"/>
-      <w:r>
-        <w:t xml:space="preserve"> y los valores </w:t>
+        <w:t xml:space="preserve"> produce una baja exhaustividad: la distribución positiva está subrepresentada y los valores </w:t>
       </w:r>
       <w:r>
         <w:t xml:space="preserve">atípicos de </w:t>
@@ -13492,7 +14098,10 @@
         <w:fldChar w:fldCharType="separate"/>
       </w:r>
       <w:r>
-        <w:t xml:space="preserve">Fig. </w:t>
+        <w:t>Figura</w:t>
+      </w:r>
+      <w:r>
+        <w:t xml:space="preserve"> </w:t>
       </w:r>
       <w:r>
         <w:rPr>
@@ -13521,7 +14130,10 @@
         <w:ind w:left="1056"/>
       </w:pPr>
       <w:r>
-        <w:t xml:space="preserve">La Fig. </w:t>
+        <w:t>La Figura</w:t>
+      </w:r>
+      <w:r>
+        <w:t xml:space="preserve"> </w:t>
       </w:r>
       <w:r>
         <w:rPr>
@@ -13625,9 +14237,12 @@
         <w:jc w:val="center"/>
       </w:pPr>
       <w:bookmarkStart w:id="39" w:name="_Ref482168947"/>
-      <w:bookmarkStart w:id="40" w:name="_Toc482166877"/>
-      <w:r>
-        <w:t xml:space="preserve">Fig. </w:t>
+      <w:bookmarkStart w:id="40" w:name="_Toc485311293"/>
+      <w:r>
+        <w:t>Figura</w:t>
+      </w:r>
+      <w:r>
+        <w:t xml:space="preserve"> </w:t>
       </w:r>
       <w:fldSimple w:instr=" STYLEREF 1 \s ">
         <w:r>
@@ -13731,7 +14346,10 @@
         <w:fldChar w:fldCharType="separate"/>
       </w:r>
       <w:r>
-        <w:t xml:space="preserve">Fig. </w:t>
+        <w:t>Figura</w:t>
+      </w:r>
+      <w:r>
+        <w:t xml:space="preserve"> </w:t>
       </w:r>
       <w:r>
         <w:rPr>
@@ -13811,9 +14429,12 @@
         <w:jc w:val="center"/>
       </w:pPr>
       <w:bookmarkStart w:id="41" w:name="_Ref482169404"/>
-      <w:bookmarkStart w:id="42" w:name="_Toc482166878"/>
-      <w:r>
-        <w:t xml:space="preserve">Fig. </w:t>
+      <w:bookmarkStart w:id="42" w:name="_Toc485311294"/>
+      <w:r>
+        <w:t xml:space="preserve">Figura </w:t>
+      </w:r>
+      <w:r>
+        <w:t xml:space="preserve"> </w:t>
       </w:r>
       <w:fldSimple w:instr=" STYLEREF 1 \s ">
         <w:r>
@@ -13953,7 +14574,10 @@
         <w:fldChar w:fldCharType="separate"/>
       </w:r>
       <w:r>
-        <w:t xml:space="preserve">Fig. </w:t>
+        <w:t>Figura</w:t>
+      </w:r>
+      <w:r>
+        <w:t xml:space="preserve"> </w:t>
       </w:r>
       <w:r>
         <w:rPr>
@@ -14003,7 +14627,7 @@
       </w:r>
       <w:r>
         <w:object w:dxaOrig="4020" w:dyaOrig="1845">
-          <v:shape id="_x0000_i1027" type="#_x0000_t75" style="width:216.75pt;height:89.25pt" o:ole="">
+          <v:shape id="_x0000_i1077" type="#_x0000_t75" style="width:216.75pt;height:89.25pt" o:ole="">
             <v:imagedata r:id="rId25" o:title=""/>
           </v:shape>
         </w:object>
@@ -14022,7 +14646,7 @@
       </w:r>
       <w:r>
         <w:object w:dxaOrig="2880" w:dyaOrig="1020">
-          <v:shape id="_x0000_i1028" type="#_x0000_t75" style="width:155.25pt;height:49.5pt" o:ole="">
+          <v:shape id="_x0000_i1078" type="#_x0000_t75" style="width:155.25pt;height:49.5pt" o:ole="">
             <v:imagedata r:id="rId26" o:title=""/>
           </v:shape>
         </w:object>
@@ -14037,7 +14661,7 @@
         <w:ind w:left="361"/>
         <w:jc w:val="center"/>
       </w:pPr>
-      <w:bookmarkStart w:id="43" w:name="_Toc482166890"/>
+      <w:bookmarkStart w:id="43" w:name="_Toc485299074"/>
       <w:r>
         <w:t xml:space="preserve">Tabla </w:t>
       </w:r>
@@ -14128,9 +14752,12 @@
         <w:jc w:val="center"/>
       </w:pPr>
       <w:bookmarkStart w:id="44" w:name="_Ref481655241"/>
-      <w:bookmarkStart w:id="45" w:name="_Toc482166879"/>
-      <w:r>
-        <w:t xml:space="preserve">Fig. </w:t>
+      <w:bookmarkStart w:id="45" w:name="_Toc485311295"/>
+      <w:r>
+        <w:t>Figura</w:t>
+      </w:r>
+      <w:r>
+        <w:t xml:space="preserve"> </w:t>
       </w:r>
       <w:fldSimple w:instr=" STYLEREF 1 \s ">
         <w:r>
@@ -15469,9 +16096,12 @@
           <w:rFonts w:ascii="Informal Roman" w:hAnsi="Informal Roman"/>
         </w:rPr>
       </w:pPr>
-      <w:bookmarkStart w:id="53" w:name="_Toc482166880"/>
-      <w:r>
-        <w:t xml:space="preserve">Fig. </w:t>
+      <w:bookmarkStart w:id="53" w:name="_Toc485311296"/>
+      <w:r>
+        <w:t>Figura</w:t>
+      </w:r>
+      <w:r>
+        <w:t xml:space="preserve"> </w:t>
       </w:r>
       <w:fldSimple w:instr=" STYLEREF 1 \s ">
         <w:r>
@@ -15605,18 +16235,16 @@
       </w:pPr>
       <w:r>
         <w:lastRenderedPageBreak/>
-        <w:t xml:space="preserve">el vector de atributos de la </w:t>
-      </w:r>
-      <w:proofErr w:type="spellStart"/>
-      <w:r>
-        <w:t>instancia</w:t>
-      </w:r>
-      <w:r>
-        <w:t>con</w:t>
-      </w:r>
-      <w:proofErr w:type="spellEnd"/>
-      <w:r>
-        <w:t xml:space="preserve"> independencia del algoritmo utilizado </w:t>
+        <w:t>el vector de atributos de la instancia</w:t>
+      </w:r>
+      <w:r>
+        <w:t>c</w:t>
+      </w:r>
+      <w:r>
+        <w:t>ió</w:t>
+      </w:r>
+      <w:r>
+        <w:t xml:space="preserve">n independencia del algoritmo utilizado </w:t>
       </w:r>
       <w:r>
         <w:t>(</w:t>
@@ -15713,9 +16341,12 @@
         <w:ind w:left="207"/>
         <w:jc w:val="center"/>
       </w:pPr>
-      <w:bookmarkStart w:id="54" w:name="_Toc482166881"/>
-      <w:r>
-        <w:t xml:space="preserve">Fig. </w:t>
+      <w:bookmarkStart w:id="54" w:name="_Toc485311297"/>
+      <w:r>
+        <w:t>Figura</w:t>
+      </w:r>
+      <w:r>
+        <w:t xml:space="preserve"> </w:t>
       </w:r>
       <w:fldSimple w:instr=" STYLEREF 1 \s ">
         <w:r>
@@ -16413,7 +17044,10 @@
         <w:fldChar w:fldCharType="separate"/>
       </w:r>
       <w:r>
-        <w:t xml:space="preserve">Fig. </w:t>
+        <w:t>Figura</w:t>
+      </w:r>
+      <w:r>
+        <w:t xml:space="preserve"> </w:t>
       </w:r>
       <w:r>
         <w:rPr>
@@ -16495,9 +17129,12 @@
         </w:rPr>
       </w:pPr>
       <w:bookmarkStart w:id="58" w:name="_Ref481579148"/>
-      <w:bookmarkStart w:id="59" w:name="_Toc482166882"/>
-      <w:r>
-        <w:t xml:space="preserve">Fig. </w:t>
+      <w:bookmarkStart w:id="59" w:name="_Toc485311298"/>
+      <w:r>
+        <w:t>Figura</w:t>
+      </w:r>
+      <w:r>
+        <w:t xml:space="preserve"> </w:t>
       </w:r>
       <w:r>
         <w:fldChar w:fldCharType="begin"/>
@@ -16682,9 +17319,12 @@
         <w:ind w:left="207"/>
         <w:jc w:val="center"/>
       </w:pPr>
-      <w:bookmarkStart w:id="61" w:name="_Toc482166883"/>
-      <w:r>
-        <w:t xml:space="preserve">Fig. </w:t>
+      <w:bookmarkStart w:id="61" w:name="_Toc485311299"/>
+      <w:r>
+        <w:t>Figura</w:t>
+      </w:r>
+      <w:r>
+        <w:t xml:space="preserve"> </w:t>
       </w:r>
       <w:fldSimple w:instr=" STYLEREF 1 \s ">
         <w:r>
@@ -17740,7 +18380,10 @@
         <w:fldChar w:fldCharType="separate"/>
       </w:r>
       <w:r>
-        <w:t xml:space="preserve">Fig. </w:t>
+        <w:t>Figura</w:t>
+      </w:r>
+      <w:r>
+        <w:t xml:space="preserve"> </w:t>
       </w:r>
       <w:r>
         <w:rPr>
@@ -17821,9 +18464,12 @@
         <w:jc w:val="center"/>
       </w:pPr>
       <w:bookmarkStart w:id="63" w:name="_Ref482001899"/>
-      <w:bookmarkStart w:id="64" w:name="_Toc482166884"/>
-      <w:r>
-        <w:t xml:space="preserve">Fig. </w:t>
+      <w:bookmarkStart w:id="64" w:name="_Toc485311300"/>
+      <w:r>
+        <w:t>Figura</w:t>
+      </w:r>
+      <w:r>
+        <w:t xml:space="preserve"> </w:t>
       </w:r>
       <w:fldSimple w:instr=" STYLEREF 1 \s ">
         <w:r>
@@ -18185,9 +18831,12 @@
         <w:pStyle w:val="Descripcin"/>
         <w:jc w:val="center"/>
       </w:pPr>
-      <w:bookmarkStart w:id="66" w:name="_Toc482166885"/>
-      <w:r>
-        <w:t xml:space="preserve">Fig. </w:t>
+      <w:bookmarkStart w:id="66" w:name="_Toc485311301"/>
+      <w:r>
+        <w:t>Figura</w:t>
+      </w:r>
+      <w:r>
+        <w:t xml:space="preserve"> </w:t>
       </w:r>
       <w:fldSimple w:instr=" STYLEREF 1 \s ">
         <w:r>
@@ -19070,7 +19719,10 @@
         <w:fldChar w:fldCharType="separate"/>
       </w:r>
       <w:r>
-        <w:t xml:space="preserve">Fig. </w:t>
+        <w:t>Figura</w:t>
+      </w:r>
+      <w:r>
+        <w:t xml:space="preserve"> </w:t>
       </w:r>
       <w:r>
         <w:rPr>
@@ -19160,9 +19812,12 @@
         <w:jc w:val="center"/>
       </w:pPr>
       <w:bookmarkStart w:id="69" w:name="_Ref482093687"/>
-      <w:bookmarkStart w:id="70" w:name="_Toc482166886"/>
-      <w:r>
-        <w:t xml:space="preserve">Fig. </w:t>
+      <w:bookmarkStart w:id="70" w:name="_Toc485311302"/>
+      <w:r>
+        <w:t>Figura</w:t>
+      </w:r>
+      <w:r>
+        <w:t xml:space="preserve"> </w:t>
       </w:r>
       <w:fldSimple w:instr=" STYLEREF 1 \s ">
         <w:r>
@@ -19342,10 +19997,10 @@
           <w:noProof/>
         </w:rPr>
         <w:object w:dxaOrig="12555" w:dyaOrig="3660">
-          <v:shape id="_x0000_i1029" type="#_x0000_t75" style="width:414.75pt;height:120.75pt" o:ole="">
+          <v:shape id="_x0000_i1079" type="#_x0000_t75" style="width:414.75pt;height:120.75pt" o:ole="">
             <v:imagedata r:id="rId35" o:title=""/>
           </v:shape>
-          <o:OLEObject Type="Embed" ProgID="PBrush" ShapeID="_x0000_i1029" DrawAspect="Content" ObjectID="_1558962598" r:id="rId36"/>
+          <o:OLEObject Type="Embed" ProgID="PBrush" ShapeID="_x0000_i1079" DrawAspect="Content" ObjectID="_1559061806" r:id="rId36"/>
         </w:object>
       </w:r>
     </w:p>
@@ -19355,7 +20010,7 @@
         <w:ind w:left="132"/>
         <w:jc w:val="center"/>
       </w:pPr>
-      <w:bookmarkStart w:id="71" w:name="_Toc482166891"/>
+      <w:bookmarkStart w:id="71" w:name="_Toc485299075"/>
       <w:r>
         <w:t xml:space="preserve">Tabla </w:t>
       </w:r>
@@ -21143,8 +21798,12 @@
         <w:pStyle w:val="Descripcin"/>
         <w:jc w:val="center"/>
       </w:pPr>
-      <w:r>
-        <w:t xml:space="preserve">Fig. </w:t>
+      <w:bookmarkStart w:id="82" w:name="_Toc485311303"/>
+      <w:r>
+        <w:t>Figura</w:t>
+      </w:r>
+      <w:r>
+        <w:t xml:space="preserve"> </w:t>
       </w:r>
       <w:fldSimple w:instr=" STYLEREF 1 \s ">
         <w:r>
@@ -21166,8 +21825,15 @@
         </w:r>
       </w:fldSimple>
       <w:r>
+        <w:rPr>
+          <w:noProof/>
+        </w:rPr>
+        <w:t>:</w:t>
+      </w:r>
+      <w:r>
         <w:t xml:space="preserve"> Tuit una vez que se ha extraído la información.</w:t>
       </w:r>
+      <w:bookmarkEnd w:id="82"/>
     </w:p>
     <w:p/>
     <w:p>
@@ -21327,8 +21993,12 @@
         <w:pStyle w:val="Descripcin"/>
         <w:jc w:val="center"/>
       </w:pPr>
-      <w:r>
-        <w:t xml:space="preserve">Fig. </w:t>
+      <w:bookmarkStart w:id="83" w:name="_Toc485311304"/>
+      <w:r>
+        <w:t>Figura</w:t>
+      </w:r>
+      <w:r>
+        <w:t xml:space="preserve"> </w:t>
       </w:r>
       <w:fldSimple w:instr=" STYLEREF 1 \s ">
         <w:r>
@@ -21350,8 +22020,15 @@
         </w:r>
       </w:fldSimple>
       <w:r>
+        <w:rPr>
+          <w:noProof/>
+        </w:rPr>
+        <w:t>:</w:t>
+      </w:r>
+      <w:r>
         <w:t xml:space="preserve"> Uso de conjunto de soporte al odio</w:t>
       </w:r>
+      <w:bookmarkEnd w:id="83"/>
     </w:p>
     <w:p/>
     <w:p>
@@ -21668,8 +22345,12 @@
         <w:pStyle w:val="Descripcin"/>
         <w:jc w:val="center"/>
       </w:pPr>
-      <w:r>
-        <w:t xml:space="preserve">Fig. </w:t>
+      <w:bookmarkStart w:id="84" w:name="_Toc485311305"/>
+      <w:r>
+        <w:t>Figura</w:t>
+      </w:r>
+      <w:r>
+        <w:t xml:space="preserve"> </w:t>
       </w:r>
       <w:fldSimple w:instr=" STYLEREF 1 \s ">
         <w:r>
@@ -21691,8 +22372,15 @@
         </w:r>
       </w:fldSimple>
       <w:r>
+        <w:rPr>
+          <w:noProof/>
+        </w:rPr>
+        <w:t>:</w:t>
+      </w:r>
+      <w:r>
         <w:t xml:space="preserve"> Ejemplo de tabla de atributos</w:t>
       </w:r>
+      <w:bookmarkEnd w:id="84"/>
     </w:p>
     <w:p>
       <w:r>
@@ -22179,16 +22867,16 @@
         <w:pStyle w:val="Ttulo2"/>
       </w:pPr>
       <w:r>
+        <w:t>Parte II</w:t>
+      </w:r>
+    </w:p>
+    <w:p/>
+    <w:p>
+      <w:pPr>
+        <w:ind w:left="576"/>
+      </w:pPr>
+      <w:r>
         <w:lastRenderedPageBreak/>
-        <w:t>Parte II</w:t>
-      </w:r>
-    </w:p>
-    <w:p/>
-    <w:p>
-      <w:pPr>
-        <w:ind w:left="576"/>
-      </w:pPr>
-      <w:r>
         <w:t>En esta parte se lleva acabo el desarrollo del clasificador que será usado directamente por el usuario. Por lo tanto, se deben especificar requisitos que debe de cumplir el clasificador:</w:t>
       </w:r>
     </w:p>
@@ -22651,98 +23339,181 @@
         <w:t xml:space="preserve">Posteriormente, se realiza el encapsulamiento del clasificador en un módulo de Python que pueda ser importado fácilmente </w:t>
       </w:r>
       <w:r>
-        <w:t xml:space="preserve">facilitando su uso al </w:t>
+        <w:t>facilitando su uso al usuario</w:t>
+      </w:r>
+      <w:r>
+        <w:t>. A parte</w:t>
+      </w:r>
+      <w:r>
+        <w:t>,</w:t>
+      </w:r>
+      <w:r>
+        <w:t xml:space="preserve"> también se desarrollará un manual para el usuario bastante intuitivo para que este pueda usar el clasificador con la mayor comodidad </w:t>
       </w:r>
       <w:r>
         <w:lastRenderedPageBreak/>
-        <w:t>usuario</w:t>
-      </w:r>
-      <w:r>
-        <w:t>. A parte</w:t>
+        <w:t xml:space="preserve">posible. Este manual se encontrará en </w:t>
+      </w:r>
+      <w:proofErr w:type="spellStart"/>
+      <w:r>
+        <w:t>Github</w:t>
+      </w:r>
+      <w:proofErr w:type="spellEnd"/>
+      <w:r>
+        <w:t xml:space="preserve"> en formato Wiki, en ella se encuentran las instrucciones correspondientes al uso del clasificador y las librerías de Python necesarias para el funcionamiento del mismo.</w:t>
+      </w:r>
+    </w:p>
+    <w:p>
+      <w:pPr>
+        <w:pStyle w:val="Ttulo1"/>
+      </w:pPr>
+      <w:bookmarkStart w:id="85" w:name="_Toc471990166"/>
+      <w:bookmarkStart w:id="86" w:name="_Toc483383247"/>
+      <w:r>
+        <w:t>Desarrollo.</w:t>
+      </w:r>
+      <w:bookmarkEnd w:id="85"/>
+      <w:bookmarkEnd w:id="86"/>
+    </w:p>
+    <w:p>
+      <w:r>
+        <w:t>El desarrollo del proyecto se basa en dos partes:</w:t>
+      </w:r>
+    </w:p>
+    <w:p>
+      <w:pPr>
+        <w:ind w:firstLine="432"/>
+      </w:pPr>
+      <w:r>
+        <w:t>Parte I: Investigación y diseño de un clasificador de tuits de odio.</w:t>
+      </w:r>
+    </w:p>
+    <w:p>
+      <w:pPr>
+        <w:ind w:firstLine="432"/>
+      </w:pPr>
+      <w:r>
+        <w:t>Parte II: Desarrollo de un clasificador de tweets de odio usable por el usuario.</w:t>
+      </w:r>
+    </w:p>
+    <w:p>
+      <w:pPr>
+        <w:ind w:firstLine="432"/>
+      </w:pPr>
+    </w:p>
+    <w:p>
+      <w:r>
+        <w:t>Ambas partes se mencionaron anteriormente en el apartado de diseño, sin embargo</w:t>
       </w:r>
       <w:r>
         <w:t>,</w:t>
       </w:r>
       <w:r>
-        <w:t xml:space="preserve"> también se desarrollará un manual para el usuario bastante intuitivo para que este pueda usar el clasificador con la mayor comodidad posible. Este manual se encontrará en </w:t>
+        <w:t xml:space="preserve"> el objetivo del apartado de desarrollo no es explicar qué se va a hacer sino cómo se ha llevado a cabo el desarrollo del proyecto y las decisiones que se han ido tomando con el objetivo de elaborar un modelo de clasificador que funcione correctamente satisfaciendo los requisitos del usuario.</w:t>
+      </w:r>
+    </w:p>
+    <w:p>
+      <w:pPr>
+        <w:ind w:left="432"/>
+      </w:pPr>
+    </w:p>
+    <w:p>
+      <w:pPr>
+        <w:pStyle w:val="Ttulo2"/>
+      </w:pPr>
+      <w:r>
+        <w:t>Parte I:</w:t>
+      </w:r>
+    </w:p>
+    <w:p>
+      <w:pPr>
+        <w:pStyle w:val="Ttulo3"/>
+      </w:pPr>
+      <w:r>
+        <w:t>Obtención de tuits</w:t>
+      </w:r>
+    </w:p>
+    <w:p/>
+    <w:p>
+      <w:pPr>
+        <w:ind w:left="708"/>
+      </w:pPr>
+      <w:r>
+        <w:t xml:space="preserve">Para desarrollar este punto de la primera parte se ha necesitado registrar </w:t>
+      </w:r>
+      <w:r>
+        <w:t>4</w:t>
+      </w:r>
+      <w:r>
+        <w:t xml:space="preserve"> usuarios en la aplicación de Twitter. </w:t>
+      </w:r>
+      <w:r>
+        <w:t xml:space="preserve">A partir de cada uno de los usuarios se crean 3 aplicaciones de usuarios (número máximo </w:t>
+      </w:r>
+      <w:r>
+        <w:t xml:space="preserve">permitido). Por lo tanto, se han generado 12 aplicaciones en total con las que tendremos acceso a la API </w:t>
       </w:r>
       <w:proofErr w:type="spellStart"/>
       <w:r>
-        <w:t>Github</w:t>
+        <w:t>Rest</w:t>
       </w:r>
       <w:proofErr w:type="spellEnd"/>
       <w:r>
-        <w:t xml:space="preserve"> en formato Wiki, en ella se encuentran las instrucciones correspondientes al uso del clasificador y las librerías de Python necesarias para el funcionamiento del mismo.</w:t>
-      </w:r>
-    </w:p>
-    <w:p>
-      <w:pPr>
-        <w:pStyle w:val="Ttulo1"/>
-      </w:pPr>
-      <w:bookmarkStart w:id="82" w:name="_Toc471990166"/>
-      <w:bookmarkStart w:id="83" w:name="_Toc483383247"/>
-      <w:r>
-        <w:t>Desarrollo.</w:t>
-      </w:r>
-      <w:bookmarkEnd w:id="82"/>
-      <w:bookmarkEnd w:id="83"/>
-    </w:p>
-    <w:p>
-      <w:r>
-        <w:t>El desarrollo del proyecto se basa en dos partes:</w:t>
-      </w:r>
-    </w:p>
-    <w:p>
-      <w:pPr>
-        <w:ind w:firstLine="432"/>
-      </w:pPr>
-      <w:r>
-        <w:t>Parte I: Investigación y diseño de un clasificador de tuits de odio.</w:t>
-      </w:r>
-    </w:p>
-    <w:p>
-      <w:pPr>
-        <w:ind w:firstLine="432"/>
-      </w:pPr>
-      <w:r>
-        <w:t>Parte II: Desarrollo de un clasificador de tweets de odio usable por el usuario.</w:t>
-      </w:r>
-    </w:p>
-    <w:p>
-      <w:pPr>
-        <w:ind w:firstLine="432"/>
-      </w:pPr>
-    </w:p>
-    <w:p>
-      <w:r>
-        <w:t>Ambas partes se mencionaron anteriormente en el apartado de diseño, sin embargo</w:t>
-      </w:r>
-      <w:r>
-        <w:t>,</w:t>
-      </w:r>
-      <w:r>
-        <w:t xml:space="preserve"> el objetivo del apartado de desarrollo no es explicar qué se va a hacer sino cómo se ha llevado a cabo el desarrollo del proyecto y las decisiones que se han ido tomando con el objetivo de elaborar un modelo de clasificador que funcione correctamente satisfaciendo los requisitos del usuario.</w:t>
-      </w:r>
-    </w:p>
-    <w:p>
-      <w:pPr>
-        <w:ind w:left="432"/>
-      </w:pPr>
-    </w:p>
-    <w:p>
-      <w:pPr>
-        <w:pStyle w:val="Ttulo2"/>
-      </w:pPr>
-      <w:r>
-        <w:t>Parte I:</w:t>
-      </w:r>
-    </w:p>
+        <w:t xml:space="preserve"> de Twitter. </w:t>
+      </w:r>
+      <w:r>
+        <w:t xml:space="preserve">La necesidad de creación de tantas aplicaciones </w:t>
+      </w:r>
+      <w:r>
+        <w:t xml:space="preserve">se debe a </w:t>
+      </w:r>
+      <w:r>
+        <w:t>que la API d</w:t>
+      </w:r>
+      <w:r>
+        <w:t xml:space="preserve">e Twitter tiene un </w:t>
+      </w:r>
+      <w:r>
+        <w:t>número de peticiones limitadas cada 15 minutos.</w:t>
+      </w:r>
+      <w:r>
+        <w:t xml:space="preserve"> En el caso de la búsqueda de tuits el número de peticiones máximo en esta ventana de tiempo es de 180, con cada una la cuales pediremos 100 tuits (cantidad máxima por petición), por lo tanto 18</w:t>
+      </w:r>
+      <w:r>
+        <w:t>.</w:t>
+      </w:r>
+      <w:r>
+        <w:t>000 tuits cada 15 minutos. Al exceder esta cantidad de peticiones, la siguiente aplicación se encargará de realizar las peticiones</w:t>
+      </w:r>
+      <w:r>
+        <w:t xml:space="preserve"> hasta alcanzar el límite, mientras la anterior aplicación queda en espera. </w:t>
+      </w:r>
+      <w:r>
+        <w:t xml:space="preserve">Por lo tanto, </w:t>
+      </w:r>
+      <w:r>
+        <w:t>al realizar las peticiones con la decimoquinta aplicación, la primera ya habrá esperado lo suficiente como para volver</w:t>
+      </w:r>
+      <w:r>
+        <w:t xml:space="preserve"> a empezar a enviar peticiones. En la consulta de cada petición se especificará que los tuits están en español y que se obtengan los más recientes. Para asegurarnos de que los tuits son de España, hemos tenido que acceder a los metadatos de la petición para extraer el huso horario de la fecha del tuit, de tal forma que este coincida con el de España. De alguna forma forzamos a que el tuit esté en español y que tenga el huso horario de España, con ello conseguimos que sea probable que el tuit sea de España.</w:t>
+      </w:r>
+      <w:r>
+        <w:t xml:space="preserve"> Finalmente, se consiguió descargar 886</w:t>
+      </w:r>
+      <w:r>
+        <w:t>.</w:t>
+      </w:r>
+      <w:r>
+        <w:t>532 tuits con el sistema mencionado anteriormente.</w:t>
+      </w:r>
+    </w:p>
+    <w:p/>
     <w:p>
       <w:pPr>
         <w:pStyle w:val="Ttulo3"/>
       </w:pPr>
       <w:r>
-        <w:t>Obtención de tuits</w:t>
+        <w:t>Limpieza de tuits</w:t>
       </w:r>
     </w:p>
     <w:p/>
@@ -22751,95 +23522,12 @@
         <w:ind w:left="708"/>
       </w:pPr>
       <w:r>
-        <w:t xml:space="preserve">Para desarrollar este punto de la primera parte se ha necesitado registrar </w:t>
-      </w:r>
-      <w:r>
-        <w:t>4</w:t>
-      </w:r>
-      <w:r>
-        <w:t xml:space="preserve"> usuarios en la aplicación de Twitter. </w:t>
-      </w:r>
-      <w:r>
-        <w:t xml:space="preserve">A partir de cada uno de los usuarios se crean 3 aplicaciones de usuarios (número máximo </w:t>
-      </w:r>
-      <w:r>
-        <w:t xml:space="preserve">permitido). Por lo tanto, se han generado 12 aplicaciones en total con las que tendremos acceso a la API </w:t>
-      </w:r>
-      <w:proofErr w:type="spellStart"/>
-      <w:r>
-        <w:t>Rest</w:t>
-      </w:r>
-      <w:proofErr w:type="spellEnd"/>
-      <w:r>
-        <w:t xml:space="preserve"> de Twitter. </w:t>
-      </w:r>
-      <w:r>
-        <w:t xml:space="preserve">La necesidad de creación de tantas aplicaciones </w:t>
-      </w:r>
-      <w:r>
-        <w:t xml:space="preserve">se debe a </w:t>
-      </w:r>
-      <w:r>
-        <w:t>que la API d</w:t>
-      </w:r>
-      <w:r>
-        <w:t xml:space="preserve">e Twitter tiene un </w:t>
-      </w:r>
-      <w:r>
-        <w:t>número de peticiones limitadas cada 15 minutos.</w:t>
-      </w:r>
-      <w:r>
-        <w:t xml:space="preserve"> En el caso de la búsqueda de tuits el número de peticiones máximo en esta ventana de tiempo es de 180, con cada una la cuales pediremos 100 tuits (cantidad máxima por petición), por lo tanto 18</w:t>
+        <w:t>Tras haber descargado los 886</w:t>
       </w:r>
       <w:r>
         <w:t>.</w:t>
       </w:r>
       <w:r>
-        <w:t>000 tuits cada 15 minutos. Al exceder esta cantidad de peticiones, la siguiente aplicación se encargará de realizar las peticiones</w:t>
-      </w:r>
-      <w:r>
-        <w:t xml:space="preserve"> hasta alcanzar el límite, mientras la anterior aplicación queda en espera. </w:t>
-      </w:r>
-      <w:r>
-        <w:t xml:space="preserve">Por lo tanto, </w:t>
-      </w:r>
-      <w:r>
-        <w:t>al realizar las peticiones con la decimoquinta aplicación, la primera ya habrá esperado lo suficiente como para volver</w:t>
-      </w:r>
-      <w:r>
-        <w:t xml:space="preserve"> a empezar a enviar peticiones. En la consulta de cada petición se especificará que los tuits están en español y que se obtengan los más recientes. Para asegurarnos de que los tuits son de España, hemos tenido que acceder a los metadatos de la petición para extraer el huso horario de la fecha del tuit, de tal forma que este coincida con el de España. De alguna forma forzamos a que el tuit esté en español y que tenga el huso horario de España, con ello conseguimos que sea probable que el tuit sea de España.</w:t>
-      </w:r>
-      <w:r>
-        <w:t xml:space="preserve"> Finalmente, se consiguió descargar 886</w:t>
-      </w:r>
-      <w:r>
-        <w:t>.</w:t>
-      </w:r>
-      <w:r>
-        <w:t>532 tuits con el sistema mencionado anteriormente.</w:t>
-      </w:r>
-    </w:p>
-    <w:p/>
-    <w:p>
-      <w:pPr>
-        <w:pStyle w:val="Ttulo3"/>
-      </w:pPr>
-      <w:r>
-        <w:t>Limpieza de tuits</w:t>
-      </w:r>
-    </w:p>
-    <w:p/>
-    <w:p>
-      <w:pPr>
-        <w:ind w:left="708"/>
-      </w:pPr>
-      <w:r>
-        <w:t>Tras haber descargado los 886</w:t>
-      </w:r>
-      <w:r>
-        <w:t>.</w:t>
-      </w:r>
-      <w:r>
         <w:t xml:space="preserve">532 tuits es necesario llevar a cabo la limpieza de su contenido. El limpiador se ha desarrollado en el módulo “limpiador.py”. La limpieza se realizará mediante el uso de </w:t>
       </w:r>
       <w:r>
@@ -22858,14 +23546,14 @@
         <w:t xml:space="preserve">que permitirán: eliminación de espacios innecesarios, eliminación repetición de caracteres o símbolos, </w:t>
       </w:r>
       <w:r>
-        <w:t xml:space="preserve">detección de enlaces a dominios web, detección de menciones a </w:t>
+        <w:t xml:space="preserve">detección de enlaces a dominios web, detección de menciones a usuarios, detección de temas de Twitter (hashtags) e imposición de uso exclusivo de caracteres del alfabeto latino. </w:t>
+      </w:r>
+      <w:r>
+        <w:t xml:space="preserve">Las tildes se han eliminado durante </w:t>
       </w:r>
       <w:r>
         <w:lastRenderedPageBreak/>
-        <w:t xml:space="preserve">usuarios, detección de temas de Twitter (hashtags) e imposición de uso exclusivo de caracteres del alfabeto latino. </w:t>
-      </w:r>
-      <w:r>
-        <w:t xml:space="preserve">Las tildes se han eliminado durante este proceso y las eñes se convertirán en enes. </w:t>
+        <w:t xml:space="preserve">este proceso y las eñes se convertirán en enes. </w:t>
       </w:r>
       <w:r>
         <w:t>Finalmente, e</w:t>
@@ -23274,6 +23962,7 @@
         <w:pStyle w:val="Descripcin"/>
         <w:ind w:left="2124" w:firstLine="708"/>
       </w:pPr>
+      <w:bookmarkStart w:id="87" w:name="_Toc485299076"/>
       <w:r>
         <w:t xml:space="preserve">Tabla </w:t>
       </w:r>
@@ -23315,6 +24004,7 @@
       <w:r>
         <w:t xml:space="preserve"> y símbolo</w:t>
       </w:r>
+      <w:bookmarkEnd w:id="87"/>
     </w:p>
     <w:p>
       <w:pPr>
@@ -23491,11 +24181,11 @@
       </w:r>
       <w:proofErr w:type="spellEnd"/>
       <w:r>
-        <w:t xml:space="preserve">. Las reglas son muy sencillas ya que se basan en el análisis de la clase de palabras que rodean el término que estamos analizando, es decir, su contexto. Algunas reglas son: verificar la clase de la palabra que se encuentra 1 posición adelante o 2 posiciones adelante, </w:t>
+        <w:t xml:space="preserve">. Las reglas son muy sencillas ya que se basan en el análisis de la clase de palabras que rodean el término que estamos analizando, es decir, su contexto. Algunas reglas son: verificar la clase de la palabra que se encuentra 1 posición adelante o 2 posiciones adelante, verificar las palabras que se encuentran 1 posición adelante o 2 posiciones adelante, verificar el tipo de palabra que hay 1 posición atrás… El propio </w:t>
       </w:r>
       <w:r>
         <w:lastRenderedPageBreak/>
-        <w:t>verificar las palabras que se encuentran 1 posición adelante o 2 posiciones adelante, verificar el tipo de palabra que hay 1 posición atrás… El propio módulo de entrenamiento almacenará aquellas reglas que maximicen la precisión de la predicción. Estas reglas deberán almacenarse para su posterior uso.</w:t>
+        <w:t>módulo de entrenamiento almacenará aquellas reglas que maximicen la precisión de la predicción. Estas reglas deberán almacenarse para su posterior uso.</w:t>
       </w:r>
     </w:p>
     <w:p>
@@ -23835,6 +24525,7 @@
         <w:pStyle w:val="Descripcin"/>
         <w:ind w:left="2124" w:firstLine="708"/>
       </w:pPr>
+      <w:bookmarkStart w:id="88" w:name="_Toc485299077"/>
       <w:r>
         <w:t xml:space="preserve">Tabla </w:t>
       </w:r>
@@ -23860,6 +24551,7 @@
       <w:r>
         <w:t xml:space="preserve"> Relación de sufijos y clases de palabras</w:t>
       </w:r>
+      <w:bookmarkEnd w:id="88"/>
     </w:p>
     <w:p/>
     <w:p>
@@ -24053,7 +24745,6 @@
         <w:ind w:left="1068"/>
       </w:pPr>
       <w:r>
-        <w:lastRenderedPageBreak/>
         <w:t>Género y orientación sexual</w:t>
       </w:r>
       <w:r>
@@ -24103,6 +24794,7 @@
         <w:ind w:left="1068"/>
       </w:pPr>
       <w:r>
+        <w:lastRenderedPageBreak/>
         <w:t>Política</w:t>
       </w:r>
       <w:r>
@@ -24360,66 +25052,653 @@
         </w:numPr>
       </w:pPr>
       <w:r>
+        <w:t>Etiquetación para pruebas de validación.</w:t>
+      </w:r>
+    </w:p>
+    <w:p/>
+    <w:p>
+      <w:pPr>
+        <w:ind w:left="708"/>
+      </w:pPr>
+      <w:r>
         <w:lastRenderedPageBreak/>
-        <w:t>Etiquetación para pruebas de validación.</w:t>
-      </w:r>
+        <w:t>El tener 3 personas realizando cada una de estas etapas podía suponer un retraso del proyecto al tener que leerse y etiquetar cada uno tantos tuits y posteriormente hacer la selección de la etiqueta correcta de cada tuit por votación mayoritaria.</w:t>
+      </w:r>
+    </w:p>
+    <w:p>
+      <w:pPr>
+        <w:ind w:left="708"/>
+      </w:pPr>
+      <w:r>
+        <w:t xml:space="preserve">Al tener a una sola persona etiquetando, se debe de tener en cuenta que el etiquetamiento es influido por la ideología de esa persona e incluso su estado de ánimo a la hora de realizar este etiquetado puede influir en el mismo. </w:t>
+      </w:r>
+      <w:r>
+        <w:t>Esto es debido a que el hecho de considerar que un tuit contiene odio es muy subjetivo, salvo en algunos casos donde el odio es percibido por todo el mundo.</w:t>
+      </w:r>
+    </w:p>
+    <w:p>
+      <w:pPr>
+        <w:ind w:left="708"/>
+      </w:pPr>
+      <w:r>
+        <w:t>Durante la primera iteración del filtrado se obtuvieron 1971 tuits de los cuales 1.362 (69%) eran de no odio y 609 (31%) eran de odio</w:t>
+      </w:r>
+      <w:r>
+        <w:t xml:space="preserve">. Según los resultados anteriores, se puede observar que durante la primera iteración se consiguió un equilibrio bastante significativo de ambas clases ya que en un primer momento como se mencionó en la introducción (1) la proporción de tuits de odio antes de pasar el filtro podía aproximarse a (1:1000). </w:t>
+      </w:r>
+      <w:r>
+        <w:t>Tras esta primera iteración se realizó la segunda en la que se introdujeron 151 palabras nuevas en los archivos que constituyen el filtro. En esta segunda etapa se obtuvieron 3303 tuits de los cuales 2404 (73%) eran de no odio y 899 de odio (27%). Se puede observar que con respecto a la primera iteración hay un leve aumente del desequilibrio entre ambas clases, en concreto una diferencia del 4%. Esto hecho puede deberse a que las nuevas palabras añadidas al filtro no contenían tanto odio como las anteriores.</w:t>
+      </w:r>
+      <w:r>
+        <w:t xml:space="preserve"> Fi</w:t>
+      </w:r>
+      <w:r>
+        <w:t>nalmente, se llevará a cabo otra</w:t>
+      </w:r>
+      <w:r>
+        <w:t xml:space="preserve"> fase de etiquetación en validación (7.1.8).</w:t>
+      </w:r>
+    </w:p>
+    <w:p>
+      <w:pPr>
+        <w:ind w:left="708"/>
+      </w:pPr>
+    </w:p>
+    <w:p>
+      <w:pPr>
+        <w:pStyle w:val="Ttulo3"/>
+      </w:pPr>
+      <w:r>
+        <w:t>Selección de atributos</w:t>
+      </w:r>
+    </w:p>
+    <w:p>
+      <w:pPr>
+        <w:ind w:left="708"/>
+      </w:pPr>
+    </w:p>
+    <w:p>
+      <w:pPr>
+        <w:ind w:left="708"/>
+      </w:pPr>
+      <w:r>
+        <w:t xml:space="preserve">Durante esta etapa se realiza la extracción de atributos de los tuits siguiendo el diseño mencionado en (6.1.6). </w:t>
+      </w:r>
+      <w:r>
+        <w:t xml:space="preserve">Se utilizan como variables de atributos tanto </w:t>
+      </w:r>
+      <w:proofErr w:type="spellStart"/>
+      <w:r>
+        <w:t>tf-idf</w:t>
+      </w:r>
+      <w:proofErr w:type="spellEnd"/>
+      <w:r>
+        <w:t xml:space="preserve"> (variable continua) como la aparición o no del término en un tuit (variable binaria: 0 o 1). </w:t>
+      </w:r>
+      <w:r>
+        <w:t xml:space="preserve">En el apartado de diseño se planteaba el uso de la frecuencia del término en el tuit, pero </w:t>
+      </w:r>
+      <w:r>
+        <w:t>durante esta etapa de desarrollo se ha considerado no necesario tras realizar un análisis de las pruebas realizadas en (8.1).</w:t>
+      </w:r>
+    </w:p>
+    <w:p>
+      <w:pPr>
+        <w:ind w:left="708"/>
+      </w:pPr>
+      <w:r>
+        <w:t>Dos variables utilizadas:</w:t>
+      </w:r>
+    </w:p>
+    <w:p>
+      <w:pPr>
+        <w:ind w:left="708"/>
+      </w:pPr>
+    </w:p>
+    <w:p>
+      <w:pPr>
+        <w:pStyle w:val="Prrafodelista"/>
+        <w:numPr>
+          <w:ilvl w:val="1"/>
+          <w:numId w:val="23"/>
+        </w:numPr>
+      </w:pPr>
+      <w:r>
+        <w:t>Binaria: el uso del modelo saco de palabras en los tuits permite determinar fácilmente si un término se encuentra o no dentro del tuit ya que cada uno de los términos se representa con un identificador, por lo tanto, se tiene que comprobar que en el tuit ese identificad</w:t>
+      </w:r>
+      <w:r>
+        <w:t>or aparezca al menos una vez.</w:t>
+      </w:r>
+    </w:p>
+    <w:p>
+      <w:pPr>
+        <w:ind w:left="1152"/>
+      </w:pPr>
+    </w:p>
+    <w:p>
+      <w:pPr>
+        <w:pStyle w:val="Prrafodelista"/>
+        <w:numPr>
+          <w:ilvl w:val="1"/>
+          <w:numId w:val="23"/>
+        </w:numPr>
+      </w:pPr>
+      <w:proofErr w:type="spellStart"/>
+      <w:r>
+        <w:t>Tf-idf</w:t>
+      </w:r>
+      <w:proofErr w:type="spellEnd"/>
+      <w:r>
+        <w:t xml:space="preserve">: su utilización se debe al aprovechamiento de tuits que no pasaron el filtro. Si bien se piensa, los tuits que no pasaron el filtro (una gran mayoría) no se vuelven a utilizar una vez que se ha obtenido el conjunto de clasificación filtrado, este hecho supone una pérdida de información. Por lo que se cree conveniente el aprovechamiento de estos tuits para calcular el </w:t>
+      </w:r>
+      <w:proofErr w:type="spellStart"/>
+      <w:r>
+        <w:t>tf-idf</w:t>
+      </w:r>
+      <w:proofErr w:type="spellEnd"/>
+      <w:r>
+        <w:t xml:space="preserve"> de cada término en los tuits. Todo este proceso se desarrolla con </w:t>
+      </w:r>
+      <w:proofErr w:type="spellStart"/>
+      <w:r>
+        <w:t>Gensim</w:t>
+      </w:r>
+      <w:proofErr w:type="spellEnd"/>
+      <w:r>
+        <w:t xml:space="preserve">. Se calculará el </w:t>
+      </w:r>
+      <w:proofErr w:type="spellStart"/>
+      <w:r>
+        <w:t>tf-idf</w:t>
+      </w:r>
+      <w:proofErr w:type="spellEnd"/>
+      <w:r>
+        <w:t xml:space="preserve"> sobre el </w:t>
+      </w:r>
+      <w:r>
+        <w:rPr>
+          <w:i/>
+        </w:rPr>
+        <w:t>corpus</w:t>
+      </w:r>
+      <w:r>
+        <w:t xml:space="preserve"> entero y se aplicará posteriormente sobre cada uno de los tuits del conjunto de clasificación ya filtrado.</w:t>
+      </w:r>
+    </w:p>
+    <w:p>
+      <w:pPr>
+        <w:pStyle w:val="Prrafodelista"/>
+      </w:pPr>
     </w:p>
     <w:p/>
     <w:p>
       <w:pPr>
+        <w:pStyle w:val="Prrafodelista"/>
+      </w:pPr>
+      <w:r>
+        <w:lastRenderedPageBreak/>
+        <w:t xml:space="preserve">En esta etapa no solo se utilizarán términos individuales para la representación </w:t>
+      </w:r>
+      <w:r>
+        <w:t xml:space="preserve">de los tuits sino también </w:t>
+      </w:r>
+      <w:proofErr w:type="spellStart"/>
+      <w:r>
+        <w:t>bigramas</w:t>
+      </w:r>
+      <w:proofErr w:type="spellEnd"/>
+      <w:r>
+        <w:t xml:space="preserve"> (2-gramas). Para construir estos </w:t>
+      </w:r>
+      <w:proofErr w:type="spellStart"/>
+      <w:r>
+        <w:t>bigramas</w:t>
+      </w:r>
+      <w:proofErr w:type="spellEnd"/>
+      <w:r>
+        <w:t xml:space="preserve"> es necesario tener el orden relativo de las palabras dentro de cada tuit, por lo que no se puede aplicar el modelo saco de palabras (BOW) en el que el orden de los términos no es relevante. El algoritmo de construcción de </w:t>
+      </w:r>
+      <w:proofErr w:type="spellStart"/>
+      <w:r>
+        <w:t>bigramas</w:t>
+      </w:r>
+      <w:proofErr w:type="spellEnd"/>
+      <w:r>
+        <w:t xml:space="preserve"> es sencillo, solo hay que representar el tuit como un vector de términos en orden e ir agrupándolos de dos en dos.</w:t>
+      </w:r>
+    </w:p>
+    <w:p>
+      <w:pPr>
+        <w:pStyle w:val="Prrafodelista"/>
+      </w:pPr>
+    </w:p>
+    <w:p>
+      <w:pPr>
+        <w:pStyle w:val="Prrafodelista"/>
+      </w:pPr>
+    </w:p>
+    <w:p>
+      <w:pPr>
+        <w:pStyle w:val="Prrafodelista"/>
+        <w:keepNext/>
+      </w:pPr>
+      <w:r>
+        <w:rPr>
+          <w:noProof/>
+          <w:lang w:eastAsia="ja-JP"/>
+        </w:rPr>
+        <w:drawing>
+          <wp:inline distT="0" distB="0" distL="0" distR="0">
+            <wp:extent cx="4743450" cy="1522588"/>
+            <wp:effectExtent l="0" t="0" r="0" b="0"/>
+            <wp:docPr id="11" name="Imagen 11"/>
+            <wp:cNvGraphicFramePr>
+              <a:graphicFrameLocks xmlns:a="http://schemas.openxmlformats.org/drawingml/2006/main" noChangeAspect="1"/>
+            </wp:cNvGraphicFramePr>
+            <a:graphic xmlns:a="http://schemas.openxmlformats.org/drawingml/2006/main">
+              <a:graphicData uri="http://schemas.openxmlformats.org/drawingml/2006/picture">
+                <pic:pic xmlns:pic="http://schemas.openxmlformats.org/drawingml/2006/picture">
+                  <pic:nvPicPr>
+                    <pic:cNvPr id="0" name="Picture 86"/>
+                    <pic:cNvPicPr>
+                      <a:picLocks noChangeAspect="1" noChangeArrowheads="1"/>
+                    </pic:cNvPicPr>
+                  </pic:nvPicPr>
+                  <pic:blipFill>
+                    <a:blip r:embed="rId40">
+                      <a:extLst>
+                        <a:ext uri="{28A0092B-C50C-407E-A947-70E740481C1C}">
+                          <a14:useLocalDpi xmlns:a14="http://schemas.microsoft.com/office/drawing/2010/main" val="0"/>
+                        </a:ext>
+                      </a:extLst>
+                    </a:blip>
+                    <a:srcRect/>
+                    <a:stretch>
+                      <a:fillRect/>
+                    </a:stretch>
+                  </pic:blipFill>
+                  <pic:spPr bwMode="auto">
+                    <a:xfrm>
+                      <a:off x="0" y="0"/>
+                      <a:ext cx="4792007" cy="1538174"/>
+                    </a:xfrm>
+                    <a:prstGeom prst="rect">
+                      <a:avLst/>
+                    </a:prstGeom>
+                    <a:noFill/>
+                    <a:ln>
+                      <a:noFill/>
+                    </a:ln>
+                  </pic:spPr>
+                </pic:pic>
+              </a:graphicData>
+            </a:graphic>
+          </wp:inline>
+        </w:drawing>
+      </w:r>
+    </w:p>
+    <w:p>
+      <w:pPr>
+        <w:pStyle w:val="Descripcin"/>
+        <w:ind w:left="1416" w:firstLine="708"/>
+      </w:pPr>
+      <w:r>
+        <w:t xml:space="preserve">Figura </w:t>
+      </w:r>
+      <w:fldSimple w:instr=" STYLEREF 1 \s ">
+        <w:r>
+          <w:rPr>
+            <w:noProof/>
+          </w:rPr>
+          <w:t>7</w:t>
+        </w:r>
+      </w:fldSimple>
+      <w:r>
+        <w:noBreakHyphen/>
+      </w:r>
+      <w:fldSimple w:instr=" SEQ Figura \* ARABIC \s 1 ">
+        <w:r>
+          <w:rPr>
+            <w:noProof/>
+          </w:rPr>
+          <w:t>1</w:t>
+        </w:r>
+      </w:fldSimple>
+      <w:r>
+        <w:t xml:space="preserve">: Diferencias entre </w:t>
+      </w:r>
+      <w:proofErr w:type="spellStart"/>
+      <w:r>
+        <w:t>unigrama</w:t>
+      </w:r>
+      <w:proofErr w:type="spellEnd"/>
+      <w:r>
+        <w:t xml:space="preserve"> y </w:t>
+      </w:r>
+      <w:proofErr w:type="spellStart"/>
+      <w:r>
+        <w:t>bigrama</w:t>
+      </w:r>
+      <w:proofErr w:type="spellEnd"/>
+    </w:p>
+    <w:p>
+      <w:r>
+        <w:tab/>
+      </w:r>
+    </w:p>
+    <w:p>
+      <w:r>
+        <w:tab/>
+      </w:r>
+    </w:p>
+    <w:p>
+      <w:pPr>
+        <w:ind w:firstLine="708"/>
+      </w:pPr>
+      <w:r>
+        <w:t xml:space="preserve">En la figura superior se muestran las diferencias entre los </w:t>
+      </w:r>
+      <w:proofErr w:type="spellStart"/>
+      <w:r>
+        <w:t>unigramas</w:t>
+      </w:r>
+      <w:proofErr w:type="spellEnd"/>
+      <w:r>
+        <w:t xml:space="preserve"> y </w:t>
+      </w:r>
+      <w:proofErr w:type="spellStart"/>
+      <w:r>
+        <w:t>bigramas</w:t>
+      </w:r>
+      <w:proofErr w:type="spellEnd"/>
+      <w:r>
+        <w:t xml:space="preserve">. </w:t>
+      </w:r>
+    </w:p>
+    <w:p>
+      <w:pPr>
+        <w:ind w:left="705"/>
+      </w:pPr>
+      <w:r>
+        <w:t xml:space="preserve">Una realizada la transformación a </w:t>
+      </w:r>
+      <w:proofErr w:type="spellStart"/>
+      <w:r>
+        <w:t>bigramas</w:t>
+      </w:r>
+      <w:proofErr w:type="spellEnd"/>
+      <w:r>
+        <w:t xml:space="preserve">, los tuits si pueden estar representados en el modelo de saco de palabras, en este caso se trataría de un saco de </w:t>
+      </w:r>
+      <w:proofErr w:type="spellStart"/>
+      <w:r>
+        <w:t>bigramas</w:t>
+      </w:r>
+      <w:proofErr w:type="spellEnd"/>
+      <w:r>
+        <w:t xml:space="preserve">, ya que el orden de los mismos dentro del tuit no lo tenemos en cuenta. Esta estructura de </w:t>
+      </w:r>
+      <w:proofErr w:type="spellStart"/>
+      <w:r>
+        <w:t>bigramas</w:t>
+      </w:r>
+      <w:proofErr w:type="spellEnd"/>
+      <w:r>
+        <w:t xml:space="preserve"> también es compatible con el uso de la variable binarias y </w:t>
+      </w:r>
+      <w:proofErr w:type="spellStart"/>
+      <w:r>
+        <w:t>tf-idf</w:t>
+      </w:r>
+      <w:proofErr w:type="spellEnd"/>
+      <w:r>
+        <w:t xml:space="preserve"> ya que los </w:t>
+      </w:r>
+      <w:proofErr w:type="spellStart"/>
+      <w:r>
+        <w:t>bigramas</w:t>
+      </w:r>
+      <w:proofErr w:type="spellEnd"/>
+      <w:r>
+        <w:t xml:space="preserve"> pueden considerarse términos. Sin embargo, </w:t>
+      </w:r>
+      <w:r>
+        <w:t xml:space="preserve">durante el desarrollo </w:t>
+      </w:r>
+      <w:r>
+        <w:t>por simplicidad solo s</w:t>
+      </w:r>
+      <w:r>
+        <w:t xml:space="preserve">e utilizan los </w:t>
+      </w:r>
+      <w:proofErr w:type="spellStart"/>
+      <w:r>
+        <w:t>bigramas</w:t>
+      </w:r>
+      <w:proofErr w:type="spellEnd"/>
+      <w:r>
+        <w:t xml:space="preserve"> únicamente</w:t>
+      </w:r>
+      <w:r>
+        <w:t xml:space="preserve"> con la variable binaria. </w:t>
+      </w:r>
+      <w:r>
+        <w:t xml:space="preserve">Los </w:t>
+      </w:r>
+      <w:proofErr w:type="spellStart"/>
+      <w:r>
+        <w:t>bigramas</w:t>
+      </w:r>
+      <w:proofErr w:type="spellEnd"/>
+      <w:r>
+        <w:t xml:space="preserve"> candidatos a atributos se obtendrán a partir de la unión de palabras que constituyen el filtro junto con el resto de palabras</w:t>
+      </w:r>
+      <w:r>
+        <w:t xml:space="preserve"> contiguas dentro de los tuits, s</w:t>
+      </w:r>
+      <w:r>
+        <w:t>i se utilizar</w:t>
+      </w:r>
+      <w:r>
+        <w:t>a</w:t>
+      </w:r>
+      <w:r>
+        <w:t xml:space="preserve">n todos los </w:t>
+      </w:r>
+      <w:proofErr w:type="spellStart"/>
+      <w:r>
+        <w:t>bigramas</w:t>
+      </w:r>
+      <w:proofErr w:type="spellEnd"/>
+      <w:r>
+        <w:t xml:space="preserve"> existentes dentro de los tuits que han pasado el filtro, el número de </w:t>
+      </w:r>
+      <w:proofErr w:type="spellStart"/>
+      <w:r>
+        <w:t>bigramas</w:t>
+      </w:r>
+      <w:proofErr w:type="spellEnd"/>
+      <w:r>
+        <w:t xml:space="preserve"> sería excesivamente grande.</w:t>
+      </w:r>
+      <w:r>
+        <w:t xml:space="preserve"> </w:t>
+      </w:r>
+      <w:proofErr w:type="gramStart"/>
+      <w:r>
+        <w:t>Además</w:t>
+      </w:r>
+      <w:proofErr w:type="gramEnd"/>
+      <w:r>
+        <w:t xml:space="preserve"> el uso de </w:t>
+      </w:r>
+      <w:proofErr w:type="spellStart"/>
+      <w:r>
+        <w:t>bigramas</w:t>
+      </w:r>
+      <w:proofErr w:type="spellEnd"/>
+      <w:r>
+        <w:t xml:space="preserve"> y </w:t>
+      </w:r>
+      <w:proofErr w:type="spellStart"/>
+      <w:r>
+        <w:t>unigramas</w:t>
+      </w:r>
+      <w:proofErr w:type="spellEnd"/>
+      <w:r>
+        <w:t xml:space="preserve"> no es exclusivo en la tabla de atributos por lo que se pueden utilizar ambas estructuras simultáneamente.</w:t>
+      </w:r>
+    </w:p>
+    <w:p>
+      <w:pPr>
         <w:ind w:left="708"/>
       </w:pPr>
-      <w:r>
-        <w:t>El tener 3 personas realizando cada una de estas etapas podía suponer un retraso del proyecto al tener que leerse y etiquetar cada uno tantos tuits y posteriormente hacer la selección de la etiqueta correcta de cada tuit por votación mayoritaria.</w:t>
-      </w:r>
     </w:p>
     <w:p>
       <w:pPr>
         <w:ind w:left="708"/>
       </w:pPr>
       <w:r>
-        <w:t xml:space="preserve">Al tener a una sola persona etiquetando, se debe de tener en cuenta que el etiquetamiento es influido por la ideología de esa persona e incluso su estado de ánimo a la hora de realizar este etiquetado puede influir en el mismo. </w:t>
-      </w:r>
-      <w:r>
-        <w:t>Esto es debido a que el hecho de considerar que un tuit contiene odio es muy subjetivo, salvo en algunos casos donde el odio es percibido por todo el mundo.</w:t>
+        <w:t xml:space="preserve">La selección de atributos se lleva a cabo mediante el </w:t>
+      </w:r>
+      <w:r>
+        <w:t xml:space="preserve">test de </w:t>
+      </w:r>
+      <w:r>
+        <w:rPr>
+          <w:i/>
+        </w:rPr>
+        <w:t>Chi cuadrado</w:t>
+      </w:r>
+      <w:r>
+        <w:t xml:space="preserve"> (</w:t>
+      </w:r>
+      <w:r>
+        <w:t>χ2</w:t>
+      </w:r>
+      <w:r>
+        <w:t>)</w:t>
+      </w:r>
+      <w:r>
+        <w:t xml:space="preserve"> que se encuentra disponible en la librería </w:t>
+      </w:r>
+      <w:proofErr w:type="spellStart"/>
+      <w:r>
+        <w:t>Scikit-learn</w:t>
+      </w:r>
+      <w:proofErr w:type="spellEnd"/>
+      <w:r>
+        <w:t>. Se ha fijado la confianza de esta prueba en: TODO ya que proporcionaba un menor error durante la clasificación supervisada.</w:t>
+      </w:r>
+      <w:r>
+        <w:t xml:space="preserve"> Sin embargo, </w:t>
+      </w:r>
+      <w:r>
+        <w:t>se debe de tener en cuenta que para aplicar esta prueba los atributos tienen que ser discretos, como es el caso de la vari</w:t>
+      </w:r>
+      <w:r>
+        <w:t>a</w:t>
+      </w:r>
+      <w:r>
+        <w:t xml:space="preserve">ble </w:t>
+      </w:r>
+      <w:r>
+        <w:t>binaria. Por lo tanto, en primer lugar</w:t>
+      </w:r>
+      <w:r>
+        <w:t>,</w:t>
+      </w:r>
+      <w:r>
+        <w:t xml:space="preserve"> se utiliza </w:t>
+      </w:r>
+      <w:r>
+        <w:t xml:space="preserve">la variable binaria para </w:t>
+      </w:r>
+      <w:r>
+        <w:t xml:space="preserve">posteriormente se aplica el test </w:t>
+      </w:r>
+      <w:r>
+        <w:t xml:space="preserve">de </w:t>
+      </w:r>
+      <w:r>
+        <w:rPr>
+          <w:i/>
+        </w:rPr>
+        <w:t>Chi cuadrado</w:t>
+      </w:r>
+      <w:r>
+        <w:t xml:space="preserve"> (</w:t>
+      </w:r>
+      <w:r>
+        <w:t>χ2</w:t>
+      </w:r>
+      <w:r>
+        <w:t>)</w:t>
+      </w:r>
+      <w:r>
+        <w:t xml:space="preserve">. Una vez realizado el test se determina si se quiere mantener la variable binaria en representación de los atributos o si se prefiere utilizar </w:t>
+      </w:r>
+      <w:proofErr w:type="spellStart"/>
+      <w:r>
+        <w:t>tf-idf</w:t>
+      </w:r>
+      <w:proofErr w:type="spellEnd"/>
+      <w:r>
+        <w:t>.</w:t>
       </w:r>
     </w:p>
     <w:p>
       <w:pPr>
         <w:ind w:left="708"/>
       </w:pPr>
-      <w:r>
-        <w:t xml:space="preserve">Durante la primera iteración del filtrado se obtuvieron </w:t>
-      </w:r>
-      <w:r>
-        <w:t>1971</w:t>
-      </w:r>
-      <w:r>
-        <w:t xml:space="preserve"> tuits de los cuales 1.362 (69%) eran de no odio y 609 (31%) eran de odio</w:t>
-      </w:r>
-      <w:r>
-        <w:t xml:space="preserve">. Según los resultados anteriores, se puede observar que durante la primera iteración se consiguió un equilibrio bastante significativo de ambas clases ya que en un primer momento como se mencionó en la introducción (1) la proporción de tuits de odio antes de pasar el filtro podía aproximarse a (1:1000). </w:t>
-      </w:r>
-      <w:r>
-        <w:t>Tras esta primera iteración se realizó la segunda en la que se introdujeron 151 palabras nuevas en los archivos que constituyen el filtro. En esta segunda etapa se obtuvieron 3303 tuits de los cuales 2404 (73%) eran de no odio y 899 de odio (27%). Se puede observar que con respecto a la primera iteración hay un leve aumente del desequilibrio entre ambas clases, en concreto una diferencia del 4%. Esto hecho puede deberse a que las nuevas palabras añadidas al filtro no contenían tanto odio como las anteriores.</w:t>
-      </w:r>
-      <w:r>
-        <w:t xml:space="preserve"> Finalmente, se llevará a cabo </w:t>
-      </w:r>
-      <w:proofErr w:type="gramStart"/>
-      <w:r>
-        <w:t>otro fase</w:t>
-      </w:r>
-      <w:proofErr w:type="gramEnd"/>
-      <w:r>
-        <w:t xml:space="preserve"> de etiquetación en validación (7.1.8).</w:t>
-      </w:r>
     </w:p>
     <w:p>
       <w:pPr>
         <w:ind w:left="708"/>
       </w:pPr>
     </w:p>
+    <w:p>
+      <w:pPr>
+        <w:ind w:left="708"/>
+      </w:pPr>
+    </w:p>
+    <w:p>
+      <w:pPr>
+        <w:pStyle w:val="Ttulo3"/>
+      </w:pPr>
+      <w:r>
+        <w:lastRenderedPageBreak/>
+        <w:t>Clasificación supervisada</w:t>
+      </w:r>
+      <w:bookmarkStart w:id="89" w:name="_GoBack"/>
+      <w:bookmarkEnd w:id="89"/>
+    </w:p>
+    <w:p>
+      <w:pPr>
+        <w:pStyle w:val="Ttulo3"/>
+      </w:pPr>
+      <w:r>
+        <w:t>Validación de resultados</w:t>
+      </w:r>
+    </w:p>
+    <w:p>
+      <w:pPr>
+        <w:pStyle w:val="Ttulo2"/>
+      </w:pPr>
+      <w:r>
+        <w:t>Parte II</w:t>
+      </w:r>
+    </w:p>
+    <w:p>
+      <w:pPr>
+        <w:pStyle w:val="Ttulo1"/>
+      </w:pPr>
+      <w:r>
+        <w:t>Pruebas y resultados</w:t>
+      </w:r>
+    </w:p>
+    <w:p/>
+    <w:p/>
     <w:p>
       <w:pPr>
         <w:ind w:left="708"/>
@@ -24478,8 +25757,6 @@
       <w:pPr>
         <w:ind w:left="708"/>
       </w:pPr>
-      <w:bookmarkStart w:id="84" w:name="_GoBack"/>
-      <w:bookmarkEnd w:id="84"/>
     </w:p>
     <w:p>
       <w:pPr>
@@ -24556,13 +25833,13 @@
       <w:pPr>
         <w:pStyle w:val="Ttulo1"/>
       </w:pPr>
-      <w:bookmarkStart w:id="85" w:name="_Toc471990167"/>
-      <w:bookmarkStart w:id="86" w:name="_Toc483383248"/>
+      <w:bookmarkStart w:id="90" w:name="_Toc471990167"/>
+      <w:bookmarkStart w:id="91" w:name="_Toc483383248"/>
       <w:r>
         <w:t>Pruebas.</w:t>
       </w:r>
-      <w:bookmarkEnd w:id="85"/>
-      <w:bookmarkEnd w:id="86"/>
+      <w:bookmarkEnd w:id="90"/>
+      <w:bookmarkEnd w:id="91"/>
     </w:p>
     <w:p>
       <w:pPr>
@@ -24578,13 +25855,13 @@
       <w:pPr>
         <w:pStyle w:val="Ttulo1"/>
       </w:pPr>
-      <w:bookmarkStart w:id="87" w:name="_Toc471990168"/>
-      <w:bookmarkStart w:id="88" w:name="_Toc483383249"/>
+      <w:bookmarkStart w:id="92" w:name="_Toc471990168"/>
+      <w:bookmarkStart w:id="93" w:name="_Toc483383249"/>
       <w:r>
         <w:t>Resultados.</w:t>
       </w:r>
-      <w:bookmarkEnd w:id="87"/>
-      <w:bookmarkEnd w:id="88"/>
+      <w:bookmarkEnd w:id="92"/>
+      <w:bookmarkEnd w:id="93"/>
     </w:p>
     <w:p>
       <w:pPr>
@@ -24600,11 +25877,11 @@
       <w:pPr>
         <w:pStyle w:val="Ttulo1"/>
       </w:pPr>
-      <w:bookmarkStart w:id="89" w:name="_Toc483383250"/>
+      <w:bookmarkStart w:id="94" w:name="_Toc483383250"/>
       <w:r>
         <w:t>Utilización.</w:t>
       </w:r>
-      <w:bookmarkEnd w:id="89"/>
+      <w:bookmarkEnd w:id="94"/>
     </w:p>
     <w:p>
       <w:r>
@@ -24697,12 +25974,12 @@
           <w:numId w:val="0"/>
         </w:numPr>
       </w:pPr>
-      <w:bookmarkStart w:id="90" w:name="_Toc483383251"/>
+      <w:bookmarkStart w:id="95" w:name="_Toc483383251"/>
       <w:r>
         <w:lastRenderedPageBreak/>
         <w:t>Bibliografía</w:t>
       </w:r>
-      <w:bookmarkEnd w:id="90"/>
+      <w:bookmarkEnd w:id="95"/>
     </w:p>
     <w:p>
       <w:pPr>
@@ -26408,11 +27685,11 @@
           <w:numId w:val="0"/>
         </w:numPr>
       </w:pPr>
-      <w:bookmarkStart w:id="91" w:name="_Toc483383252"/>
+      <w:bookmarkStart w:id="96" w:name="_Toc483383252"/>
       <w:r>
         <w:t>Glosario</w:t>
       </w:r>
-      <w:bookmarkEnd w:id="91"/>
+      <w:bookmarkEnd w:id="96"/>
     </w:p>
     <w:p>
       <w:pPr>
@@ -28943,7 +30220,7 @@
           <w:rPr>
             <w:noProof/>
           </w:rPr>
-          <w:t>29</w:t>
+          <w:t>33</w:t>
         </w:r>
         <w:r>
           <w:fldChar w:fldCharType="end"/>
@@ -29331,7 +30608,7 @@
   <w:abstractNum w:abstractNumId="0" w15:restartNumberingAfterBreak="0">
     <w:nsid w:val="073226D6"/>
     <w:multiLevelType w:val="hybridMultilevel"/>
-    <w:tmpl w:val="AB1C00B4"/>
+    <w:tmpl w:val="B70CF828"/>
     <w:lvl w:ilvl="0" w:tplc="ECE498AC">
       <w:start w:val="6"/>
       <w:numFmt w:val="bullet"/>
@@ -29344,16 +30621,16 @@
         <w:rFonts w:ascii="Times New Roman" w:eastAsia="Times New Roman" w:hAnsi="Times New Roman" w:cs="Times New Roman" w:hint="default"/>
       </w:rPr>
     </w:lvl>
-    <w:lvl w:ilvl="1" w:tplc="0C0A0001">
-      <w:start w:val="1"/>
+    <w:lvl w:ilvl="1" w:tplc="ECE498AC">
+      <w:start w:val="6"/>
       <w:numFmt w:val="bullet"/>
-      <w:lvlText w:val=""/>
+      <w:lvlText w:val="-"/>
       <w:lvlJc w:val="left"/>
       <w:pPr>
         <w:ind w:left="1512" w:hanging="360"/>
       </w:pPr>
       <w:rPr>
-        <w:rFonts w:ascii="Symbol" w:hAnsi="Symbol" w:hint="default"/>
+        <w:rFonts w:ascii="Times New Roman" w:eastAsia="Times New Roman" w:hAnsi="Times New Roman" w:cs="Times New Roman" w:hint="default"/>
       </w:rPr>
     </w:lvl>
     <w:lvl w:ilvl="2" w:tplc="0C0A0005" w:tentative="1">
@@ -34163,7 +35440,7 @@
 </file>
 
 <file path=customXml/itemProps1.xml><?xml version="1.0" encoding="utf-8"?>
-<ds:datastoreItem xmlns:ds="http://schemas.openxmlformats.org/officeDocument/2006/customXml" ds:itemID="{09D58BAD-1D3F-4C06-BFD9-878E3C4E3EA2}">
+<ds:datastoreItem xmlns:ds="http://schemas.openxmlformats.org/officeDocument/2006/customXml" ds:itemID="{D8E8A442-9A14-4264-B622-6231E0F630EF}">
   <ds:schemaRefs>
     <ds:schemaRef ds:uri="http://schemas.openxmlformats.org/officeDocument/2006/bibliography"/>
   </ds:schemaRefs>

</xml_diff>

<commit_message>
Pruebas de clasificación finalizadas
Se pasan a las pruebas de validación y explicación de las redes
neuronales en desarrollo y la validación general de los clasificadores.
</commit_message>
<xml_diff>
--- a/Memoria/TFG.docx
+++ b/Memoria/TFG.docx
@@ -19959,7 +19959,7 @@
           <v:shape id="_x0000_i1029" type="#_x0000_t75" style="width:414.75pt;height:120.75pt" o:ole="">
             <v:imagedata r:id="rId34" o:title=""/>
           </v:shape>
-          <o:OLEObject Type="Embed" ProgID="PBrush" ShapeID="_x0000_i1029" DrawAspect="Content" ObjectID="_1559320000" r:id="rId35"/>
+          <o:OLEObject Type="Embed" ProgID="PBrush" ShapeID="_x0000_i1029" DrawAspect="Content" ObjectID="_1559340694" r:id="rId35"/>
         </w:object>
       </w:r>
     </w:p>
@@ -28189,7 +28189,7 @@
         </w:rPr>
         <w:drawing>
           <wp:inline distT="0" distB="0" distL="0" distR="0">
-            <wp:extent cx="3362325" cy="2524713"/>
+            <wp:extent cx="2981325" cy="2238627"/>
             <wp:effectExtent l="0" t="0" r="0" b="0"/>
             <wp:docPr id="26" name="Imagen 26"/>
             <wp:cNvGraphicFramePr>
@@ -28220,7 +28220,7 @@
                   <pic:spPr bwMode="auto">
                     <a:xfrm>
                       <a:off x="0" y="0"/>
-                      <a:ext cx="3375319" cy="2534470"/>
+                      <a:ext cx="3001226" cy="2253571"/>
                     </a:xfrm>
                     <a:prstGeom prst="rect">
                       <a:avLst/>
@@ -28322,7 +28322,6 @@
           <w:rPr>
             <w:rFonts w:ascii="Cambria Math" w:hAnsi="Cambria Math"/>
           </w:rPr>
-          <w:lastRenderedPageBreak/>
           <m:t>p</m:t>
         </m:r>
         <m:r>
@@ -28952,11 +28951,7 @@
     <w:p/>
     <w:p>
       <w:r>
-        <w:t xml:space="preserve">Por lo general los resultados de las métricas utilizadas son muy pobres, destacado la exhaustividad que únicamente detecta el 6% de tuits que son de odio. Estos resultados tan malos pueden ser debidos a que realmente no importa que los tuits posean términos </w:t>
-      </w:r>
-      <w:r>
-        <w:lastRenderedPageBreak/>
-        <w:t>similares, también se debe de tener en cuenta el contexto que rodean a esos términos. Además, habría que añadir la cantidad de ruido que puede haber en los tuits.</w:t>
+        <w:t>Por lo general los resultados de las métricas utilizadas son muy pobres, destacado la exhaustividad que únicamente detecta el 6% de tuits que son de odio. Estos resultados tan malos pueden ser debidos a que realmente no importa que los tuits posean términos similares, también se debe de tener en cuenta el contexto que rodean a esos términos. Además, habría que añadir la cantidad de ruido que puede haber en los tuits.</w:t>
       </w:r>
     </w:p>
     <w:p>
@@ -29520,6 +29515,7 @@
         <w:t xml:space="preserve"> multicapa de tres capas ocultas.</w:t>
       </w:r>
     </w:p>
+    <w:p/>
     <w:p>
       <w:pPr>
         <w:pStyle w:val="Ttulo4"/>
@@ -29538,7 +29534,19 @@
         <w:t xml:space="preserve">Para realizar las pruebas correspondientes con este clasificador se han tenido en cuenta dos parámetros muy importantes que son el número de épocas y la tasa de aprendizaje. </w:t>
       </w:r>
       <w:r>
-        <w:t>Además, estas pruebas se han realizado con 1971 patrones y 2050 atributos binarios.</w:t>
+        <w:t xml:space="preserve">Además, estas pruebas se han realizado con </w:t>
+      </w:r>
+      <w:r>
+        <w:t>3303</w:t>
+      </w:r>
+      <w:r>
+        <w:t xml:space="preserve"> patrones y </w:t>
+      </w:r>
+      <w:r>
+        <w:t xml:space="preserve">2532 </w:t>
+      </w:r>
+      <w:r>
+        <w:t>atributos binarios.</w:t>
       </w:r>
     </w:p>
     <w:p>
@@ -29552,6 +29560,10 @@
         <w:jc w:val="center"/>
       </w:pPr>
       <w:r>
+        <w:rPr>
+          <w:noProof/>
+          <w:lang w:eastAsia="ja-JP"/>
+        </w:rPr>
         <w:drawing>
           <wp:inline distT="0" distB="0" distL="0" distR="0" wp14:anchorId="1D1BE948" wp14:editId="3E86175E">
             <wp:extent cx="2676525" cy="2007394"/>
@@ -29612,8 +29624,6 @@
       <w:r>
         <w:t xml:space="preserve"> de una de las particiones</w:t>
       </w:r>
-      <w:bookmarkStart w:id="82" w:name="_GoBack"/>
-      <w:bookmarkEnd w:id="82"/>
       <w:r>
         <w:t>:</w:t>
       </w:r>
@@ -29628,11 +29638,193 @@
         <w:jc w:val="center"/>
       </w:pPr>
       <w:r>
+        <w:rPr>
+          <w:noProof/>
+          <w:lang w:eastAsia="ja-JP"/>
+        </w:rPr>
+        <w:pict>
+          <v:shape id="_x0000_i1034" type="#_x0000_t75" style="width:232.5pt;height:180pt">
+            <v:imagedata r:id="rId49" o:title="perceptron"/>
+          </v:shape>
+        </w:pict>
+      </w:r>
+    </w:p>
+    <w:p/>
+    <w:p>
+      <w:r>
+        <w:t>El error de exactitud obtenido es 0.2155 si se compara con la del clasificador básico (0.2721) solos se rebajaría el error un 6%. La precisión (p) y exhaustividad (r) obtenidas de la matriz de confusión (-) son las siguientes:</w:t>
+      </w:r>
+    </w:p>
+    <w:p/>
+    <w:p>
+      <w:pPr>
+        <w:ind w:left="708" w:firstLine="708"/>
+      </w:pPr>
+      <m:oMath>
+        <m:r>
+          <m:rPr>
+            <m:sty m:val="bi"/>
+          </m:rPr>
+          <w:rPr>
+            <w:rFonts w:ascii="Cambria Math" w:hAnsi="Cambria Math"/>
+          </w:rPr>
+          <w:lastRenderedPageBreak/>
+          <m:t>p</m:t>
+        </m:r>
+        <m:r>
+          <w:rPr>
+            <w:rFonts w:ascii="Cambria Math" w:hAnsi="Cambria Math"/>
+          </w:rPr>
+          <m:t>=</m:t>
+        </m:r>
+        <m:f>
+          <m:fPr>
+            <m:ctrlPr>
+              <w:rPr>
+                <w:rFonts w:ascii="Cambria Math" w:hAnsi="Cambria Math"/>
+                <w:i/>
+              </w:rPr>
+            </m:ctrlPr>
+          </m:fPr>
+          <m:num>
+            <m:r>
+              <w:rPr>
+                <w:rFonts w:ascii="Cambria Math" w:hAnsi="Cambria Math"/>
+              </w:rPr>
+              <m:t>277</m:t>
+            </m:r>
+          </m:num>
+          <m:den>
+            <m:r>
+              <w:rPr>
+                <w:rFonts w:ascii="Cambria Math" w:hAnsi="Cambria Math"/>
+              </w:rPr>
+              <m:t>277+90</m:t>
+            </m:r>
+          </m:den>
+        </m:f>
+        <m:r>
+          <w:rPr>
+            <w:rFonts w:ascii="Cambria Math" w:hAnsi="Cambria Math"/>
+          </w:rPr>
+          <m:t>=0.7547</m:t>
+        </m:r>
+      </m:oMath>
+      <w:r>
+        <w:t xml:space="preserve"> </w:t>
+      </w:r>
+      <w:r>
+        <w:tab/>
+      </w:r>
+      <w:r>
+        <w:t xml:space="preserve"> </w:t>
+      </w:r>
+      <m:oMath>
+        <m:r>
+          <m:rPr>
+            <m:sty m:val="bi"/>
+          </m:rPr>
+          <w:rPr>
+            <w:rFonts w:ascii="Cambria Math" w:hAnsi="Cambria Math"/>
+          </w:rPr>
+          <m:t>r</m:t>
+        </m:r>
+        <m:r>
+          <w:rPr>
+            <w:rFonts w:ascii="Cambria Math" w:hAnsi="Cambria Math"/>
+          </w:rPr>
+          <m:t>=</m:t>
+        </m:r>
+        <m:f>
+          <m:fPr>
+            <m:ctrlPr>
+              <w:rPr>
+                <w:rFonts w:ascii="Cambria Math" w:hAnsi="Cambria Math"/>
+                <w:i/>
+              </w:rPr>
+            </m:ctrlPr>
+          </m:fPr>
+          <m:num>
+            <m:r>
+              <w:rPr>
+                <w:rFonts w:ascii="Cambria Math" w:hAnsi="Cambria Math"/>
+              </w:rPr>
+              <m:t>277</m:t>
+            </m:r>
+          </m:num>
+          <m:den>
+            <m:r>
+              <w:rPr>
+                <w:rFonts w:ascii="Cambria Math" w:hAnsi="Cambria Math"/>
+              </w:rPr>
+              <m:t>277+622</m:t>
+            </m:r>
+          </m:den>
+        </m:f>
+        <m:r>
+          <w:rPr>
+            <w:rFonts w:ascii="Cambria Math" w:hAnsi="Cambria Math"/>
+          </w:rPr>
+          <m:t>=0.3081</m:t>
+        </m:r>
+      </m:oMath>
+    </w:p>
+    <w:p>
+      <w:r>
+        <w:t xml:space="preserve">El error de precisión, exhaustividad y exactitud puede deberse a que se trata de un problema que no es linealmente separable por lo que un </w:t>
+      </w:r>
+      <w:proofErr w:type="spellStart"/>
+      <w:r>
+        <w:t>perceptrón</w:t>
+      </w:r>
+      <w:proofErr w:type="spellEnd"/>
+      <w:r>
+        <w:t xml:space="preserve"> no es capaz de clasificar correctamente los tuits en sus correspondientes clases.</w:t>
+      </w:r>
+    </w:p>
+    <w:p/>
+    <w:p>
+      <w:pPr>
+        <w:pStyle w:val="Ttulo4"/>
+      </w:pPr>
+      <w:proofErr w:type="spellStart"/>
+      <w:r>
+        <w:t>Perceptrón</w:t>
+      </w:r>
+      <w:proofErr w:type="spellEnd"/>
+      <w:r>
+        <w:t xml:space="preserve"> de una capa oculta</w:t>
+      </w:r>
+    </w:p>
+    <w:p>
+      <w:r>
+        <w:t xml:space="preserve">Al utilizar un </w:t>
+      </w:r>
+      <w:proofErr w:type="spellStart"/>
+      <w:r>
+        <w:t>perceptrón</w:t>
+      </w:r>
+      <w:proofErr w:type="spellEnd"/>
+      <w:r>
+        <w:t xml:space="preserve"> de una sola capa oculta hay que ajustar el número de neuronas en la capa oculta aparte de la tasa de aprendizaje. Para ello se propone una búsqueda codiciosa de parámetros, se fija la tasa de aprendizaje mientras se varía el número de neuronas en la capa oculta y una vez encontrado el número que minimice el error de exactitud se fija ese número de neuronas y se varía la tasa de aprendizaje hasta encontrar la mínima:</w:t>
+      </w:r>
+    </w:p>
+    <w:p>
+      <w:r>
+        <w:t xml:space="preserve">                                                                                   </w:t>
+      </w:r>
+    </w:p>
+    <w:p>
+      <w:r>
+        <w:rPr>
+          <w:noProof/>
+          <w:lang w:eastAsia="ja-JP"/>
+        </w:rPr>
         <w:drawing>
-          <wp:inline distT="0" distB="0" distL="0" distR="0" wp14:anchorId="1AA1573A" wp14:editId="0F735AD8">
-            <wp:extent cx="3038475" cy="2278857"/>
+          <wp:inline distT="0" distB="0" distL="0" distR="0" wp14:anchorId="7A2319D6" wp14:editId="3A16DF8C">
+            <wp:extent cx="2430684" cy="1800225"/>
             <wp:effectExtent l="0" t="0" r="0" b="0"/>
-            <wp:docPr id="27" name="Imagen 4"/>
+            <wp:docPr id="28" name="Imagen 28"/>
             <wp:cNvGraphicFramePr>
               <a:graphicFrameLocks xmlns:a="http://schemas.openxmlformats.org/drawingml/2006/main" noChangeAspect="1"/>
             </wp:cNvGraphicFramePr>
@@ -29640,19 +29832,11 @@
               <a:graphicData uri="http://schemas.openxmlformats.org/drawingml/2006/picture">
                 <pic:pic xmlns:pic="http://schemas.openxmlformats.org/drawingml/2006/picture">
                   <pic:nvPicPr>
-                    <pic:cNvPr id="5" name="Imagen 4"/>
-                    <pic:cNvPicPr>
-                      <a:picLocks noChangeAspect="1"/>
-                    </pic:cNvPicPr>
+                    <pic:cNvPr id="1" name=""/>
+                    <pic:cNvPicPr/>
                   </pic:nvPicPr>
                   <pic:blipFill>
-                    <a:blip r:embed="rId49">
-                      <a:extLst>
-                        <a:ext uri="{28A0092B-C50C-407E-A947-70E740481C1C}">
-                          <a14:useLocalDpi xmlns:a14="http://schemas.microsoft.com/office/drawing/2010/main" val="0"/>
-                        </a:ext>
-                      </a:extLst>
-                    </a:blip>
+                    <a:blip r:embed="rId50"/>
                     <a:stretch>
                       <a:fillRect/>
                     </a:stretch>
@@ -29660,7 +29844,7 @@
                   <pic:spPr>
                     <a:xfrm>
                       <a:off x="0" y="0"/>
-                      <a:ext cx="3044792" cy="2283595"/>
+                      <a:ext cx="2435586" cy="1803856"/>
                     </a:xfrm>
                     <a:prstGeom prst="rect">
                       <a:avLst/>
@@ -29672,39 +29856,408 @@
           </wp:inline>
         </w:drawing>
       </w:r>
+      <w:r>
+        <w:tab/>
+        <w:t xml:space="preserve">      </w:t>
+      </w:r>
+      <w:r>
+        <w:rPr>
+          <w:noProof/>
+          <w:lang w:eastAsia="ja-JP"/>
+        </w:rPr>
+        <w:drawing>
+          <wp:inline distT="0" distB="0" distL="0" distR="0" wp14:anchorId="6EA74882" wp14:editId="64CDFFC3">
+            <wp:extent cx="2410516" cy="1809750"/>
+            <wp:effectExtent l="0" t="0" r="0" b="0"/>
+            <wp:docPr id="29" name="Imagen 29"/>
+            <wp:cNvGraphicFramePr>
+              <a:graphicFrameLocks xmlns:a="http://schemas.openxmlformats.org/drawingml/2006/main" noChangeAspect="1"/>
+            </wp:cNvGraphicFramePr>
+            <a:graphic xmlns:a="http://schemas.openxmlformats.org/drawingml/2006/main">
+              <a:graphicData uri="http://schemas.openxmlformats.org/drawingml/2006/picture">
+                <pic:pic xmlns:pic="http://schemas.openxmlformats.org/drawingml/2006/picture">
+                  <pic:nvPicPr>
+                    <pic:cNvPr id="1" name=""/>
+                    <pic:cNvPicPr/>
+                  </pic:nvPicPr>
+                  <pic:blipFill>
+                    <a:blip r:embed="rId51"/>
+                    <a:stretch>
+                      <a:fillRect/>
+                    </a:stretch>
+                  </pic:blipFill>
+                  <pic:spPr>
+                    <a:xfrm>
+                      <a:off x="0" y="0"/>
+                      <a:ext cx="2449198" cy="1838791"/>
+                    </a:xfrm>
+                    <a:prstGeom prst="rect">
+                      <a:avLst/>
+                    </a:prstGeom>
+                  </pic:spPr>
+                </pic:pic>
+              </a:graphicData>
+            </a:graphic>
+          </wp:inline>
+        </w:drawing>
+      </w:r>
+      <w:r>
+        <w:t xml:space="preserve">      </w:t>
+      </w:r>
     </w:p>
     <w:p/>
     <w:p>
       <w:r>
-        <w:t xml:space="preserve">La exactitud obtenida </w:t>
-      </w:r>
-    </w:p>
-    <w:p>
-      <w:pPr>
-        <w:ind w:left="708"/>
-      </w:pPr>
-    </w:p>
-    <w:p>
-      <w:pPr>
-        <w:ind w:left="708"/>
-      </w:pPr>
-    </w:p>
-    <w:p>
-      <w:pPr>
-        <w:ind w:left="708"/>
-      </w:pPr>
-    </w:p>
-    <w:p>
-      <w:pPr>
-        <w:ind w:left="708"/>
-      </w:pPr>
-    </w:p>
-    <w:p>
-      <w:pPr>
-        <w:ind w:left="708"/>
-      </w:pPr>
+        <w:t>Se puede observar en las gráficas que error de exactitud mínimo se consigue con 230 neuronas en la capa oculta y una tasa de aprendizaje de 0.001. Clasificando con estos parámetros y fijando el número máximo de iteraciones a 1000 se ha generado una matriz de confusión:</w:t>
+      </w:r>
     </w:p>
     <w:p/>
+    <w:p>
+      <w:pPr>
+        <w:jc w:val="center"/>
+      </w:pPr>
+      <w:r>
+        <w:pict>
+          <v:shape id="_x0000_i1040" type="#_x0000_t75" style="width:222pt;height:166.5pt">
+            <v:imagedata r:id="rId52" o:title="1capa"/>
+          </v:shape>
+        </w:pict>
+      </w:r>
+    </w:p>
+    <w:p>
+      <w:pPr>
+        <w:jc w:val="center"/>
+      </w:pPr>
+    </w:p>
+    <w:p>
+      <w:r>
+        <w:t>Como se puede observar en la matriz de confusión, el error de exactitud es de 0.2297, mientras que la precisión (p) y la exhaustividad toman los siguientes valores:</w:t>
+      </w:r>
+    </w:p>
+    <w:p/>
+    <w:p>
+      <w:pPr>
+        <w:jc w:val="center"/>
+      </w:pPr>
+      <m:oMath>
+        <m:r>
+          <m:rPr>
+            <m:sty m:val="bi"/>
+          </m:rPr>
+          <w:rPr>
+            <w:rFonts w:ascii="Cambria Math" w:hAnsi="Cambria Math"/>
+          </w:rPr>
+          <m:t>p</m:t>
+        </m:r>
+        <m:r>
+          <w:rPr>
+            <w:rFonts w:ascii="Cambria Math" w:hAnsi="Cambria Math"/>
+          </w:rPr>
+          <m:t>=</m:t>
+        </m:r>
+        <m:f>
+          <m:fPr>
+            <m:ctrlPr>
+              <w:rPr>
+                <w:rFonts w:ascii="Cambria Math" w:hAnsi="Cambria Math"/>
+                <w:i/>
+              </w:rPr>
+            </m:ctrlPr>
+          </m:fPr>
+          <m:num>
+            <m:r>
+              <w:rPr>
+                <w:rFonts w:ascii="Cambria Math" w:hAnsi="Cambria Math"/>
+              </w:rPr>
+              <m:t>182</m:t>
+            </m:r>
+          </m:num>
+          <m:den>
+            <m:r>
+              <w:rPr>
+                <w:rFonts w:ascii="Cambria Math" w:hAnsi="Cambria Math"/>
+              </w:rPr>
+              <m:t>182+42</m:t>
+            </m:r>
+          </m:den>
+        </m:f>
+        <m:r>
+          <w:rPr>
+            <w:rFonts w:ascii="Cambria Math" w:hAnsi="Cambria Math"/>
+          </w:rPr>
+          <m:t>=0.</m:t>
+        </m:r>
+        <m:r>
+          <w:rPr>
+            <w:rFonts w:ascii="Cambria Math" w:hAnsi="Cambria Math"/>
+          </w:rPr>
+          <m:t>8125</m:t>
+        </m:r>
+      </m:oMath>
+      <w:r>
+        <w:tab/>
+      </w:r>
+      <w:r>
+        <w:tab/>
+      </w:r>
+      <m:oMath>
+        <m:r>
+          <m:rPr>
+            <m:sty m:val="bi"/>
+          </m:rPr>
+          <w:rPr>
+            <w:rFonts w:ascii="Cambria Math" w:hAnsi="Cambria Math"/>
+          </w:rPr>
+          <m:t>r</m:t>
+        </m:r>
+        <m:r>
+          <w:rPr>
+            <w:rFonts w:ascii="Cambria Math" w:hAnsi="Cambria Math"/>
+          </w:rPr>
+          <m:t>=</m:t>
+        </m:r>
+        <m:f>
+          <m:fPr>
+            <m:ctrlPr>
+              <w:rPr>
+                <w:rFonts w:ascii="Cambria Math" w:hAnsi="Cambria Math"/>
+                <w:i/>
+              </w:rPr>
+            </m:ctrlPr>
+          </m:fPr>
+          <m:num>
+            <m:r>
+              <w:rPr>
+                <w:rFonts w:ascii="Cambria Math" w:hAnsi="Cambria Math"/>
+              </w:rPr>
+              <m:t>182</m:t>
+            </m:r>
+          </m:num>
+          <m:den>
+            <m:r>
+              <w:rPr>
+                <w:rFonts w:ascii="Cambria Math" w:hAnsi="Cambria Math"/>
+              </w:rPr>
+              <m:t>182+717</m:t>
+            </m:r>
+          </m:den>
+        </m:f>
+        <m:r>
+          <w:rPr>
+            <w:rFonts w:ascii="Cambria Math" w:hAnsi="Cambria Math"/>
+          </w:rPr>
+          <m:t>=0.2024</m:t>
+        </m:r>
+      </m:oMath>
+    </w:p>
+    <w:p/>
+    <w:p>
+      <w:r>
+        <w:lastRenderedPageBreak/>
+        <w:t xml:space="preserve">La precisión ha aumentado respecto al </w:t>
+      </w:r>
+      <w:proofErr w:type="spellStart"/>
+      <w:r>
+        <w:t>perceptrón</w:t>
+      </w:r>
+      <w:proofErr w:type="spellEnd"/>
+      <w:r>
+        <w:t xml:space="preserve"> simple mientras que la exhaustividad ha disminuido. Puede deberse a que una única capa no sea suficiente para resolver el problema al que nos enfrentamos.</w:t>
+      </w:r>
+    </w:p>
+    <w:p/>
+    <w:p>
+      <w:pPr>
+        <w:pStyle w:val="Ttulo4"/>
+      </w:pPr>
+      <w:proofErr w:type="spellStart"/>
+      <w:r>
+        <w:t>Perceptrón</w:t>
+      </w:r>
+      <w:proofErr w:type="spellEnd"/>
+      <w:r>
+        <w:t xml:space="preserve"> multicapa de tres capas ocultas</w:t>
+      </w:r>
+    </w:p>
+    <w:p>
+      <w:r>
+        <w:t xml:space="preserve">Finalmente se experimenta con un </w:t>
+      </w:r>
+      <w:proofErr w:type="spellStart"/>
+      <w:r>
+        <w:t>perceptrón</w:t>
+      </w:r>
+      <w:proofErr w:type="spellEnd"/>
+      <w:r>
+        <w:t xml:space="preserve"> de tres capas ocultas con 1600 neuronas en cada una y la estructura mencionada en TODO obteniendo la siguiente matriz de confusión:</w:t>
+      </w:r>
+    </w:p>
+    <w:p/>
+    <w:p>
+      <w:pPr>
+        <w:jc w:val="center"/>
+      </w:pPr>
+      <w:r>
+        <w:pict>
+          <v:shape id="_x0000_i1046" type="#_x0000_t75" style="width:230.25pt;height:180pt">
+            <v:imagedata r:id="rId53" o:title="3capas"/>
+          </v:shape>
+        </w:pict>
+      </w:r>
+    </w:p>
+    <w:p>
+      <w:pPr>
+        <w:jc w:val="center"/>
+      </w:pPr>
+    </w:p>
+    <w:p>
+      <w:pPr>
+        <w:jc w:val="left"/>
+      </w:pPr>
+      <w:r>
+        <w:t>Claramente se puede observar que la exactitud se ha incrementado con respecto a los dos clasificadores basados en redes neuronales examinados anteriormente, ya que ahora el error de exactitud es de 0.1435. Mientras que la precisión (p) y la exhaustividad (r) toman los siguientes valores:</w:t>
+      </w:r>
+    </w:p>
+    <w:p>
+      <w:pPr>
+        <w:jc w:val="left"/>
+      </w:pPr>
+    </w:p>
+    <w:p>
+      <w:pPr>
+        <w:jc w:val="center"/>
+      </w:pPr>
+      <m:oMath>
+        <m:r>
+          <m:rPr>
+            <m:sty m:val="bi"/>
+          </m:rPr>
+          <w:rPr>
+            <w:rFonts w:ascii="Cambria Math" w:hAnsi="Cambria Math"/>
+          </w:rPr>
+          <m:t>p</m:t>
+        </m:r>
+        <m:r>
+          <w:rPr>
+            <w:rFonts w:ascii="Cambria Math" w:hAnsi="Cambria Math"/>
+          </w:rPr>
+          <m:t>=</m:t>
+        </m:r>
+        <m:f>
+          <m:fPr>
+            <m:ctrlPr>
+              <w:rPr>
+                <w:rFonts w:ascii="Cambria Math" w:hAnsi="Cambria Math"/>
+                <w:i/>
+              </w:rPr>
+            </m:ctrlPr>
+          </m:fPr>
+          <m:num>
+            <m:r>
+              <w:rPr>
+                <w:rFonts w:ascii="Cambria Math" w:hAnsi="Cambria Math"/>
+              </w:rPr>
+              <m:t>538</m:t>
+            </m:r>
+          </m:num>
+          <m:den>
+            <m:r>
+              <w:rPr>
+                <w:rFonts w:ascii="Cambria Math" w:hAnsi="Cambria Math"/>
+              </w:rPr>
+              <m:t>538+113</m:t>
+            </m:r>
+          </m:den>
+        </m:f>
+        <m:r>
+          <w:rPr>
+            <w:rFonts w:ascii="Cambria Math" w:hAnsi="Cambria Math"/>
+          </w:rPr>
+          <m:t>=0.8</m:t>
+        </m:r>
+        <m:r>
+          <w:rPr>
+            <w:rFonts w:ascii="Cambria Math" w:hAnsi="Cambria Math"/>
+          </w:rPr>
+          <m:t>264</m:t>
+        </m:r>
+      </m:oMath>
+      <w:r>
+        <w:tab/>
+      </w:r>
+      <m:oMath>
+        <m:r>
+          <m:rPr>
+            <m:sty m:val="bi"/>
+          </m:rPr>
+          <w:rPr>
+            <w:rFonts w:ascii="Cambria Math" w:hAnsi="Cambria Math"/>
+          </w:rPr>
+          <m:t>r</m:t>
+        </m:r>
+        <m:r>
+          <w:rPr>
+            <w:rFonts w:ascii="Cambria Math" w:hAnsi="Cambria Math"/>
+          </w:rPr>
+          <m:t>=</m:t>
+        </m:r>
+        <m:f>
+          <m:fPr>
+            <m:ctrlPr>
+              <w:rPr>
+                <w:rFonts w:ascii="Cambria Math" w:hAnsi="Cambria Math"/>
+                <w:i/>
+              </w:rPr>
+            </m:ctrlPr>
+          </m:fPr>
+          <m:num>
+            <m:r>
+              <w:rPr>
+                <w:rFonts w:ascii="Cambria Math" w:hAnsi="Cambria Math"/>
+              </w:rPr>
+              <m:t>538</m:t>
+            </m:r>
+          </m:num>
+          <m:den>
+            <m:r>
+              <w:rPr>
+                <w:rFonts w:ascii="Cambria Math" w:hAnsi="Cambria Math"/>
+              </w:rPr>
+              <m:t>538</m:t>
+            </m:r>
+            <m:r>
+              <w:rPr>
+                <w:rFonts w:ascii="Cambria Math" w:hAnsi="Cambria Math"/>
+              </w:rPr>
+              <m:t>+361</m:t>
+            </m:r>
+          </m:den>
+        </m:f>
+        <m:r>
+          <w:rPr>
+            <w:rFonts w:ascii="Cambria Math" w:hAnsi="Cambria Math"/>
+          </w:rPr>
+          <m:t>=0.</m:t>
+        </m:r>
+        <m:r>
+          <w:rPr>
+            <w:rFonts w:ascii="Cambria Math" w:hAnsi="Cambria Math"/>
+          </w:rPr>
+          <m:t>5984</m:t>
+        </m:r>
+      </m:oMath>
+    </w:p>
+    <w:p/>
+    <w:p>
+      <w:r>
+        <w:t>La precisión se ha mantenido muy similar a los casos anteriores, aunque haya aumentado, sin embargo, se puede apreciar un gran aumento en la exhaustividad, es decir, se nos escapan menos tuits de odio. Esta mejoría del clasificador puede deberse a los nuevos parámetros mencionados en la estructura de esta red neuronal y de la variación de la misma con respecto a los anteriores experimentos.</w:t>
+      </w:r>
+    </w:p>
+    <w:p/>
+    <w:p>
+      <w:bookmarkStart w:id="82" w:name="_GoBack"/>
+      <w:bookmarkEnd w:id="82"/>
+    </w:p>
     <w:p>
       <w:pPr>
         <w:ind w:left="432"/>
@@ -31188,6 +31741,7 @@
               <w:rPr>
                 <w:noProof/>
               </w:rPr>
+              <w:lastRenderedPageBreak/>
               <w:t xml:space="preserve">[22] </w:t>
             </w:r>
           </w:p>
@@ -34145,7 +34699,7 @@
           <w:rPr>
             <w:noProof/>
           </w:rPr>
-          <w:t>46</w:t>
+          <w:t>42</w:t>
         </w:r>
         <w:r>
           <w:fldChar w:fldCharType="end"/>
@@ -38180,6 +38734,7 @@
   <w:style w:type="character" w:default="1" w:styleId="Fuentedeprrafopredeter">
     <w:name w:val="Default Paragraph Font"/>
     <w:uiPriority w:val="1"/>
+    <w:semiHidden/>
     <w:unhideWhenUsed/>
   </w:style>
   <w:style w:type="table" w:default="1" w:styleId="Tablanormal">
@@ -39664,7 +40219,7 @@
 </file>
 
 <file path=customXml/itemProps1.xml><?xml version="1.0" encoding="utf-8"?>
-<ds:datastoreItem xmlns:ds="http://schemas.openxmlformats.org/officeDocument/2006/customXml" ds:itemID="{FBD5B878-B198-4519-8B9D-FA9C7BA271EB}">
+<ds:datastoreItem xmlns:ds="http://schemas.openxmlformats.org/officeDocument/2006/customXml" ds:itemID="{93095E88-7A1C-4EDF-9720-21AFABCFD512}">
   <ds:schemaRefs>
     <ds:schemaRef ds:uri="http://schemas.openxmlformats.org/officeDocument/2006/bibliography"/>
   </ds:schemaRefs>

</xml_diff>

<commit_message>
Manual del usuario finalizado
Manual del clasificador final terminado, con su demo y todo
</commit_message>
<xml_diff>
--- a/Memoria/TFG.docx
+++ b/Memoria/TFG.docx
@@ -30096,7 +30096,15 @@
         <w:t>.py</w:t>
       </w:r>
       <w:r>
-        <w:t xml:space="preserve">” contenedor del conjunto de entrenamiento. El clasificador contendrá únicamente dos métodos:  fit (entrenamiento) y predict (clasificación).   El manual de usuario del clasificador se encuentra en una wiki de Github detallando los pasos a realizar para el uso del usuario final.  </w:t>
+        <w:t xml:space="preserve">” contenedor del conjunto de entrenamiento. El clasificador contendrá únicamente dos métodos:  fit (entrenamiento) y predict (clasificación).   El manual de usuario del clasificador se encuentra en </w:t>
+      </w:r>
+      <w:r>
+        <w:t>el Anexo F.</w:t>
+      </w:r>
+      <w:bookmarkStart w:id="127" w:name="_GoBack"/>
+      <w:bookmarkEnd w:id="127"/>
+      <w:r>
+        <w:t xml:space="preserve">  </w:t>
       </w:r>
     </w:p>
     <w:p>
@@ -30132,11 +30140,11 @@
       <w:pPr>
         <w:pStyle w:val="Ttulo1"/>
       </w:pPr>
-      <w:bookmarkStart w:id="127" w:name="_Toc485796077"/>
+      <w:bookmarkStart w:id="128" w:name="_Toc485796077"/>
       <w:r>
         <w:t>Pruebas y resultados</w:t>
       </w:r>
-      <w:bookmarkEnd w:id="127"/>
+      <w:bookmarkEnd w:id="128"/>
     </w:p>
     <w:p>
       <w:r>
@@ -30264,7 +30272,7 @@
         <w:pStyle w:val="Descripcin"/>
         <w:jc w:val="center"/>
       </w:pPr>
-      <w:bookmarkStart w:id="128" w:name="_Ref485812431"/>
+      <w:bookmarkStart w:id="129" w:name="_Ref485812431"/>
       <w:r>
         <w:t xml:space="preserve">Figura </w:t>
       </w:r>
@@ -30322,7 +30330,7 @@
         </w:rPr>
         <w:t xml:space="preserve"> Modelos</w:t>
       </w:r>
-      <w:bookmarkEnd w:id="128"/>
+      <w:bookmarkEnd w:id="129"/>
     </w:p>
     <w:p>
       <w:r>
@@ -30539,23 +30547,23 @@
         <w:pStyle w:val="Ttulo2"/>
         <w:ind w:left="578" w:hanging="578"/>
       </w:pPr>
-      <w:bookmarkStart w:id="129" w:name="_Toc485796078"/>
+      <w:bookmarkStart w:id="130" w:name="_Toc485796078"/>
       <w:r>
         <w:lastRenderedPageBreak/>
         <w:t>Resultados de clasificación supervisada</w:t>
       </w:r>
-      <w:bookmarkEnd w:id="129"/>
+      <w:bookmarkEnd w:id="130"/>
     </w:p>
     <w:p>
       <w:pPr>
         <w:pStyle w:val="Ttulo3"/>
         <w:ind w:left="1060"/>
       </w:pPr>
-      <w:bookmarkStart w:id="130" w:name="_Toc485796079"/>
+      <w:bookmarkStart w:id="131" w:name="_Toc485796079"/>
       <w:r>
         <w:t>Árboles de decisión</w:t>
       </w:r>
-      <w:bookmarkEnd w:id="130"/>
+      <w:bookmarkEnd w:id="131"/>
     </w:p>
     <w:p>
       <w:pPr>
@@ -31046,9 +31054,9 @@
         <w:ind w:left="357"/>
         <w:jc w:val="center"/>
       </w:pPr>
-      <w:bookmarkStart w:id="131" w:name="_Ref485647056"/>
-      <w:bookmarkStart w:id="132" w:name="_Ref485647034"/>
-      <w:bookmarkStart w:id="133" w:name="_Toc485802812"/>
+      <w:bookmarkStart w:id="132" w:name="_Ref485647056"/>
+      <w:bookmarkStart w:id="133" w:name="_Ref485647034"/>
+      <w:bookmarkStart w:id="134" w:name="_Toc485802812"/>
       <w:r>
         <w:t xml:space="preserve">Tabla </w:t>
       </w:r>
@@ -31097,7 +31105,7 @@
         </w:rPr>
         <w:fldChar w:fldCharType="end"/>
       </w:r>
-      <w:bookmarkEnd w:id="131"/>
+      <w:bookmarkEnd w:id="132"/>
       <w:r>
         <w:t xml:space="preserve">: Comparativa de </w:t>
       </w:r>
@@ -31116,8 +31124,8 @@
       <w:r>
         <w:t>d</w:t>
       </w:r>
-      <w:bookmarkEnd w:id="132"/>
       <w:bookmarkEnd w:id="133"/>
+      <w:bookmarkEnd w:id="134"/>
     </w:p>
     <w:p>
       <w:pPr>
@@ -31272,8 +31280,8 @@
         <w:ind w:left="357"/>
         <w:jc w:val="center"/>
       </w:pPr>
-      <w:bookmarkStart w:id="134" w:name="_Ref485746030"/>
-      <w:bookmarkStart w:id="135" w:name="_Ref485803592"/>
+      <w:bookmarkStart w:id="135" w:name="_Ref485746030"/>
+      <w:bookmarkStart w:id="136" w:name="_Ref485803592"/>
       <w:r>
         <w:t xml:space="preserve">Figura </w:t>
       </w:r>
@@ -31322,7 +31330,7 @@
         </w:rPr>
         <w:fldChar w:fldCharType="end"/>
       </w:r>
-      <w:bookmarkEnd w:id="134"/>
+      <w:bookmarkEnd w:id="135"/>
       <w:r>
         <w:t xml:space="preserve">: Matriz de </w:t>
       </w:r>
@@ -31344,7 +31352,7 @@
       <w:r>
         <w:t>ecisión</w:t>
       </w:r>
-      <w:bookmarkEnd w:id="135"/>
+      <w:bookmarkEnd w:id="136"/>
     </w:p>
     <w:p>
       <w:pPr>
@@ -31716,8 +31724,8 @@
         <w:ind w:left="357"/>
         <w:jc w:val="center"/>
       </w:pPr>
-      <w:bookmarkStart w:id="136" w:name="_Ref485646896"/>
-      <w:bookmarkStart w:id="137" w:name="_Ref485646891"/>
+      <w:bookmarkStart w:id="137" w:name="_Ref485646896"/>
+      <w:bookmarkStart w:id="138" w:name="_Ref485646891"/>
       <w:r>
         <w:t xml:space="preserve">Figura </w:t>
       </w:r>
@@ -31766,11 +31774,11 @@
         </w:rPr>
         <w:fldChar w:fldCharType="end"/>
       </w:r>
-      <w:bookmarkEnd w:id="136"/>
+      <w:bookmarkEnd w:id="137"/>
       <w:r>
         <w:t>: Árbol de decisión generado</w:t>
       </w:r>
-      <w:bookmarkEnd w:id="137"/>
+      <w:bookmarkEnd w:id="138"/>
     </w:p>
     <w:p>
       <w:pPr>
@@ -32387,7 +32395,7 @@
         <w:ind w:left="357"/>
         <w:jc w:val="center"/>
       </w:pPr>
-      <w:bookmarkStart w:id="138" w:name="_Toc485802813"/>
+      <w:bookmarkStart w:id="139" w:name="_Toc485802813"/>
       <w:r>
         <w:t xml:space="preserve">Tabla </w:t>
       </w:r>
@@ -32439,7 +32447,7 @@
       <w:r>
         <w:t>: Comparación de exactitud con bigramas respecto a la profundidad</w:t>
       </w:r>
-      <w:bookmarkEnd w:id="138"/>
+      <w:bookmarkEnd w:id="139"/>
     </w:p>
     <w:p>
       <w:pPr>
@@ -32511,9 +32519,9 @@
         <w:pStyle w:val="Ttulo3"/>
         <w:ind w:left="1060"/>
       </w:pPr>
-      <w:bookmarkStart w:id="139" w:name="_Naïve_Bayes"/>
-      <w:bookmarkStart w:id="140" w:name="_Toc485796080"/>
-      <w:bookmarkEnd w:id="139"/>
+      <w:bookmarkStart w:id="140" w:name="_Naïve_Bayes"/>
+      <w:bookmarkStart w:id="141" w:name="_Toc485796080"/>
+      <w:bookmarkEnd w:id="140"/>
       <w:r>
         <w:t>N</w:t>
       </w:r>
@@ -32523,7 +32531,7 @@
       <w:r>
         <w:t xml:space="preserve"> Bayes</w:t>
       </w:r>
-      <w:bookmarkEnd w:id="140"/>
+      <w:bookmarkEnd w:id="141"/>
     </w:p>
     <w:p>
       <w:pPr>
@@ -33163,7 +33171,7 @@
         <w:pStyle w:val="Descripcin"/>
         <w:jc w:val="center"/>
       </w:pPr>
-      <w:bookmarkStart w:id="141" w:name="_Ref485746902"/>
+      <w:bookmarkStart w:id="142" w:name="_Ref485746902"/>
       <w:r>
         <w:t xml:space="preserve">Figura </w:t>
       </w:r>
@@ -33212,7 +33220,7 @@
         </w:rPr>
         <w:fldChar w:fldCharType="end"/>
       </w:r>
-      <w:bookmarkEnd w:id="141"/>
+      <w:bookmarkEnd w:id="142"/>
       <w:r>
         <w:t xml:space="preserve">: Matriz de </w:t>
       </w:r>
@@ -34134,7 +34142,7 @@
         <w:pStyle w:val="Ttulo3"/>
         <w:ind w:left="1060"/>
       </w:pPr>
-      <w:bookmarkStart w:id="142" w:name="_Toc485796081"/>
+      <w:bookmarkStart w:id="143" w:name="_Toc485796081"/>
       <w:r>
         <w:t>Vecinos Próximos (K</w:t>
       </w:r>
@@ -34144,7 +34152,7 @@
       <w:r>
         <w:t>NN)</w:t>
       </w:r>
-      <w:bookmarkEnd w:id="142"/>
+      <w:bookmarkEnd w:id="143"/>
     </w:p>
     <w:p>
       <w:pPr>
@@ -34553,8 +34561,8 @@
         <w:pStyle w:val="Descripcin"/>
         <w:jc w:val="center"/>
       </w:pPr>
-      <w:bookmarkStart w:id="143" w:name="_Ref485747763"/>
-      <w:bookmarkStart w:id="144" w:name="_Toc485802814"/>
+      <w:bookmarkStart w:id="144" w:name="_Ref485747763"/>
+      <w:bookmarkStart w:id="145" w:name="_Toc485802814"/>
       <w:r>
         <w:t xml:space="preserve">Tabla </w:t>
       </w:r>
@@ -34603,7 +34611,7 @@
         </w:rPr>
         <w:fldChar w:fldCharType="end"/>
       </w:r>
-      <w:bookmarkEnd w:id="143"/>
+      <w:bookmarkEnd w:id="144"/>
       <w:r>
         <w:t xml:space="preserve">: </w:t>
       </w:r>
@@ -34641,7 +34649,7 @@
       <w:r>
         <w:t xml:space="preserve"> por vecinos</w:t>
       </w:r>
-      <w:bookmarkEnd w:id="144"/>
+      <w:bookmarkEnd w:id="145"/>
     </w:p>
     <w:p>
       <w:pPr>
@@ -35364,8 +35372,8 @@
         <w:ind w:left="567"/>
         <w:jc w:val="center"/>
       </w:pPr>
-      <w:bookmarkStart w:id="145" w:name="_Ref485747812"/>
-      <w:bookmarkStart w:id="146" w:name="_Toc485802815"/>
+      <w:bookmarkStart w:id="146" w:name="_Ref485747812"/>
+      <w:bookmarkStart w:id="147" w:name="_Toc485802815"/>
       <w:r>
         <w:t xml:space="preserve">Tabla </w:t>
       </w:r>
@@ -35414,7 +35422,7 @@
         </w:rPr>
         <w:fldChar w:fldCharType="end"/>
       </w:r>
-      <w:bookmarkEnd w:id="145"/>
+      <w:bookmarkEnd w:id="146"/>
       <w:r>
         <w:t xml:space="preserve">: </w:t>
       </w:r>
@@ -35476,7 +35484,7 @@
       <w:r>
         <w:t>)</w:t>
       </w:r>
-      <w:bookmarkEnd w:id="146"/>
+      <w:bookmarkEnd w:id="147"/>
     </w:p>
     <w:p>
       <w:pPr>
@@ -35626,7 +35634,7 @@
         <w:pStyle w:val="Descripcin"/>
         <w:jc w:val="center"/>
       </w:pPr>
-      <w:bookmarkStart w:id="147" w:name="_Ref485805101"/>
+      <w:bookmarkStart w:id="148" w:name="_Ref485805101"/>
       <w:r>
         <w:t xml:space="preserve">Figura </w:t>
       </w:r>
@@ -35675,7 +35683,7 @@
         </w:rPr>
         <w:fldChar w:fldCharType="end"/>
       </w:r>
-      <w:bookmarkEnd w:id="147"/>
+      <w:bookmarkEnd w:id="148"/>
       <w:r>
         <w:t xml:space="preserve">: Matriz de confusión </w:t>
       </w:r>
@@ -36079,11 +36087,11 @@
       <w:pPr>
         <w:pStyle w:val="Ttulo3"/>
       </w:pPr>
-      <w:bookmarkStart w:id="148" w:name="_Toc485796082"/>
+      <w:bookmarkStart w:id="149" w:name="_Toc485796082"/>
       <w:r>
         <w:t>Redes Neuronales</w:t>
       </w:r>
-      <w:bookmarkEnd w:id="148"/>
+      <w:bookmarkEnd w:id="149"/>
     </w:p>
     <w:p>
       <w:pPr>
@@ -37312,8 +37320,8 @@
         <w:pStyle w:val="Ttulo4"/>
         <w:ind w:left="1259" w:hanging="862"/>
       </w:pPr>
-      <w:bookmarkStart w:id="149" w:name="_Perceptrón_multicapa_de"/>
-      <w:bookmarkEnd w:id="149"/>
+      <w:bookmarkStart w:id="150" w:name="_Perceptrón_multicapa_de"/>
+      <w:bookmarkEnd w:id="150"/>
       <w:r>
         <w:t>Perceptrón multicapa de tres capas ocultas</w:t>
       </w:r>
@@ -37600,12 +37608,12 @@
         <w:pStyle w:val="Ttulo2"/>
         <w:ind w:left="578" w:hanging="578"/>
       </w:pPr>
-      <w:bookmarkStart w:id="150" w:name="_Toc485796083"/>
+      <w:bookmarkStart w:id="151" w:name="_Toc485796083"/>
       <w:r>
         <w:lastRenderedPageBreak/>
         <w:t xml:space="preserve">Resultados de </w:t>
       </w:r>
-      <w:bookmarkEnd w:id="150"/>
+      <w:bookmarkEnd w:id="151"/>
       <w:r>
         <w:t>validación</w:t>
       </w:r>
@@ -37677,11 +37685,11 @@
         <w:pStyle w:val="Ttulo3"/>
         <w:ind w:left="1060"/>
       </w:pPr>
-      <w:bookmarkStart w:id="151" w:name="_Toc485796084"/>
+      <w:bookmarkStart w:id="152" w:name="_Toc485796084"/>
       <w:r>
         <w:t>BernoulliNB (Naïve Bayes)</w:t>
       </w:r>
-      <w:bookmarkEnd w:id="151"/>
+      <w:bookmarkEnd w:id="152"/>
     </w:p>
     <w:p>
       <w:pPr>
@@ -38462,11 +38470,11 @@
         <w:pStyle w:val="Ttulo3"/>
         <w:ind w:left="1060"/>
       </w:pPr>
-      <w:bookmarkStart w:id="152" w:name="_Toc485796085"/>
+      <w:bookmarkStart w:id="153" w:name="_Toc485796085"/>
       <w:r>
         <w:t>Validación con redes neuronales</w:t>
       </w:r>
-      <w:bookmarkEnd w:id="152"/>
+      <w:bookmarkEnd w:id="153"/>
     </w:p>
     <w:p>
       <w:pPr>
@@ -38842,8 +38850,6 @@
       <w:r>
         <w:t xml:space="preserve"> </w:t>
       </w:r>
-      <w:bookmarkStart w:id="153" w:name="_GoBack"/>
-      <w:bookmarkEnd w:id="153"/>
       <w:r>
         <w:t xml:space="preserve">en los </w:t>
       </w:r>
@@ -47441,7 +47447,7 @@
           <v:shape id="_x0000_i1025" type="#_x0000_t75" style="width:182pt;height:112.35pt" o:ole="">
             <v:imagedata r:id="rId62" o:title=""/>
           </v:shape>
-          <o:OLEObject Type="Embed" ProgID="Excel.Sheet.12" ShapeID="_x0000_i1025" DrawAspect="Content" ObjectID="_1559578670" r:id="rId63"/>
+          <o:OLEObject Type="Embed" ProgID="Excel.Sheet.12" ShapeID="_x0000_i1025" DrawAspect="Content" ObjectID="_1559602121" r:id="rId63"/>
         </w:object>
       </w:r>
     </w:p>
@@ -47577,7 +47583,7 @@
           <v:shape id="_x0000_i1026" type="#_x0000_t75" style="width:125.8pt;height:112.35pt" o:ole="">
             <v:imagedata r:id="rId64" o:title=""/>
           </v:shape>
-          <o:OLEObject Type="Embed" ProgID="Excel.Sheet.12" ShapeID="_x0000_i1026" DrawAspect="Content" ObjectID="_1559578671" r:id="rId65"/>
+          <o:OLEObject Type="Embed" ProgID="Excel.Sheet.12" ShapeID="_x0000_i1026" DrawAspect="Content" ObjectID="_1559602122" r:id="rId65"/>
         </w:object>
       </w:r>
       <w:r>
@@ -47585,7 +47591,7 @@
           <v:shape id="_x0000_i1027" type="#_x0000_t75" style="width:241.3pt;height:120.25pt" o:ole="">
             <v:imagedata r:id="rId66" o:title=""/>
           </v:shape>
-          <o:OLEObject Type="Embed" ProgID="Excel.Sheet.12" ShapeID="_x0000_i1027" DrawAspect="Content" ObjectID="_1559578672" r:id="rId67"/>
+          <o:OLEObject Type="Embed" ProgID="Excel.Sheet.12" ShapeID="_x0000_i1027" DrawAspect="Content" ObjectID="_1559602123" r:id="rId67"/>
         </w:object>
       </w:r>
     </w:p>
@@ -47873,7 +47879,7 @@
           <v:shape id="_x0000_i1028" type="#_x0000_t75" style="width:285.65pt;height:128.95pt" o:ole="">
             <v:imagedata r:id="rId69" o:title=""/>
           </v:shape>
-          <o:OLEObject Type="Embed" ProgID="Excel.Sheet.12" ShapeID="_x0000_i1028" DrawAspect="Content" ObjectID="_1559578673" r:id="rId70"/>
+          <o:OLEObject Type="Embed" ProgID="Excel.Sheet.12" ShapeID="_x0000_i1028" DrawAspect="Content" ObjectID="_1559602124" r:id="rId70"/>
         </w:object>
       </w:r>
     </w:p>
@@ -52462,7 +52468,7 @@
           <v:shape id="_x0000_i1029" type="#_x0000_t75" style="width:415.4pt;height:121.05pt" o:ole="">
             <v:imagedata r:id="rId77" o:title=""/>
           </v:shape>
-          <o:OLEObject Type="Embed" ProgID="PBrush" ShapeID="_x0000_i1029" DrawAspect="Content" ObjectID="_1559578674" r:id="rId78"/>
+          <o:OLEObject Type="Embed" ProgID="PBrush" ShapeID="_x0000_i1029" DrawAspect="Content" ObjectID="_1559602125" r:id="rId78"/>
         </w:object>
       </w:r>
     </w:p>
@@ -53718,12 +53724,538 @@
     </w:p>
     <w:p>
       <w:pPr>
-        <w:rPr>
-          <w:rFonts w:ascii="Courier New" w:hAnsi="Courier New" w:cs="Courier New"/>
+        <w:pStyle w:val="Ttulo2"/>
+        <w:numPr>
+          <w:ilvl w:val="0"/>
+          <w:numId w:val="0"/>
+        </w:numPr>
+        <w:rPr>
+          <w:rFonts w:ascii="Courier New" w:eastAsia="Times New Roman" w:hAnsi="Courier New" w:cs="Courier New"/>
+          <w:color w:val="auto"/>
           <w:sz w:val="20"/>
           <w:szCs w:val="20"/>
         </w:rPr>
       </w:pPr>
+    </w:p>
+    <w:p/>
+    <w:p>
+      <w:pPr>
+        <w:pStyle w:val="Ttulo2"/>
+        <w:numPr>
+          <w:ilvl w:val="0"/>
+          <w:numId w:val="0"/>
+        </w:numPr>
+        <w:jc w:val="center"/>
+      </w:pPr>
+      <w:r>
+        <w:rPr>
+          <w:b/>
+        </w:rPr>
+        <w:t>Anexo F</w:t>
+      </w:r>
+      <w:r>
+        <w:t>: Manual del usuario</w:t>
+      </w:r>
+    </w:p>
+    <w:p/>
+    <w:p>
+      <w:r>
+        <w:t>Una vez que se ha separado el clasificador a ser explotado por el usuario del proyecto de investigación, el usuario final será poseedor de los siguientes archivos</w:t>
+      </w:r>
+      <w:r>
+        <w:t xml:space="preserve"> y carpetas</w:t>
+      </w:r>
+      <w:r>
+        <w:t>:</w:t>
+      </w:r>
+    </w:p>
+    <w:p/>
+    <w:p>
+      <w:r>
+        <w:rPr>
+          <w:noProof/>
+          <w:lang w:eastAsia="ja-JP"/>
+        </w:rPr>
+        <w:drawing>
+          <wp:inline distT="0" distB="0" distL="0" distR="0" wp14:anchorId="4EDF3ED8" wp14:editId="7B370DCE">
+            <wp:extent cx="5396230" cy="864235"/>
+            <wp:effectExtent l="0" t="0" r="0" b="0"/>
+            <wp:docPr id="56" name="Imagen 56"/>
+            <wp:cNvGraphicFramePr>
+              <a:graphicFrameLocks xmlns:a="http://schemas.openxmlformats.org/drawingml/2006/main" noChangeAspect="1"/>
+            </wp:cNvGraphicFramePr>
+            <a:graphic xmlns:a="http://schemas.openxmlformats.org/drawingml/2006/main">
+              <a:graphicData uri="http://schemas.openxmlformats.org/drawingml/2006/picture">
+                <pic:pic xmlns:pic="http://schemas.openxmlformats.org/drawingml/2006/picture">
+                  <pic:nvPicPr>
+                    <pic:cNvPr id="0" name="Picture 7"/>
+                    <pic:cNvPicPr>
+                      <a:picLocks noChangeAspect="1" noChangeArrowheads="1"/>
+                    </pic:cNvPicPr>
+                  </pic:nvPicPr>
+                  <pic:blipFill>
+                    <a:blip r:embed="rId79">
+                      <a:extLst>
+                        <a:ext uri="{28A0092B-C50C-407E-A947-70E740481C1C}">
+                          <a14:useLocalDpi xmlns:a14="http://schemas.microsoft.com/office/drawing/2010/main" val="0"/>
+                        </a:ext>
+                      </a:extLst>
+                    </a:blip>
+                    <a:srcRect/>
+                    <a:stretch>
+                      <a:fillRect/>
+                    </a:stretch>
+                  </pic:blipFill>
+                  <pic:spPr bwMode="auto">
+                    <a:xfrm>
+                      <a:off x="0" y="0"/>
+                      <a:ext cx="5396230" cy="864235"/>
+                    </a:xfrm>
+                    <a:prstGeom prst="rect">
+                      <a:avLst/>
+                    </a:prstGeom>
+                    <a:noFill/>
+                    <a:ln>
+                      <a:noFill/>
+                    </a:ln>
+                  </pic:spPr>
+                </pic:pic>
+              </a:graphicData>
+            </a:graphic>
+          </wp:inline>
+        </w:drawing>
+      </w:r>
+    </w:p>
+    <w:p/>
+    <w:p/>
+    <w:p>
+      <w:r>
+        <w:t>Una breve descripción de los elementos mostrados en la imagen:</w:t>
+      </w:r>
+    </w:p>
+    <w:p>
+      <w:pPr>
+        <w:pStyle w:val="Prrafodelista"/>
+        <w:numPr>
+          <w:ilvl w:val="0"/>
+          <w:numId w:val="5"/>
+        </w:numPr>
+      </w:pPr>
+      <w:r>
+        <w:t>Carpeta “</w:t>
+      </w:r>
+      <w:r>
+        <w:rPr>
+          <w:i/>
+        </w:rPr>
+        <w:t>morfo</w:t>
+      </w:r>
+      <w:r>
+        <w:t>”: contiene las reglas del pos-tagger necesarias para determinar la categoría de las palabras de los tuits a clasificar.</w:t>
+      </w:r>
+    </w:p>
+    <w:p>
+      <w:pPr>
+        <w:pStyle w:val="Prrafodelista"/>
+        <w:numPr>
+          <w:ilvl w:val="0"/>
+          <w:numId w:val="5"/>
+        </w:numPr>
+      </w:pPr>
+      <w:r>
+        <w:t>Carpeta “</w:t>
+      </w:r>
+      <w:r>
+        <w:rPr>
+          <w:i/>
+        </w:rPr>
+        <w:t>program_data</w:t>
+      </w:r>
+      <w:r>
+        <w:t>”: contiene tf-idfs de los términos previamente calculados y un diccionario que permite la transformación de términos en identificadores.</w:t>
+      </w:r>
+    </w:p>
+    <w:p>
+      <w:pPr>
+        <w:pStyle w:val="Prrafodelista"/>
+        <w:numPr>
+          <w:ilvl w:val="0"/>
+          <w:numId w:val="5"/>
+        </w:numPr>
+      </w:pPr>
+      <w:r>
+        <w:t>Carpeta “</w:t>
+      </w:r>
+      <w:r>
+        <w:rPr>
+          <w:i/>
+        </w:rPr>
+        <w:t>supervisado</w:t>
+      </w:r>
+      <w:r>
+        <w:t>”: contiene clases necesarias para la extracción de los datos del conjunto de entrenamiento.</w:t>
+      </w:r>
+    </w:p>
+    <w:p>
+      <w:pPr>
+        <w:pStyle w:val="Prrafodelista"/>
+        <w:numPr>
+          <w:ilvl w:val="0"/>
+          <w:numId w:val="5"/>
+        </w:numPr>
+      </w:pPr>
+      <w:r>
+        <w:t>Carpeta “</w:t>
+      </w:r>
+      <w:r>
+        <w:rPr>
+          <w:i/>
+        </w:rPr>
+        <w:t>training_set</w:t>
+      </w:r>
+      <w:r>
+        <w:t xml:space="preserve">”: </w:t>
+      </w:r>
+      <w:r>
+        <w:t xml:space="preserve"> </w:t>
+      </w:r>
+      <w:r>
+        <w:t>contiene el conjunto de entrenamiento de 3303 patrones, 2532 atributos y variables tf-idf.</w:t>
+      </w:r>
+    </w:p>
+    <w:p>
+      <w:pPr>
+        <w:pStyle w:val="Prrafodelista"/>
+        <w:numPr>
+          <w:ilvl w:val="0"/>
+          <w:numId w:val="5"/>
+        </w:numPr>
+      </w:pPr>
+      <w:r>
+        <w:t>Carpeta “</w:t>
+      </w:r>
+      <w:r>
+        <w:rPr>
+          <w:i/>
+        </w:rPr>
+        <w:t>vocabulario2</w:t>
+      </w:r>
+      <w:r>
+        <w:t>”: contiene las palabras utilizadas para la construcción del filtro de tuits.</w:t>
+      </w:r>
+    </w:p>
+    <w:p>
+      <w:pPr>
+        <w:pStyle w:val="Prrafodelista"/>
+        <w:numPr>
+          <w:ilvl w:val="0"/>
+          <w:numId w:val="5"/>
+        </w:numPr>
+      </w:pPr>
+      <w:r>
+        <w:t>“</w:t>
+      </w:r>
+      <w:r>
+        <w:rPr>
+          <w:i/>
+        </w:rPr>
+        <w:t>limpiador.py</w:t>
+      </w:r>
+      <w:r>
+        <w:t>”: módulo encargar del preprocesamiento del tuit.</w:t>
+      </w:r>
+    </w:p>
+    <w:p>
+      <w:pPr>
+        <w:pStyle w:val="Prrafodelista"/>
+        <w:numPr>
+          <w:ilvl w:val="0"/>
+          <w:numId w:val="5"/>
+        </w:numPr>
+      </w:pPr>
+      <w:r>
+        <w:t>“</w:t>
+      </w:r>
+      <w:r>
+        <w:rPr>
+          <w:i/>
+        </w:rPr>
+        <w:t>postagger.py</w:t>
+      </w:r>
+      <w:r>
+        <w:t>”: módulo en el que está contenido el etiquetador de palabras (pos-tagger)</w:t>
+      </w:r>
+    </w:p>
+    <w:p>
+      <w:pPr>
+        <w:pStyle w:val="Prrafodelista"/>
+        <w:numPr>
+          <w:ilvl w:val="0"/>
+          <w:numId w:val="5"/>
+        </w:numPr>
+      </w:pPr>
+      <w:r>
+        <w:t>“</w:t>
+      </w:r>
+      <w:r>
+        <w:rPr>
+          <w:i/>
+        </w:rPr>
+        <w:t>neural_hate_classifier.py</w:t>
+      </w:r>
+      <w:r>
+        <w:t>”: módulo que contiene el perceptrón multicapa de 3 capas ocultas con el que se obtuvo el mejor resultado de validación.</w:t>
+      </w:r>
+    </w:p>
+    <w:p>
+      <w:pPr>
+        <w:pStyle w:val="Prrafodelista"/>
+        <w:numPr>
+          <w:ilvl w:val="0"/>
+          <w:numId w:val="5"/>
+        </w:numPr>
+      </w:pPr>
+      <w:r>
+        <w:t>“</w:t>
+      </w:r>
+      <w:r>
+        <w:rPr>
+          <w:i/>
+        </w:rPr>
+        <w:t>classifier.py</w:t>
+      </w:r>
+      <w:r>
+        <w:t>”:  módulo que contiene el clasificador a ser explotado por el usuario final.</w:t>
+      </w:r>
+    </w:p>
+    <w:p>
+      <w:pPr>
+        <w:pStyle w:val="Prrafodelista"/>
+        <w:numPr>
+          <w:ilvl w:val="0"/>
+          <w:numId w:val="5"/>
+        </w:numPr>
+      </w:pPr>
+      <w:r>
+        <w:t>“</w:t>
+      </w:r>
+      <w:r>
+        <w:rPr>
+          <w:i/>
+        </w:rPr>
+        <w:t>requeriments.txt</w:t>
+      </w:r>
+      <w:r>
+        <w:t>”: contiene el nombre de las librerías necesarias que el usuario final debe instalar.</w:t>
+      </w:r>
+    </w:p>
+    <w:p/>
+    <w:p>
+      <w:r>
+        <w:t>Para instalar las librerías necesarias se deberá hacer uso del comando en sistemas Linux:</w:t>
+      </w:r>
+    </w:p>
+    <w:p>
+      <w:pPr>
+        <w:rPr>
+          <w:lang w:val="en-US"/>
+        </w:rPr>
+      </w:pPr>
+      <w:r>
+        <w:rPr>
+          <w:lang w:val="en-US"/>
+        </w:rPr>
+        <w:t>“pip install -r requeriments.txt”</w:t>
+      </w:r>
+    </w:p>
+    <w:p>
+      <w:r>
+        <w:t>Tras haber instalado las lib</w:t>
+      </w:r>
+      <w:r>
+        <w:t xml:space="preserve">rerías necesarias de requeriments.txt el usuario podrá importar la clase HateClassifier situada en el módulo </w:t>
+      </w:r>
+      <w:r>
+        <w:t>“</w:t>
+      </w:r>
+      <w:r>
+        <w:rPr>
+          <w:i/>
+        </w:rPr>
+        <w:t>classifier.py</w:t>
+      </w:r>
+      <w:r>
+        <w:t>”</w:t>
+      </w:r>
+      <w:r>
+        <w:t>. De esta forma se pueden crear instancias del clasificador de tuits siendo posible indicar en el constructor de la clase si se quiere utilizar o no el filtro</w:t>
+      </w:r>
+      <w:r>
+        <w:t>. Una vez creada la clase hay dos métodos de interés para el usuario:</w:t>
+      </w:r>
+    </w:p>
+    <w:p>
+      <w:pPr>
+        <w:pStyle w:val="Prrafodelista"/>
+        <w:numPr>
+          <w:ilvl w:val="0"/>
+          <w:numId w:val="49"/>
+        </w:numPr>
+      </w:pPr>
+      <w:r>
+        <w:t>Fit: permite realizar el entrenamiento de la red neuronal.</w:t>
+      </w:r>
+    </w:p>
+    <w:p>
+      <w:pPr>
+        <w:pStyle w:val="Prrafodelista"/>
+        <w:numPr>
+          <w:ilvl w:val="0"/>
+          <w:numId w:val="49"/>
+        </w:numPr>
+      </w:pPr>
+      <w:r>
+        <w:t>Predict: permite clasificar una cadena de texto pasada por parámetro una vez que se ha realizado previamente el entrenamiento del clasificador. Este m</w:t>
+      </w:r>
+      <w:r>
+        <w:t>étodo</w:t>
+      </w:r>
+      <w:r>
+        <w:t xml:space="preserve"> puede devolver tres valores: 0 si el tuit no contiene odio, 1 si el tuit contiene odio a una persona o colectivo y -1 si no ha pasado el filtrado previo.</w:t>
+      </w:r>
+    </w:p>
+    <w:p/>
+    <w:p>
+      <w:r>
+        <w:lastRenderedPageBreak/>
+        <w:t>Una pequeña demo de utilización del clasificador podría ser la siguiente:</w:t>
+      </w:r>
+    </w:p>
+    <w:p/>
+    <w:p>
+      <w:r>
+        <w:rPr>
+          <w:noProof/>
+          <w:lang w:eastAsia="ja-JP"/>
+        </w:rPr>
+        <w:drawing>
+          <wp:inline distT="0" distB="0" distL="0" distR="0" wp14:anchorId="0D16EFC6" wp14:editId="74D819D9">
+            <wp:extent cx="5396230" cy="1979295"/>
+            <wp:effectExtent l="0" t="0" r="0" b="0"/>
+            <wp:docPr id="59" name="Imagen 59"/>
+            <wp:cNvGraphicFramePr>
+              <a:graphicFrameLocks xmlns:a="http://schemas.openxmlformats.org/drawingml/2006/main" noChangeAspect="1"/>
+            </wp:cNvGraphicFramePr>
+            <a:graphic xmlns:a="http://schemas.openxmlformats.org/drawingml/2006/main">
+              <a:graphicData uri="http://schemas.openxmlformats.org/drawingml/2006/picture">
+                <pic:pic xmlns:pic="http://schemas.openxmlformats.org/drawingml/2006/picture">
+                  <pic:nvPicPr>
+                    <pic:cNvPr id="0" name="Picture 10"/>
+                    <pic:cNvPicPr>
+                      <a:picLocks noChangeAspect="1" noChangeArrowheads="1"/>
+                    </pic:cNvPicPr>
+                  </pic:nvPicPr>
+                  <pic:blipFill>
+                    <a:blip r:embed="rId80">
+                      <a:extLst>
+                        <a:ext uri="{28A0092B-C50C-407E-A947-70E740481C1C}">
+                          <a14:useLocalDpi xmlns:a14="http://schemas.microsoft.com/office/drawing/2010/main" val="0"/>
+                        </a:ext>
+                      </a:extLst>
+                    </a:blip>
+                    <a:srcRect/>
+                    <a:stretch>
+                      <a:fillRect/>
+                    </a:stretch>
+                  </pic:blipFill>
+                  <pic:spPr bwMode="auto">
+                    <a:xfrm>
+                      <a:off x="0" y="0"/>
+                      <a:ext cx="5396230" cy="1979295"/>
+                    </a:xfrm>
+                    <a:prstGeom prst="rect">
+                      <a:avLst/>
+                    </a:prstGeom>
+                    <a:noFill/>
+                    <a:ln>
+                      <a:noFill/>
+                    </a:ln>
+                  </pic:spPr>
+                </pic:pic>
+              </a:graphicData>
+            </a:graphic>
+          </wp:inline>
+        </w:drawing>
+      </w:r>
+    </w:p>
+    <w:p/>
+    <w:p>
+      <w:r>
+        <w:t>En primer lugar, se importa la clase y se lleva a cabo la instanciación de la misma, especificando que se utiliza filtrado previo a la clasificación. A continuación, se mostrarán todos los archivos que contiene el vocabulario del filtro. Tras la instanciación se realiza el entrenamiento del clasificador.</w:t>
+      </w:r>
+    </w:p>
+    <w:p/>
+    <w:p>
+      <w:r>
+        <w:rPr>
+          <w:noProof/>
+          <w:lang w:eastAsia="ja-JP"/>
+        </w:rPr>
+        <w:drawing>
+          <wp:inline distT="0" distB="0" distL="0" distR="0" wp14:anchorId="20D80C3A" wp14:editId="5319FA16">
+            <wp:extent cx="5396230" cy="723265"/>
+            <wp:effectExtent l="0" t="0" r="0" b="0"/>
+            <wp:docPr id="60" name="Imagen 60"/>
+            <wp:cNvGraphicFramePr>
+              <a:graphicFrameLocks xmlns:a="http://schemas.openxmlformats.org/drawingml/2006/main" noChangeAspect="1"/>
+            </wp:cNvGraphicFramePr>
+            <a:graphic xmlns:a="http://schemas.openxmlformats.org/drawingml/2006/main">
+              <a:graphicData uri="http://schemas.openxmlformats.org/drawingml/2006/picture">
+                <pic:pic xmlns:pic="http://schemas.openxmlformats.org/drawingml/2006/picture">
+                  <pic:nvPicPr>
+                    <pic:cNvPr id="0" name="Picture 11"/>
+                    <pic:cNvPicPr>
+                      <a:picLocks noChangeAspect="1" noChangeArrowheads="1"/>
+                    </pic:cNvPicPr>
+                  </pic:nvPicPr>
+                  <pic:blipFill>
+                    <a:blip r:embed="rId81">
+                      <a:extLst>
+                        <a:ext uri="{28A0092B-C50C-407E-A947-70E740481C1C}">
+                          <a14:useLocalDpi xmlns:a14="http://schemas.microsoft.com/office/drawing/2010/main" val="0"/>
+                        </a:ext>
+                      </a:extLst>
+                    </a:blip>
+                    <a:srcRect/>
+                    <a:stretch>
+                      <a:fillRect/>
+                    </a:stretch>
+                  </pic:blipFill>
+                  <pic:spPr bwMode="auto">
+                    <a:xfrm>
+                      <a:off x="0" y="0"/>
+                      <a:ext cx="5396230" cy="723265"/>
+                    </a:xfrm>
+                    <a:prstGeom prst="rect">
+                      <a:avLst/>
+                    </a:prstGeom>
+                    <a:noFill/>
+                    <a:ln>
+                      <a:noFill/>
+                    </a:ln>
+                  </pic:spPr>
+                </pic:pic>
+              </a:graphicData>
+            </a:graphic>
+          </wp:inline>
+        </w:drawing>
+      </w:r>
+    </w:p>
+    <w:p/>
+    <w:p>
+      <w:r>
+        <w:t>Una vez entrenado el clasificador, este se puede utilizar para clasificar todos los tuits que se deseen, únicamente haciendo uso del método predict e introduciendo como parámetro el texto del tuit.</w:t>
+      </w:r>
     </w:p>
     <w:sectPr>
       <w:pgSz w:w="11906" w:h="16838"/>
@@ -53831,7 +54363,7 @@
           <w:rPr>
             <w:noProof/>
           </w:rPr>
-          <w:t>43</w:t>
+          <w:t>38</w:t>
         </w:r>
         <w:r>
           <w:rPr>
@@ -54407,6 +54939,119 @@
     </w:lvl>
   </w:abstractNum>
   <w:abstractNum w:abstractNumId="3" w15:restartNumberingAfterBreak="0">
+    <w:nsid w:val="057B6FD5"/>
+    <w:multiLevelType w:val="hybridMultilevel"/>
+    <w:tmpl w:val="36D6332E"/>
+    <w:lvl w:ilvl="0" w:tplc="0C0A0001">
+      <w:start w:val="1"/>
+      <w:numFmt w:val="bullet"/>
+      <w:lvlText w:val=""/>
+      <w:lvlJc w:val="left"/>
+      <w:pPr>
+        <w:ind w:left="720" w:hanging="360"/>
+      </w:pPr>
+      <w:rPr>
+        <w:rFonts w:ascii="Symbol" w:hAnsi="Symbol" w:hint="default"/>
+      </w:rPr>
+    </w:lvl>
+    <w:lvl w:ilvl="1" w:tplc="0C0A0003" w:tentative="1">
+      <w:start w:val="1"/>
+      <w:numFmt w:val="bullet"/>
+      <w:lvlText w:val="o"/>
+      <w:lvlJc w:val="left"/>
+      <w:pPr>
+        <w:ind w:left="1440" w:hanging="360"/>
+      </w:pPr>
+      <w:rPr>
+        <w:rFonts w:ascii="Courier New" w:hAnsi="Courier New" w:cs="Courier New" w:hint="default"/>
+      </w:rPr>
+    </w:lvl>
+    <w:lvl w:ilvl="2" w:tplc="0C0A0005" w:tentative="1">
+      <w:start w:val="1"/>
+      <w:numFmt w:val="bullet"/>
+      <w:lvlText w:val=""/>
+      <w:lvlJc w:val="left"/>
+      <w:pPr>
+        <w:ind w:left="2160" w:hanging="360"/>
+      </w:pPr>
+      <w:rPr>
+        <w:rFonts w:ascii="Wingdings" w:hAnsi="Wingdings" w:hint="default"/>
+      </w:rPr>
+    </w:lvl>
+    <w:lvl w:ilvl="3" w:tplc="0C0A0001" w:tentative="1">
+      <w:start w:val="1"/>
+      <w:numFmt w:val="bullet"/>
+      <w:lvlText w:val=""/>
+      <w:lvlJc w:val="left"/>
+      <w:pPr>
+        <w:ind w:left="2880" w:hanging="360"/>
+      </w:pPr>
+      <w:rPr>
+        <w:rFonts w:ascii="Symbol" w:hAnsi="Symbol" w:hint="default"/>
+      </w:rPr>
+    </w:lvl>
+    <w:lvl w:ilvl="4" w:tplc="0C0A0003" w:tentative="1">
+      <w:start w:val="1"/>
+      <w:numFmt w:val="bullet"/>
+      <w:lvlText w:val="o"/>
+      <w:lvlJc w:val="left"/>
+      <w:pPr>
+        <w:ind w:left="3600" w:hanging="360"/>
+      </w:pPr>
+      <w:rPr>
+        <w:rFonts w:ascii="Courier New" w:hAnsi="Courier New" w:cs="Courier New" w:hint="default"/>
+      </w:rPr>
+    </w:lvl>
+    <w:lvl w:ilvl="5" w:tplc="0C0A0005" w:tentative="1">
+      <w:start w:val="1"/>
+      <w:numFmt w:val="bullet"/>
+      <w:lvlText w:val=""/>
+      <w:lvlJc w:val="left"/>
+      <w:pPr>
+        <w:ind w:left="4320" w:hanging="360"/>
+      </w:pPr>
+      <w:rPr>
+        <w:rFonts w:ascii="Wingdings" w:hAnsi="Wingdings" w:hint="default"/>
+      </w:rPr>
+    </w:lvl>
+    <w:lvl w:ilvl="6" w:tplc="0C0A0001" w:tentative="1">
+      <w:start w:val="1"/>
+      <w:numFmt w:val="bullet"/>
+      <w:lvlText w:val=""/>
+      <w:lvlJc w:val="left"/>
+      <w:pPr>
+        <w:ind w:left="5040" w:hanging="360"/>
+      </w:pPr>
+      <w:rPr>
+        <w:rFonts w:ascii="Symbol" w:hAnsi="Symbol" w:hint="default"/>
+      </w:rPr>
+    </w:lvl>
+    <w:lvl w:ilvl="7" w:tplc="0C0A0003" w:tentative="1">
+      <w:start w:val="1"/>
+      <w:numFmt w:val="bullet"/>
+      <w:lvlText w:val="o"/>
+      <w:lvlJc w:val="left"/>
+      <w:pPr>
+        <w:ind w:left="5760" w:hanging="360"/>
+      </w:pPr>
+      <w:rPr>
+        <w:rFonts w:ascii="Courier New" w:hAnsi="Courier New" w:cs="Courier New" w:hint="default"/>
+      </w:rPr>
+    </w:lvl>
+    <w:lvl w:ilvl="8" w:tplc="0C0A0005" w:tentative="1">
+      <w:start w:val="1"/>
+      <w:numFmt w:val="bullet"/>
+      <w:lvlText w:val=""/>
+      <w:lvlJc w:val="left"/>
+      <w:pPr>
+        <w:ind w:left="6480" w:hanging="360"/>
+      </w:pPr>
+      <w:rPr>
+        <w:rFonts w:ascii="Wingdings" w:hAnsi="Wingdings" w:hint="default"/>
+      </w:rPr>
+    </w:lvl>
+  </w:abstractNum>
+  <w:abstractNum w:abstractNumId="4" w15:restartNumberingAfterBreak="0">
     <w:nsid w:val="07200CF9"/>
     <w:multiLevelType w:val="hybridMultilevel"/>
     <w:tmpl w:val="A91282AE"/>
@@ -54492,7 +55137,7 @@
       </w:pPr>
     </w:lvl>
   </w:abstractNum>
-  <w:abstractNum w:abstractNumId="4" w15:restartNumberingAfterBreak="0">
+  <w:abstractNum w:abstractNumId="5" w15:restartNumberingAfterBreak="0">
     <w:nsid w:val="073226D6"/>
     <w:multiLevelType w:val="hybridMultilevel"/>
     <w:tmpl w:val="B70CF828"/>
@@ -54605,7 +55250,7 @@
       </w:rPr>
     </w:lvl>
   </w:abstractNum>
-  <w:abstractNum w:abstractNumId="5" w15:restartNumberingAfterBreak="0">
+  <w:abstractNum w:abstractNumId="6" w15:restartNumberingAfterBreak="0">
     <w:nsid w:val="07947854"/>
     <w:multiLevelType w:val="hybridMultilevel"/>
     <w:tmpl w:val="ED72F0BE"/>
@@ -54691,7 +55336,7 @@
       </w:pPr>
     </w:lvl>
   </w:abstractNum>
-  <w:abstractNum w:abstractNumId="6" w15:restartNumberingAfterBreak="0">
+  <w:abstractNum w:abstractNumId="7" w15:restartNumberingAfterBreak="0">
     <w:nsid w:val="09857337"/>
     <w:multiLevelType w:val="hybridMultilevel"/>
     <w:tmpl w:val="C526C042"/>
@@ -54777,7 +55422,7 @@
       </w:pPr>
     </w:lvl>
   </w:abstractNum>
-  <w:abstractNum w:abstractNumId="7" w15:restartNumberingAfterBreak="0">
+  <w:abstractNum w:abstractNumId="8" w15:restartNumberingAfterBreak="0">
     <w:nsid w:val="0B9A5520"/>
     <w:multiLevelType w:val="hybridMultilevel"/>
     <w:tmpl w:val="E166A37E"/>
@@ -54863,7 +55508,7 @@
       </w:pPr>
     </w:lvl>
   </w:abstractNum>
-  <w:abstractNum w:abstractNumId="8" w15:restartNumberingAfterBreak="0">
+  <w:abstractNum w:abstractNumId="9" w15:restartNumberingAfterBreak="0">
     <w:nsid w:val="0C1701E2"/>
     <w:multiLevelType w:val="hybridMultilevel"/>
     <w:tmpl w:val="B072A972"/>
@@ -54976,7 +55621,7 @@
       </w:rPr>
     </w:lvl>
   </w:abstractNum>
-  <w:abstractNum w:abstractNumId="9" w15:restartNumberingAfterBreak="0">
+  <w:abstractNum w:abstractNumId="10" w15:restartNumberingAfterBreak="0">
     <w:nsid w:val="179567FD"/>
     <w:multiLevelType w:val="hybridMultilevel"/>
     <w:tmpl w:val="22DA47B8"/>
@@ -55062,7 +55707,7 @@
       </w:pPr>
     </w:lvl>
   </w:abstractNum>
-  <w:abstractNum w:abstractNumId="10" w15:restartNumberingAfterBreak="0">
+  <w:abstractNum w:abstractNumId="11" w15:restartNumberingAfterBreak="0">
     <w:nsid w:val="19DF2ED8"/>
     <w:multiLevelType w:val="multilevel"/>
     <w:tmpl w:val="03C2679E"/>
@@ -55151,7 +55796,7 @@
       </w:pPr>
     </w:lvl>
   </w:abstractNum>
-  <w:abstractNum w:abstractNumId="11" w15:restartNumberingAfterBreak="0">
+  <w:abstractNum w:abstractNumId="12" w15:restartNumberingAfterBreak="0">
     <w:nsid w:val="1CD30B1E"/>
     <w:multiLevelType w:val="hybridMultilevel"/>
     <w:tmpl w:val="3F8EBE76"/>
@@ -55291,7 +55936,7 @@
       </w:rPr>
     </w:lvl>
   </w:abstractNum>
-  <w:abstractNum w:abstractNumId="12" w15:restartNumberingAfterBreak="0">
+  <w:abstractNum w:abstractNumId="13" w15:restartNumberingAfterBreak="0">
     <w:nsid w:val="1EF726FA"/>
     <w:multiLevelType w:val="hybridMultilevel"/>
     <w:tmpl w:val="EDD8F76C"/>
@@ -55377,7 +56022,7 @@
       </w:pPr>
     </w:lvl>
   </w:abstractNum>
-  <w:abstractNum w:abstractNumId="13" w15:restartNumberingAfterBreak="0">
+  <w:abstractNum w:abstractNumId="14" w15:restartNumberingAfterBreak="0">
     <w:nsid w:val="1F971003"/>
     <w:multiLevelType w:val="hybridMultilevel"/>
     <w:tmpl w:val="D3D8AABE"/>
@@ -55463,7 +56108,7 @@
       </w:pPr>
     </w:lvl>
   </w:abstractNum>
-  <w:abstractNum w:abstractNumId="14" w15:restartNumberingAfterBreak="0">
+  <w:abstractNum w:abstractNumId="15" w15:restartNumberingAfterBreak="0">
     <w:nsid w:val="1FAA714E"/>
     <w:multiLevelType w:val="hybridMultilevel"/>
     <w:tmpl w:val="0F4069DC"/>
@@ -55576,7 +56221,7 @@
       </w:rPr>
     </w:lvl>
   </w:abstractNum>
-  <w:abstractNum w:abstractNumId="15" w15:restartNumberingAfterBreak="0">
+  <w:abstractNum w:abstractNumId="16" w15:restartNumberingAfterBreak="0">
     <w:nsid w:val="24394534"/>
     <w:multiLevelType w:val="hybridMultilevel"/>
     <w:tmpl w:val="453453C0"/>
@@ -55662,7 +56307,7 @@
       </w:pPr>
     </w:lvl>
   </w:abstractNum>
-  <w:abstractNum w:abstractNumId="16" w15:restartNumberingAfterBreak="0">
+  <w:abstractNum w:abstractNumId="17" w15:restartNumberingAfterBreak="0">
     <w:nsid w:val="243C5226"/>
     <w:multiLevelType w:val="hybridMultilevel"/>
     <w:tmpl w:val="069AB196"/>
@@ -55748,7 +56393,7 @@
       </w:pPr>
     </w:lvl>
   </w:abstractNum>
-  <w:abstractNum w:abstractNumId="17" w15:restartNumberingAfterBreak="0">
+  <w:abstractNum w:abstractNumId="18" w15:restartNumberingAfterBreak="0">
     <w:nsid w:val="24655F56"/>
     <w:multiLevelType w:val="hybridMultilevel"/>
     <w:tmpl w:val="5DD04EDE"/>
@@ -55861,7 +56506,7 @@
       </w:rPr>
     </w:lvl>
   </w:abstractNum>
-  <w:abstractNum w:abstractNumId="18" w15:restartNumberingAfterBreak="0">
+  <w:abstractNum w:abstractNumId="19" w15:restartNumberingAfterBreak="0">
     <w:nsid w:val="2B922884"/>
     <w:multiLevelType w:val="hybridMultilevel"/>
     <w:tmpl w:val="EFEAAC90"/>
@@ -55947,7 +56592,7 @@
       </w:pPr>
     </w:lvl>
   </w:abstractNum>
-  <w:abstractNum w:abstractNumId="19" w15:restartNumberingAfterBreak="0">
+  <w:abstractNum w:abstractNumId="20" w15:restartNumberingAfterBreak="0">
     <w:nsid w:val="2C25408F"/>
     <w:multiLevelType w:val="hybridMultilevel"/>
     <w:tmpl w:val="9EBACE8E"/>
@@ -56033,7 +56678,7 @@
       </w:pPr>
     </w:lvl>
   </w:abstractNum>
-  <w:abstractNum w:abstractNumId="20" w15:restartNumberingAfterBreak="0">
+  <w:abstractNum w:abstractNumId="21" w15:restartNumberingAfterBreak="0">
     <w:nsid w:val="2FD94805"/>
     <w:multiLevelType w:val="hybridMultilevel"/>
     <w:tmpl w:val="2F461AEC"/>
@@ -56119,7 +56764,7 @@
       </w:pPr>
     </w:lvl>
   </w:abstractNum>
-  <w:abstractNum w:abstractNumId="21" w15:restartNumberingAfterBreak="0">
+  <w:abstractNum w:abstractNumId="22" w15:restartNumberingAfterBreak="0">
     <w:nsid w:val="33017470"/>
     <w:multiLevelType w:val="hybridMultilevel"/>
     <w:tmpl w:val="74403E58"/>
@@ -56232,7 +56877,7 @@
       </w:rPr>
     </w:lvl>
   </w:abstractNum>
-  <w:abstractNum w:abstractNumId="22" w15:restartNumberingAfterBreak="0">
+  <w:abstractNum w:abstractNumId="23" w15:restartNumberingAfterBreak="0">
     <w:nsid w:val="343F0DA7"/>
     <w:multiLevelType w:val="hybridMultilevel"/>
     <w:tmpl w:val="0960F726"/>
@@ -56345,7 +56990,7 @@
       </w:rPr>
     </w:lvl>
   </w:abstractNum>
-  <w:abstractNum w:abstractNumId="23" w15:restartNumberingAfterBreak="0">
+  <w:abstractNum w:abstractNumId="24" w15:restartNumberingAfterBreak="0">
     <w:nsid w:val="35FA7A43"/>
     <w:multiLevelType w:val="hybridMultilevel"/>
     <w:tmpl w:val="7EAC143A"/>
@@ -56431,7 +57076,7 @@
       </w:pPr>
     </w:lvl>
   </w:abstractNum>
-  <w:abstractNum w:abstractNumId="24" w15:restartNumberingAfterBreak="0">
+  <w:abstractNum w:abstractNumId="25" w15:restartNumberingAfterBreak="0">
     <w:nsid w:val="36C13956"/>
     <w:multiLevelType w:val="hybridMultilevel"/>
     <w:tmpl w:val="B87841C6"/>
@@ -56517,7 +57162,7 @@
       </w:pPr>
     </w:lvl>
   </w:abstractNum>
-  <w:abstractNum w:abstractNumId="25" w15:restartNumberingAfterBreak="0">
+  <w:abstractNum w:abstractNumId="26" w15:restartNumberingAfterBreak="0">
     <w:nsid w:val="38FB39EF"/>
     <w:multiLevelType w:val="multilevel"/>
     <w:tmpl w:val="0C0A0025"/>
@@ -56612,7 +57257,7 @@
       </w:pPr>
     </w:lvl>
   </w:abstractNum>
-  <w:abstractNum w:abstractNumId="26" w15:restartNumberingAfterBreak="0">
+  <w:abstractNum w:abstractNumId="27" w15:restartNumberingAfterBreak="0">
     <w:nsid w:val="39C735F8"/>
     <w:multiLevelType w:val="hybridMultilevel"/>
     <w:tmpl w:val="9A3C98E8"/>
@@ -56698,7 +57343,7 @@
       </w:pPr>
     </w:lvl>
   </w:abstractNum>
-  <w:abstractNum w:abstractNumId="27" w15:restartNumberingAfterBreak="0">
+  <w:abstractNum w:abstractNumId="28" w15:restartNumberingAfterBreak="0">
     <w:nsid w:val="3C554AAD"/>
     <w:multiLevelType w:val="multilevel"/>
     <w:tmpl w:val="F39433F6"/>
@@ -56790,7 +57435,120 @@
       </w:pPr>
     </w:lvl>
   </w:abstractNum>
-  <w:abstractNum w:abstractNumId="28" w15:restartNumberingAfterBreak="0">
+  <w:abstractNum w:abstractNumId="29" w15:restartNumberingAfterBreak="0">
+    <w:nsid w:val="3F9171AE"/>
+    <w:multiLevelType w:val="hybridMultilevel"/>
+    <w:tmpl w:val="C024C072"/>
+    <w:lvl w:ilvl="0" w:tplc="0C0A0001">
+      <w:start w:val="1"/>
+      <w:numFmt w:val="bullet"/>
+      <w:lvlText w:val=""/>
+      <w:lvlJc w:val="left"/>
+      <w:pPr>
+        <w:ind w:left="720" w:hanging="360"/>
+      </w:pPr>
+      <w:rPr>
+        <w:rFonts w:ascii="Symbol" w:hAnsi="Symbol" w:hint="default"/>
+      </w:rPr>
+    </w:lvl>
+    <w:lvl w:ilvl="1" w:tplc="0C0A0003" w:tentative="1">
+      <w:start w:val="1"/>
+      <w:numFmt w:val="bullet"/>
+      <w:lvlText w:val="o"/>
+      <w:lvlJc w:val="left"/>
+      <w:pPr>
+        <w:ind w:left="1440" w:hanging="360"/>
+      </w:pPr>
+      <w:rPr>
+        <w:rFonts w:ascii="Courier New" w:hAnsi="Courier New" w:cs="Courier New" w:hint="default"/>
+      </w:rPr>
+    </w:lvl>
+    <w:lvl w:ilvl="2" w:tplc="0C0A0005" w:tentative="1">
+      <w:start w:val="1"/>
+      <w:numFmt w:val="bullet"/>
+      <w:lvlText w:val=""/>
+      <w:lvlJc w:val="left"/>
+      <w:pPr>
+        <w:ind w:left="2160" w:hanging="360"/>
+      </w:pPr>
+      <w:rPr>
+        <w:rFonts w:ascii="Wingdings" w:hAnsi="Wingdings" w:hint="default"/>
+      </w:rPr>
+    </w:lvl>
+    <w:lvl w:ilvl="3" w:tplc="0C0A0001" w:tentative="1">
+      <w:start w:val="1"/>
+      <w:numFmt w:val="bullet"/>
+      <w:lvlText w:val=""/>
+      <w:lvlJc w:val="left"/>
+      <w:pPr>
+        <w:ind w:left="2880" w:hanging="360"/>
+      </w:pPr>
+      <w:rPr>
+        <w:rFonts w:ascii="Symbol" w:hAnsi="Symbol" w:hint="default"/>
+      </w:rPr>
+    </w:lvl>
+    <w:lvl w:ilvl="4" w:tplc="0C0A0003" w:tentative="1">
+      <w:start w:val="1"/>
+      <w:numFmt w:val="bullet"/>
+      <w:lvlText w:val="o"/>
+      <w:lvlJc w:val="left"/>
+      <w:pPr>
+        <w:ind w:left="3600" w:hanging="360"/>
+      </w:pPr>
+      <w:rPr>
+        <w:rFonts w:ascii="Courier New" w:hAnsi="Courier New" w:cs="Courier New" w:hint="default"/>
+      </w:rPr>
+    </w:lvl>
+    <w:lvl w:ilvl="5" w:tplc="0C0A0005" w:tentative="1">
+      <w:start w:val="1"/>
+      <w:numFmt w:val="bullet"/>
+      <w:lvlText w:val=""/>
+      <w:lvlJc w:val="left"/>
+      <w:pPr>
+        <w:ind w:left="4320" w:hanging="360"/>
+      </w:pPr>
+      <w:rPr>
+        <w:rFonts w:ascii="Wingdings" w:hAnsi="Wingdings" w:hint="default"/>
+      </w:rPr>
+    </w:lvl>
+    <w:lvl w:ilvl="6" w:tplc="0C0A0001" w:tentative="1">
+      <w:start w:val="1"/>
+      <w:numFmt w:val="bullet"/>
+      <w:lvlText w:val=""/>
+      <w:lvlJc w:val="left"/>
+      <w:pPr>
+        <w:ind w:left="5040" w:hanging="360"/>
+      </w:pPr>
+      <w:rPr>
+        <w:rFonts w:ascii="Symbol" w:hAnsi="Symbol" w:hint="default"/>
+      </w:rPr>
+    </w:lvl>
+    <w:lvl w:ilvl="7" w:tplc="0C0A0003" w:tentative="1">
+      <w:start w:val="1"/>
+      <w:numFmt w:val="bullet"/>
+      <w:lvlText w:val="o"/>
+      <w:lvlJc w:val="left"/>
+      <w:pPr>
+        <w:ind w:left="5760" w:hanging="360"/>
+      </w:pPr>
+      <w:rPr>
+        <w:rFonts w:ascii="Courier New" w:hAnsi="Courier New" w:cs="Courier New" w:hint="default"/>
+      </w:rPr>
+    </w:lvl>
+    <w:lvl w:ilvl="8" w:tplc="0C0A0005" w:tentative="1">
+      <w:start w:val="1"/>
+      <w:numFmt w:val="bullet"/>
+      <w:lvlText w:val=""/>
+      <w:lvlJc w:val="left"/>
+      <w:pPr>
+        <w:ind w:left="6480" w:hanging="360"/>
+      </w:pPr>
+      <w:rPr>
+        <w:rFonts w:ascii="Wingdings" w:hAnsi="Wingdings" w:hint="default"/>
+      </w:rPr>
+    </w:lvl>
+  </w:abstractNum>
+  <w:abstractNum w:abstractNumId="30" w15:restartNumberingAfterBreak="0">
     <w:nsid w:val="3FA734A8"/>
     <w:multiLevelType w:val="hybridMultilevel"/>
     <w:tmpl w:val="C7269B0C"/>
@@ -56879,10 +57637,10 @@
       </w:pPr>
     </w:lvl>
   </w:abstractNum>
-  <w:abstractNum w:abstractNumId="29" w15:restartNumberingAfterBreak="0">
+  <w:abstractNum w:abstractNumId="31" w15:restartNumberingAfterBreak="0">
     <w:nsid w:val="43BD6DB8"/>
     <w:multiLevelType w:val="hybridMultilevel"/>
-    <w:tmpl w:val="F89281BA"/>
+    <w:tmpl w:val="79C4D9D4"/>
     <w:lvl w:ilvl="0" w:tplc="0C0A0001">
       <w:start w:val="1"/>
       <w:numFmt w:val="bullet"/>
@@ -56992,7 +57750,7 @@
       </w:rPr>
     </w:lvl>
   </w:abstractNum>
-  <w:abstractNum w:abstractNumId="30" w15:restartNumberingAfterBreak="0">
+  <w:abstractNum w:abstractNumId="32" w15:restartNumberingAfterBreak="0">
     <w:nsid w:val="45604681"/>
     <w:multiLevelType w:val="hybridMultilevel"/>
     <w:tmpl w:val="EA204F4A"/>
@@ -57078,7 +57836,7 @@
       </w:pPr>
     </w:lvl>
   </w:abstractNum>
-  <w:abstractNum w:abstractNumId="31" w15:restartNumberingAfterBreak="0">
+  <w:abstractNum w:abstractNumId="33" w15:restartNumberingAfterBreak="0">
     <w:nsid w:val="462D6A7D"/>
     <w:multiLevelType w:val="hybridMultilevel"/>
     <w:tmpl w:val="181A04B2"/>
@@ -57164,7 +57922,7 @@
       </w:pPr>
     </w:lvl>
   </w:abstractNum>
-  <w:abstractNum w:abstractNumId="32" w15:restartNumberingAfterBreak="0">
+  <w:abstractNum w:abstractNumId="34" w15:restartNumberingAfterBreak="0">
     <w:nsid w:val="49AE6E11"/>
     <w:multiLevelType w:val="hybridMultilevel"/>
     <w:tmpl w:val="81808EC8"/>
@@ -57250,7 +58008,7 @@
       </w:pPr>
     </w:lvl>
   </w:abstractNum>
-  <w:abstractNum w:abstractNumId="33" w15:restartNumberingAfterBreak="0">
+  <w:abstractNum w:abstractNumId="35" w15:restartNumberingAfterBreak="0">
     <w:nsid w:val="4BE9626A"/>
     <w:multiLevelType w:val="hybridMultilevel"/>
     <w:tmpl w:val="980EDDDC"/>
@@ -57363,7 +58121,7 @@
       </w:rPr>
     </w:lvl>
   </w:abstractNum>
-  <w:abstractNum w:abstractNumId="34" w15:restartNumberingAfterBreak="0">
+  <w:abstractNum w:abstractNumId="36" w15:restartNumberingAfterBreak="0">
     <w:nsid w:val="4BF1175D"/>
     <w:multiLevelType w:val="hybridMultilevel"/>
     <w:tmpl w:val="12D61A44"/>
@@ -57449,7 +58207,7 @@
       </w:pPr>
     </w:lvl>
   </w:abstractNum>
-  <w:abstractNum w:abstractNumId="35" w15:restartNumberingAfterBreak="0">
+  <w:abstractNum w:abstractNumId="37" w15:restartNumberingAfterBreak="0">
     <w:nsid w:val="57BF7367"/>
     <w:multiLevelType w:val="hybridMultilevel"/>
     <w:tmpl w:val="09D201D8"/>
@@ -57535,7 +58293,7 @@
       </w:pPr>
     </w:lvl>
   </w:abstractNum>
-  <w:abstractNum w:abstractNumId="36" w15:restartNumberingAfterBreak="0">
+  <w:abstractNum w:abstractNumId="38" w15:restartNumberingAfterBreak="0">
     <w:nsid w:val="59C75DD9"/>
     <w:multiLevelType w:val="multilevel"/>
     <w:tmpl w:val="EA008E30"/>
@@ -57648,7 +58406,7 @@
       </w:rPr>
     </w:lvl>
   </w:abstractNum>
-  <w:abstractNum w:abstractNumId="37" w15:restartNumberingAfterBreak="0">
+  <w:abstractNum w:abstractNumId="39" w15:restartNumberingAfterBreak="0">
     <w:nsid w:val="5BAB00CE"/>
     <w:multiLevelType w:val="hybridMultilevel"/>
     <w:tmpl w:val="8DDCCBBC"/>
@@ -57761,7 +58519,7 @@
       </w:rPr>
     </w:lvl>
   </w:abstractNum>
-  <w:abstractNum w:abstractNumId="38" w15:restartNumberingAfterBreak="0">
+  <w:abstractNum w:abstractNumId="40" w15:restartNumberingAfterBreak="0">
     <w:nsid w:val="5ECB681B"/>
     <w:multiLevelType w:val="hybridMultilevel"/>
     <w:tmpl w:val="069AB196"/>
@@ -57847,7 +58605,7 @@
       </w:pPr>
     </w:lvl>
   </w:abstractNum>
-  <w:abstractNum w:abstractNumId="39" w15:restartNumberingAfterBreak="0">
+  <w:abstractNum w:abstractNumId="41" w15:restartNumberingAfterBreak="0">
     <w:nsid w:val="61FD041A"/>
     <w:multiLevelType w:val="hybridMultilevel"/>
     <w:tmpl w:val="F68E6BE8"/>
@@ -57933,7 +58691,7 @@
       </w:pPr>
     </w:lvl>
   </w:abstractNum>
-  <w:abstractNum w:abstractNumId="40" w15:restartNumberingAfterBreak="0">
+  <w:abstractNum w:abstractNumId="42" w15:restartNumberingAfterBreak="0">
     <w:nsid w:val="65DD0928"/>
     <w:multiLevelType w:val="hybridMultilevel"/>
     <w:tmpl w:val="FC9EC288"/>
@@ -58019,7 +58777,7 @@
       </w:pPr>
     </w:lvl>
   </w:abstractNum>
-  <w:abstractNum w:abstractNumId="41" w15:restartNumberingAfterBreak="0">
+  <w:abstractNum w:abstractNumId="43" w15:restartNumberingAfterBreak="0">
     <w:nsid w:val="6D8963AC"/>
     <w:multiLevelType w:val="hybridMultilevel"/>
     <w:tmpl w:val="187497D6"/>
@@ -58105,7 +58863,7 @@
       </w:pPr>
     </w:lvl>
   </w:abstractNum>
-  <w:abstractNum w:abstractNumId="42" w15:restartNumberingAfterBreak="0">
+  <w:abstractNum w:abstractNumId="44" w15:restartNumberingAfterBreak="0">
     <w:nsid w:val="715A4E6E"/>
     <w:multiLevelType w:val="hybridMultilevel"/>
     <w:tmpl w:val="A15E3B98"/>
@@ -58218,7 +58976,7 @@
       </w:rPr>
     </w:lvl>
   </w:abstractNum>
-  <w:abstractNum w:abstractNumId="43" w15:restartNumberingAfterBreak="0">
+  <w:abstractNum w:abstractNumId="45" w15:restartNumberingAfterBreak="0">
     <w:nsid w:val="76992039"/>
     <w:multiLevelType w:val="hybridMultilevel"/>
     <w:tmpl w:val="A8A0AA12"/>
@@ -58331,7 +59089,7 @@
       </w:rPr>
     </w:lvl>
   </w:abstractNum>
-  <w:abstractNum w:abstractNumId="44" w15:restartNumberingAfterBreak="0">
+  <w:abstractNum w:abstractNumId="46" w15:restartNumberingAfterBreak="0">
     <w:nsid w:val="7CB0451C"/>
     <w:multiLevelType w:val="hybridMultilevel"/>
     <w:tmpl w:val="D35E7DD0"/>
@@ -58444,7 +59202,7 @@
       </w:rPr>
     </w:lvl>
   </w:abstractNum>
-  <w:abstractNum w:abstractNumId="45" w15:restartNumberingAfterBreak="0">
+  <w:abstractNum w:abstractNumId="47" w15:restartNumberingAfterBreak="0">
     <w:nsid w:val="7E18316F"/>
     <w:multiLevelType w:val="hybridMultilevel"/>
     <w:tmpl w:val="34B2F3C2"/>
@@ -58531,148 +59289,154 @@
     </w:lvl>
   </w:abstractNum>
   <w:num w:numId="1">
-    <w:abstractNumId w:val="45"/>
+    <w:abstractNumId w:val="47"/>
   </w:num>
   <w:num w:numId="2">
-    <w:abstractNumId w:val="25"/>
+    <w:abstractNumId w:val="26"/>
   </w:num>
   <w:num w:numId="3">
-    <w:abstractNumId w:val="42"/>
+    <w:abstractNumId w:val="44"/>
   </w:num>
   <w:num w:numId="4">
-    <w:abstractNumId w:val="30"/>
+    <w:abstractNumId w:val="32"/>
   </w:num>
   <w:num w:numId="5">
-    <w:abstractNumId w:val="29"/>
+    <w:abstractNumId w:val="31"/>
   </w:num>
   <w:num w:numId="6">
-    <w:abstractNumId w:val="10"/>
+    <w:abstractNumId w:val="11"/>
   </w:num>
   <w:num w:numId="7">
-    <w:abstractNumId w:val="25"/>
+    <w:abstractNumId w:val="26"/>
     <w:lvlOverride w:ilvl="0">
       <w:startOverride w:val="1"/>
     </w:lvlOverride>
   </w:num>
   <w:num w:numId="8">
+    <w:abstractNumId w:val="36"/>
+  </w:num>
+  <w:num w:numId="9">
+    <w:abstractNumId w:val="5"/>
+  </w:num>
+  <w:num w:numId="10">
+    <w:abstractNumId w:val="6"/>
+  </w:num>
+  <w:num w:numId="11">
+    <w:abstractNumId w:val="20"/>
+  </w:num>
+  <w:num w:numId="12">
+    <w:abstractNumId w:val="17"/>
+  </w:num>
+  <w:num w:numId="13">
+    <w:abstractNumId w:val="40"/>
+  </w:num>
+  <w:num w:numId="14">
+    <w:abstractNumId w:val="38"/>
+  </w:num>
+  <w:num w:numId="15">
+    <w:abstractNumId w:val="28"/>
+  </w:num>
+  <w:num w:numId="16">
+    <w:abstractNumId w:val="37"/>
+  </w:num>
+  <w:num w:numId="17">
+    <w:abstractNumId w:val="18"/>
+  </w:num>
+  <w:num w:numId="18">
+    <w:abstractNumId w:val="8"/>
+  </w:num>
+  <w:num w:numId="19">
+    <w:abstractNumId w:val="24"/>
+  </w:num>
+  <w:num w:numId="20">
+    <w:abstractNumId w:val="21"/>
+  </w:num>
+  <w:num w:numId="21">
+    <w:abstractNumId w:val="13"/>
+  </w:num>
+  <w:num w:numId="22">
+    <w:abstractNumId w:val="4"/>
+  </w:num>
+  <w:num w:numId="23">
+    <w:abstractNumId w:val="45"/>
+  </w:num>
+  <w:num w:numId="24">
+    <w:abstractNumId w:val="43"/>
+  </w:num>
+  <w:num w:numId="25">
+    <w:abstractNumId w:val="39"/>
+  </w:num>
+  <w:num w:numId="26">
+    <w:abstractNumId w:val="12"/>
+  </w:num>
+  <w:num w:numId="27">
+    <w:abstractNumId w:val="7"/>
+  </w:num>
+  <w:num w:numId="28">
+    <w:abstractNumId w:val="23"/>
+  </w:num>
+  <w:num w:numId="29">
+    <w:abstractNumId w:val="35"/>
+  </w:num>
+  <w:num w:numId="30">
+    <w:abstractNumId w:val="27"/>
+  </w:num>
+  <w:num w:numId="31">
+    <w:abstractNumId w:val="30"/>
+  </w:num>
+  <w:num w:numId="32">
+    <w:abstractNumId w:val="14"/>
+  </w:num>
+  <w:num w:numId="33">
     <w:abstractNumId w:val="34"/>
   </w:num>
-  <w:num w:numId="9">
-    <w:abstractNumId w:val="4"/>
+  <w:num w:numId="34">
+    <w:abstractNumId w:val="42"/>
   </w:num>
-  <w:num w:numId="10">
-    <w:abstractNumId w:val="5"/>
+  <w:num w:numId="35">
+    <w:abstractNumId w:val="15"/>
   </w:num>
-  <w:num w:numId="11">
-    <w:abstractNumId w:val="19"/>
-  </w:num>
-  <w:num w:numId="12">
+  <w:num w:numId="36">
     <w:abstractNumId w:val="16"/>
   </w:num>
-  <w:num w:numId="13">
-    <w:abstractNumId w:val="38"/>
-  </w:num>
-  <w:num w:numId="14">
-    <w:abstractNumId w:val="36"/>
-  </w:num>
-  <w:num w:numId="15">
-    <w:abstractNumId w:val="27"/>
-  </w:num>
-  <w:num w:numId="16">
-    <w:abstractNumId w:val="35"/>
-  </w:num>
-  <w:num w:numId="17">
-    <w:abstractNumId w:val="17"/>
-  </w:num>
-  <w:num w:numId="18">
-    <w:abstractNumId w:val="7"/>
-  </w:num>
-  <w:num w:numId="19">
-    <w:abstractNumId w:val="23"/>
-  </w:num>
-  <w:num w:numId="20">
-    <w:abstractNumId w:val="20"/>
-  </w:num>
-  <w:num w:numId="21">
-    <w:abstractNumId w:val="12"/>
-  </w:num>
-  <w:num w:numId="22">
-    <w:abstractNumId w:val="3"/>
-  </w:num>
-  <w:num w:numId="23">
-    <w:abstractNumId w:val="43"/>
-  </w:num>
-  <w:num w:numId="24">
-    <w:abstractNumId w:val="41"/>
-  </w:num>
-  <w:num w:numId="25">
-    <w:abstractNumId w:val="37"/>
-  </w:num>
-  <w:num w:numId="26">
-    <w:abstractNumId w:val="11"/>
-  </w:num>
-  <w:num w:numId="27">
-    <w:abstractNumId w:val="6"/>
-  </w:num>
-  <w:num w:numId="28">
-    <w:abstractNumId w:val="22"/>
-  </w:num>
-  <w:num w:numId="29">
-    <w:abstractNumId w:val="33"/>
-  </w:num>
-  <w:num w:numId="30">
-    <w:abstractNumId w:val="26"/>
-  </w:num>
-  <w:num w:numId="31">
-    <w:abstractNumId w:val="28"/>
-  </w:num>
-  <w:num w:numId="32">
-    <w:abstractNumId w:val="13"/>
-  </w:num>
-  <w:num w:numId="33">
-    <w:abstractNumId w:val="32"/>
-  </w:num>
-  <w:num w:numId="34">
-    <w:abstractNumId w:val="40"/>
-  </w:num>
-  <w:num w:numId="35">
-    <w:abstractNumId w:val="14"/>
-  </w:num>
-  <w:num w:numId="36">
-    <w:abstractNumId w:val="15"/>
-  </w:num>
   <w:num w:numId="37">
-    <w:abstractNumId w:val="8"/>
+    <w:abstractNumId w:val="9"/>
   </w:num>
   <w:num w:numId="38">
-    <w:abstractNumId w:val="21"/>
+    <w:abstractNumId w:val="22"/>
   </w:num>
   <w:num w:numId="39">
     <w:abstractNumId w:val="2"/>
   </w:num>
   <w:num w:numId="40">
-    <w:abstractNumId w:val="44"/>
+    <w:abstractNumId w:val="46"/>
   </w:num>
   <w:num w:numId="41">
-    <w:abstractNumId w:val="9"/>
+    <w:abstractNumId w:val="10"/>
   </w:num>
   <w:num w:numId="42">
-    <w:abstractNumId w:val="31"/>
+    <w:abstractNumId w:val="33"/>
   </w:num>
   <w:num w:numId="43">
-    <w:abstractNumId w:val="24"/>
+    <w:abstractNumId w:val="25"/>
   </w:num>
   <w:num w:numId="44">
     <w:abstractNumId w:val="0"/>
   </w:num>
   <w:num w:numId="45">
-    <w:abstractNumId w:val="39"/>
+    <w:abstractNumId w:val="41"/>
   </w:num>
   <w:num w:numId="46">
     <w:abstractNumId w:val="1"/>
   </w:num>
   <w:num w:numId="47">
-    <w:abstractNumId w:val="18"/>
+    <w:abstractNumId w:val="19"/>
+  </w:num>
+  <w:num w:numId="48">
+    <w:abstractNumId w:val="3"/>
+  </w:num>
+  <w:num w:numId="49">
+    <w:abstractNumId w:val="29"/>
   </w:num>
   <w:numIdMacAtCleanup w:val="40"/>
 </w:numbering>
@@ -58850,7 +59614,7 @@
     <w:lsdException w:name="Table Web 2" w:semiHidden="1" w:unhideWhenUsed="1"/>
     <w:lsdException w:name="Table Web 3" w:semiHidden="1" w:unhideWhenUsed="1"/>
     <w:lsdException w:name="Balloon Text" w:semiHidden="1" w:unhideWhenUsed="1"/>
-    <w:lsdException w:name="Table Grid" w:semiHidden="1" w:uiPriority="59" w:unhideWhenUsed="1"/>
+    <w:lsdException w:name="Table Grid" w:uiPriority="59"/>
     <w:lsdException w:name="Table Theme" w:semiHidden="1" w:unhideWhenUsed="1"/>
     <w:lsdException w:name="Placeholder Text" w:semiHidden="1"/>
     <w:lsdException w:name="No Spacing" w:uiPriority="1" w:qFormat="1"/>
@@ -61018,7 +61782,7 @@
 </file>
 
 <file path=customXml/itemProps1.xml><?xml version="1.0" encoding="utf-8"?>
-<ds:datastoreItem xmlns:ds="http://schemas.openxmlformats.org/officeDocument/2006/customXml" ds:itemID="{6C62024B-8808-46AA-BBD0-8B4977C8384A}">
+<ds:datastoreItem xmlns:ds="http://schemas.openxmlformats.org/officeDocument/2006/customXml" ds:itemID="{0D0181C8-E4DB-4F63-BA6B-E8AB8629A9F3}">
   <ds:schemaRefs>
     <ds:schemaRef ds:uri="http://schemas.openxmlformats.org/officeDocument/2006/bibliography"/>
   </ds:schemaRefs>

</xml_diff>